<commit_message>
Avance Informe Vision.doc #1
</commit_message>
<xml_diff>
--- a/FD01-EPIS-Informe de Factibilidad.docx
+++ b/FD01-EPIS-Informe de Factibilidad.docx
@@ -1,6 +1,6 @@
 
 <file path=word/document.xml><?xml version="1.0" encoding="utf-8"?>
-<w:document xmlns:wpc="http://schemas.microsoft.com/office/word/2010/wordprocessingCanvas" xmlns:mc="http://schemas.openxmlformats.org/markup-compatibility/2006" xmlns:o="urn:schemas-microsoft-com:office:office" xmlns:r="http://schemas.openxmlformats.org/officeDocument/2006/relationships" xmlns:m="http://schemas.openxmlformats.org/officeDocument/2006/math" xmlns:v="urn:schemas-microsoft-com:vml" xmlns:wp14="http://schemas.microsoft.com/office/word/2010/wordprocessingDrawing" xmlns:wp="http://schemas.openxmlformats.org/drawingml/2006/wordprocessingDrawing" xmlns:w10="urn:schemas-microsoft-com:office:word" xmlns:w="http://schemas.openxmlformats.org/wordprocessingml/2006/main" xmlns:w14="http://schemas.microsoft.com/office/word/2010/wordml" xmlns:w15="http://schemas.microsoft.com/office/word/2012/wordml" xmlns:wpg="http://schemas.microsoft.com/office/word/2010/wordprocessingGroup" xmlns:wpi="http://schemas.microsoft.com/office/word/2010/wordprocessingInk" xmlns:wne="http://schemas.microsoft.com/office/word/2006/wordml" xmlns:wps="http://schemas.microsoft.com/office/word/2010/wordprocessingShape" mc:Ignorable="w14 w15 wp14">
+<w:document xmlns:wpc="http://schemas.microsoft.com/office/word/2010/wordprocessingCanvas" xmlns:cx="http://schemas.microsoft.com/office/drawing/2014/chartex" xmlns:cx1="http://schemas.microsoft.com/office/drawing/2015/9/8/chartex" xmlns:cx2="http://schemas.microsoft.com/office/drawing/2015/10/21/chartex" xmlns:cx3="http://schemas.microsoft.com/office/drawing/2016/5/9/chartex" xmlns:cx4="http://schemas.microsoft.com/office/drawing/2016/5/10/chartex" xmlns:cx5="http://schemas.microsoft.com/office/drawing/2016/5/11/chartex" xmlns:cx6="http://schemas.microsoft.com/office/drawing/2016/5/12/chartex" xmlns:cx7="http://schemas.microsoft.com/office/drawing/2016/5/13/chartex" xmlns:cx8="http://schemas.microsoft.com/office/drawing/2016/5/14/chartex" xmlns:mc="http://schemas.openxmlformats.org/markup-compatibility/2006" xmlns:aink="http://schemas.microsoft.com/office/drawing/2016/ink" xmlns:am3d="http://schemas.microsoft.com/office/drawing/2017/model3d" xmlns:o="urn:schemas-microsoft-com:office:office" xmlns:oel="http://schemas.microsoft.com/office/2019/extlst" xmlns:r="http://schemas.openxmlformats.org/officeDocument/2006/relationships" xmlns:m="http://schemas.openxmlformats.org/officeDocument/2006/math" xmlns:v="urn:schemas-microsoft-com:vml" xmlns:wp14="http://schemas.microsoft.com/office/word/2010/wordprocessingDrawing" xmlns:wp="http://schemas.openxmlformats.org/drawingml/2006/wordprocessingDrawing" xmlns:w10="urn:schemas-microsoft-com:office:word" xmlns:w="http://schemas.openxmlformats.org/wordprocessingml/2006/main" xmlns:w14="http://schemas.microsoft.com/office/word/2010/wordml" xmlns:w15="http://schemas.microsoft.com/office/word/2012/wordml" xmlns:w16cex="http://schemas.microsoft.com/office/word/2018/wordml/cex" xmlns:w16cid="http://schemas.microsoft.com/office/word/2016/wordml/cid" xmlns:w16="http://schemas.microsoft.com/office/word/2018/wordml" xmlns:w16du="http://schemas.microsoft.com/office/word/2023/wordml/word16du" xmlns:w16sdtdh="http://schemas.microsoft.com/office/word/2020/wordml/sdtdatahash" xmlns:w16sdtfl="http://schemas.microsoft.com/office/word/2024/wordml/sdtformatlock" xmlns:w16se="http://schemas.microsoft.com/office/word/2015/wordml/symex" xmlns:wpg="http://schemas.microsoft.com/office/word/2010/wordprocessingGroup" xmlns:wpi="http://schemas.microsoft.com/office/word/2010/wordprocessingInk" xmlns:wne="http://schemas.microsoft.com/office/word/2006/wordml" xmlns:wps="http://schemas.microsoft.com/office/word/2010/wordprocessingShape" mc:Ignorable="w14 w15 w16se w16cid w16 w16cex w16sdtdh w16sdtfl w16du wp14">
   <w:body>
     <w:p>
       <w:pPr>
@@ -255,18 +255,7 @@
           <w:sz w:val="36"/>
           <w:szCs w:val="36"/>
         </w:rPr>
-        <w:t xml:space="preserve">Proyecto </w:t>
-      </w:r>
-      <w:r>
-        <w:rPr>
-          <w:rFonts w:ascii="Arial" w:hAnsi="Arial" w:cs="Arial"/>
-          <w:b/>
-          <w:i/>
-          <w:color w:val="000000"/>
-          <w:sz w:val="36"/>
-          <w:szCs w:val="36"/>
-        </w:rPr>
-        <w:t>{Nombre de Proyecto}</w:t>
+        <w:t xml:space="preserve">Plataforma de Colaboración Académica para Proyectos Innovadores en Ingeniería de Sistemas </w:t>
       </w:r>
     </w:p>
     <w:p>
@@ -287,46 +276,6 @@
     </w:p>
     <w:p>
       <w:pPr>
-        <w:spacing w:after="0"/>
-        <w:jc w:val="center"/>
-        <w:rPr>
-          <w:rFonts w:ascii="Arial" w:eastAsia="Times New Roman" w:hAnsi="Arial" w:cs="Arial"/>
-          <w:sz w:val="32"/>
-          <w:szCs w:val="32"/>
-          <w:lang w:eastAsia="es-PE"/>
-        </w:rPr>
-      </w:pPr>
-      <w:r>
-        <w:rPr>
-          <w:rFonts w:ascii="Arial" w:eastAsia="Times New Roman" w:hAnsi="Arial" w:cs="Arial"/>
-          <w:sz w:val="32"/>
-          <w:szCs w:val="32"/>
-          <w:lang w:eastAsia="es-PE"/>
-        </w:rPr>
-        <w:t>Curso</w:t>
-      </w:r>
-      <w:r>
-        <w:rPr>
-          <w:rFonts w:ascii="Arial" w:eastAsia="Times New Roman" w:hAnsi="Arial" w:cs="Arial"/>
-          <w:sz w:val="32"/>
-          <w:szCs w:val="32"/>
-          <w:lang w:eastAsia="es-PE"/>
-        </w:rPr>
-        <w:t xml:space="preserve">: </w:t>
-      </w:r>
-      <w:r>
-        <w:rPr>
-          <w:rFonts w:ascii="Arial" w:eastAsia="Times New Roman" w:hAnsi="Arial" w:cs="Arial"/>
-          <w:i/>
-          <w:sz w:val="32"/>
-          <w:szCs w:val="32"/>
-          <w:lang w:eastAsia="es-PE"/>
-        </w:rPr>
-        <w:t>{Nombre de Asignatura}</w:t>
-      </w:r>
-    </w:p>
-    <w:p>
-      <w:pPr>
         <w:autoSpaceDE w:val="0"/>
         <w:autoSpaceDN w:val="0"/>
         <w:adjustRightInd w:val="0"/>
@@ -335,11 +284,51 @@
         <w:rPr>
           <w:rFonts w:ascii="Arial" w:hAnsi="Arial" w:cs="Arial"/>
           <w:b/>
-          <w:color w:val="5B9BD5" w:themeColor="accent1"/>
-          <w:sz w:val="16"/>
+          <w:color w:val="000000"/>
+          <w:sz w:val="36"/>
           <w:szCs w:val="36"/>
         </w:rPr>
       </w:pPr>
+    </w:p>
+    <w:p>
+      <w:pPr>
+        <w:spacing w:after="0"/>
+        <w:jc w:val="center"/>
+        <w:rPr>
+          <w:rFonts w:ascii="Arial" w:eastAsia="Times New Roman" w:hAnsi="Arial" w:cs="Arial"/>
+          <w:sz w:val="32"/>
+          <w:szCs w:val="32"/>
+          <w:lang w:eastAsia="es-PE"/>
+        </w:rPr>
+      </w:pPr>
+      <w:r>
+        <w:rPr>
+          <w:rFonts w:ascii="Arial" w:eastAsia="Times New Roman" w:hAnsi="Arial" w:cs="Arial"/>
+          <w:sz w:val="32"/>
+          <w:szCs w:val="32"/>
+          <w:lang w:eastAsia="es-PE"/>
+        </w:rPr>
+        <w:t>Curso</w:t>
+      </w:r>
+      <w:r>
+        <w:rPr>
+          <w:rFonts w:ascii="Arial" w:eastAsia="Times New Roman" w:hAnsi="Arial" w:cs="Arial"/>
+          <w:sz w:val="32"/>
+          <w:szCs w:val="32"/>
+          <w:lang w:eastAsia="es-PE"/>
+        </w:rPr>
+        <w:t xml:space="preserve">: </w:t>
+      </w:r>
+      <w:r>
+        <w:rPr>
+          <w:rFonts w:ascii="Arial" w:eastAsia="Times New Roman" w:hAnsi="Arial" w:cs="Arial"/>
+          <w:i/>
+          <w:sz w:val="32"/>
+          <w:szCs w:val="32"/>
+          <w:lang w:eastAsia="es-PE"/>
+        </w:rPr>
+        <w:t>Patrones de Software</w:t>
+      </w:r>
     </w:p>
     <w:p>
       <w:pPr>
@@ -359,68 +348,6 @@
     </w:p>
     <w:p>
       <w:pPr>
-        <w:spacing w:after="0"/>
-        <w:jc w:val="center"/>
-        <w:rPr>
-          <w:rFonts w:ascii="Arial" w:eastAsia="Times New Roman" w:hAnsi="Arial" w:cs="Arial"/>
-          <w:i/>
-          <w:sz w:val="32"/>
-          <w:szCs w:val="32"/>
-          <w:lang w:eastAsia="es-PE"/>
-        </w:rPr>
-      </w:pPr>
-      <w:r>
-        <w:rPr>
-          <w:rFonts w:ascii="Arial" w:eastAsia="Times New Roman" w:hAnsi="Arial" w:cs="Arial"/>
-          <w:sz w:val="32"/>
-          <w:szCs w:val="32"/>
-          <w:lang w:eastAsia="es-PE"/>
-        </w:rPr>
-        <w:t>Docente</w:t>
-      </w:r>
-      <w:r>
-        <w:rPr>
-          <w:rFonts w:ascii="Arial" w:eastAsia="Times New Roman" w:hAnsi="Arial" w:cs="Arial"/>
-          <w:sz w:val="32"/>
-          <w:szCs w:val="32"/>
-          <w:lang w:eastAsia="es-PE"/>
-        </w:rPr>
-        <w:t>:</w:t>
-      </w:r>
-      <w:r>
-        <w:rPr>
-          <w:rFonts w:ascii="Arial" w:eastAsia="Times New Roman" w:hAnsi="Arial" w:cs="Arial"/>
-          <w:sz w:val="32"/>
-          <w:szCs w:val="32"/>
-          <w:lang w:eastAsia="es-PE"/>
-        </w:rPr>
-        <w:t xml:space="preserve"> </w:t>
-      </w:r>
-      <w:r>
-        <w:rPr>
-          <w:rFonts w:ascii="Arial" w:eastAsia="Times New Roman" w:hAnsi="Arial" w:cs="Arial"/>
-          <w:i/>
-          <w:sz w:val="32"/>
-          <w:szCs w:val="32"/>
-          <w:lang w:eastAsia="es-PE"/>
-        </w:rPr>
-        <w:t>{Nombre de Docente}</w:t>
-      </w:r>
-    </w:p>
-    <w:p>
-      <w:pPr>
-        <w:spacing w:after="0"/>
-        <w:jc w:val="center"/>
-        <w:rPr>
-          <w:rFonts w:ascii="Arial" w:eastAsia="Times New Roman" w:hAnsi="Arial" w:cs="Arial"/>
-          <w:sz w:val="32"/>
-          <w:szCs w:val="32"/>
-          <w:lang w:eastAsia="es-PE"/>
-        </w:rPr>
-      </w:pPr>
-    </w:p>
-    <w:p>
-      <w:pPr>
         <w:autoSpaceDE w:val="0"/>
         <w:autoSpaceDN w:val="0"/>
         <w:adjustRightInd w:val="0"/>
@@ -437,10 +364,98 @@
     </w:p>
     <w:p>
       <w:pPr>
+        <w:spacing w:after="0"/>
+        <w:jc w:val="center"/>
+        <w:rPr>
+          <w:rFonts w:ascii="Arial" w:eastAsia="Times New Roman" w:hAnsi="Arial" w:cs="Arial"/>
+          <w:i/>
+          <w:sz w:val="32"/>
+          <w:szCs w:val="32"/>
+          <w:lang w:eastAsia="es-PE"/>
+        </w:rPr>
+      </w:pPr>
+      <w:r>
+        <w:rPr>
+          <w:rFonts w:ascii="Arial" w:eastAsia="Times New Roman" w:hAnsi="Arial" w:cs="Arial"/>
+          <w:sz w:val="32"/>
+          <w:szCs w:val="32"/>
+          <w:lang w:eastAsia="es-PE"/>
+        </w:rPr>
+        <w:t>Docente</w:t>
+      </w:r>
+      <w:r>
+        <w:rPr>
+          <w:rFonts w:ascii="Arial" w:eastAsia="Times New Roman" w:hAnsi="Arial" w:cs="Arial"/>
+          <w:sz w:val="32"/>
+          <w:szCs w:val="32"/>
+          <w:lang w:eastAsia="es-PE"/>
+        </w:rPr>
+        <w:t>:</w:t>
+      </w:r>
+      <w:r>
+        <w:rPr>
+          <w:rFonts w:ascii="Arial" w:eastAsia="Times New Roman" w:hAnsi="Arial" w:cs="Arial"/>
+          <w:sz w:val="32"/>
+          <w:szCs w:val="32"/>
+          <w:lang w:eastAsia="es-PE"/>
+        </w:rPr>
+        <w:t xml:space="preserve"> </w:t>
+      </w:r>
+      <w:proofErr w:type="spellStart"/>
+      <w:r>
+        <w:rPr>
+          <w:rFonts w:ascii="Arial" w:eastAsia="Times New Roman" w:hAnsi="Arial" w:cs="Arial"/>
+          <w:sz w:val="32"/>
+          <w:szCs w:val="32"/>
+          <w:lang w:eastAsia="es-PE"/>
+        </w:rPr>
+        <w:t>Mag</w:t>
+      </w:r>
+      <w:proofErr w:type="spellEnd"/>
+      <w:r>
+        <w:rPr>
+          <w:rFonts w:ascii="Arial" w:eastAsia="Times New Roman" w:hAnsi="Arial" w:cs="Arial"/>
+          <w:sz w:val="32"/>
+          <w:szCs w:val="32"/>
+          <w:lang w:eastAsia="es-PE"/>
+        </w:rPr>
+        <w:t>. Patrick José Cuadros Quiroga</w:t>
+      </w:r>
+    </w:p>
+    <w:p>
+      <w:pPr>
+        <w:spacing w:after="0"/>
+        <w:jc w:val="center"/>
+        <w:rPr>
+          <w:rFonts w:ascii="Arial" w:eastAsia="Times New Roman" w:hAnsi="Arial" w:cs="Arial"/>
+          <w:sz w:val="32"/>
+          <w:szCs w:val="32"/>
+          <w:lang w:eastAsia="es-PE"/>
+        </w:rPr>
+      </w:pPr>
+    </w:p>
+    <w:p>
+      <w:pPr>
         <w:autoSpaceDE w:val="0"/>
         <w:autoSpaceDN w:val="0"/>
         <w:adjustRightInd w:val="0"/>
         <w:spacing w:after="0"/>
+        <w:jc w:val="center"/>
+        <w:rPr>
+          <w:rFonts w:ascii="Arial" w:hAnsi="Arial" w:cs="Arial"/>
+          <w:b/>
+          <w:color w:val="5B9BD5" w:themeColor="accent1"/>
+          <w:sz w:val="16"/>
+          <w:szCs w:val="36"/>
+        </w:rPr>
+      </w:pPr>
+    </w:p>
+    <w:p>
+      <w:pPr>
+        <w:autoSpaceDE w:val="0"/>
+        <w:autoSpaceDN w:val="0"/>
+        <w:adjustRightInd w:val="0"/>
+        <w:spacing w:after="0"/>
         <w:rPr>
           <w:rFonts w:ascii="Arial" w:eastAsia="Times New Roman" w:hAnsi="Arial" w:cs="Arial"/>
           <w:sz w:val="32"/>
@@ -477,111 +492,52 @@
         <w:spacing w:after="0"/>
         <w:rPr>
           <w:rFonts w:ascii="Arial" w:eastAsia="Times New Roman" w:hAnsi="Arial" w:cs="Arial"/>
-          <w:b/>
-          <w:i/>
-          <w:sz w:val="28"/>
-          <w:szCs w:val="28"/>
+          <w:sz w:val="32"/>
+          <w:szCs w:val="32"/>
           <w:lang w:eastAsia="es-PE"/>
         </w:rPr>
       </w:pPr>
       <w:r>
-        <w:rPr>
-          <w:rFonts w:ascii="Arial" w:eastAsia="Times New Roman" w:hAnsi="Arial" w:cs="Arial"/>
-          <w:b/>
-          <w:i/>
-          <w:sz w:val="28"/>
-          <w:szCs w:val="28"/>
-          <w:lang w:eastAsia="es-PE"/>
-        </w:rPr>
-        <w:t>{</w:t>
-      </w:r>
-      <w:r>
-        <w:rPr>
-          <w:rFonts w:ascii="Arial" w:eastAsia="Times New Roman" w:hAnsi="Arial" w:cs="Arial"/>
-          <w:b/>
-          <w:i/>
-          <w:sz w:val="28"/>
-          <w:szCs w:val="28"/>
-          <w:lang w:eastAsia="es-PE"/>
-        </w:rPr>
-        <w:t>Apellidos y nombres del e</w:t>
-      </w:r>
-      <w:r>
-        <w:rPr>
-          <w:rFonts w:ascii="Arial" w:eastAsia="Times New Roman" w:hAnsi="Arial" w:cs="Arial"/>
-          <w:b/>
-          <w:i/>
-          <w:sz w:val="28"/>
-          <w:szCs w:val="28"/>
-          <w:lang w:eastAsia="es-PE"/>
-        </w:rPr>
-        <w:t>studiante</w:t>
-      </w:r>
-      <w:r>
-        <w:rPr>
-          <w:rFonts w:ascii="Arial" w:eastAsia="Times New Roman" w:hAnsi="Arial" w:cs="Arial"/>
-          <w:b/>
-          <w:i/>
-          <w:sz w:val="28"/>
-          <w:szCs w:val="28"/>
-          <w:lang w:eastAsia="es-PE"/>
-        </w:rPr>
-        <w:tab/>
-        <w:t>(código universitario)}</w:t>
-      </w:r>
-    </w:p>
-    <w:p>
-      <w:pPr>
-        <w:spacing w:after="0"/>
-        <w:jc w:val="center"/>
         <w:rPr>
           <w:rFonts w:ascii="Arial" w:eastAsia="Times New Roman" w:hAnsi="Arial" w:cs="Arial"/>
           <w:sz w:val="32"/>
           <w:szCs w:val="32"/>
           <w:lang w:eastAsia="es-PE"/>
         </w:rPr>
-      </w:pPr>
-    </w:p>
-    <w:p>
-      <w:pPr>
-        <w:spacing w:after="0"/>
-        <w:jc w:val="center"/>
+        <w:t xml:space="preserve">        </w:t>
+      </w:r>
+      <w:r>
         <w:rPr>
           <w:rFonts w:ascii="Arial" w:eastAsia="Times New Roman" w:hAnsi="Arial" w:cs="Arial"/>
           <w:sz w:val="32"/>
           <w:szCs w:val="32"/>
           <w:lang w:eastAsia="es-PE"/>
         </w:rPr>
-      </w:pPr>
-    </w:p>
-    <w:p>
-      <w:pPr>
-        <w:spacing w:after="0"/>
-        <w:jc w:val="center"/>
+        <w:t xml:space="preserve">Brian Danilo Chite Quispe </w:t>
+      </w:r>
+      <w:r>
         <w:rPr>
           <w:rFonts w:ascii="Arial" w:eastAsia="Times New Roman" w:hAnsi="Arial" w:cs="Arial"/>
           <w:sz w:val="32"/>
           <w:szCs w:val="32"/>
           <w:lang w:eastAsia="es-PE"/>
         </w:rPr>
-      </w:pPr>
-    </w:p>
-    <w:p>
-      <w:pPr>
-        <w:spacing w:after="0"/>
-        <w:jc w:val="center"/>
+        <w:tab/>
+      </w:r>
+      <w:r>
         <w:rPr>
           <w:rFonts w:ascii="Arial" w:eastAsia="Times New Roman" w:hAnsi="Arial" w:cs="Arial"/>
           <w:sz w:val="32"/>
           <w:szCs w:val="32"/>
           <w:lang w:eastAsia="es-PE"/>
         </w:rPr>
-      </w:pPr>
+        <w:tab/>
+        <w:t>(2021070015)</w:t>
+      </w:r>
     </w:p>
     <w:p>
       <w:pPr>
         <w:spacing w:after="0"/>
-        <w:jc w:val="center"/>
         <w:rPr>
           <w:rFonts w:ascii="Arial" w:eastAsia="Times New Roman" w:hAnsi="Arial" w:cs="Arial"/>
           <w:sz w:val="32"/>
@@ -589,105 +545,212 @@
           <w:lang w:eastAsia="es-PE"/>
         </w:rPr>
       </w:pPr>
-    </w:p>
-    <w:p>
-      <w:pPr>
-        <w:spacing w:after="0"/>
-        <w:jc w:val="center"/>
+      <w:r>
         <w:rPr>
           <w:rFonts w:ascii="Arial" w:eastAsia="Times New Roman" w:hAnsi="Arial" w:cs="Arial"/>
-          <w:b/>
           <w:sz w:val="32"/>
           <w:szCs w:val="32"/>
           <w:lang w:eastAsia="es-PE"/>
         </w:rPr>
-      </w:pPr>
+        <w:tab/>
+        <w:t>Piero Alexander Paja de la Cruz</w:t>
+      </w:r>
       <w:r>
         <w:rPr>
           <w:rFonts w:ascii="Arial" w:eastAsia="Times New Roman" w:hAnsi="Arial" w:cs="Arial"/>
-          <w:b/>
           <w:sz w:val="32"/>
           <w:szCs w:val="32"/>
           <w:lang w:eastAsia="es-PE"/>
         </w:rPr>
-        <w:t>Tacna</w:t>
-      </w:r>
-      <w:r>
+        <w:tab/>
+        <w:t>(2020067576</w:t>
+      </w:r>
+    </w:p>
+    <w:p>
+      <w:pPr>
+        <w:spacing w:after="0"/>
         <w:rPr>
           <w:rFonts w:ascii="Arial" w:eastAsia="Times New Roman" w:hAnsi="Arial" w:cs="Arial"/>
-          <w:b/>
           <w:sz w:val="32"/>
           <w:szCs w:val="32"/>
           <w:lang w:eastAsia="es-PE"/>
         </w:rPr>
-        <w:t xml:space="preserve"> –</w:t>
-      </w:r>
+      </w:pPr>
       <w:r>
         <w:rPr>
           <w:rFonts w:ascii="Arial" w:eastAsia="Times New Roman" w:hAnsi="Arial" w:cs="Arial"/>
-          <w:b/>
           <w:sz w:val="32"/>
           <w:szCs w:val="32"/>
           <w:lang w:eastAsia="es-PE"/>
         </w:rPr>
-        <w:t xml:space="preserve"> </w:t>
+        <w:tab/>
+        <w:t>Mary Luz Chura Ticona</w:t>
       </w:r>
       <w:r>
         <w:rPr>
           <w:rFonts w:ascii="Arial" w:eastAsia="Times New Roman" w:hAnsi="Arial" w:cs="Arial"/>
-          <w:b/>
           <w:sz w:val="32"/>
           <w:szCs w:val="32"/>
           <w:lang w:eastAsia="es-PE"/>
         </w:rPr>
-        <w:t>Perú</w:t>
-      </w:r>
-    </w:p>
-    <w:p>
-      <w:pPr>
-        <w:spacing w:after="0"/>
-        <w:jc w:val="center"/>
+        <w:tab/>
+      </w:r>
+      <w:r>
         <w:rPr>
           <w:rFonts w:ascii="Arial" w:eastAsia="Times New Roman" w:hAnsi="Arial" w:cs="Arial"/>
-          <w:b/>
-          <w:i/>
           <w:sz w:val="32"/>
           <w:szCs w:val="32"/>
           <w:lang w:eastAsia="es-PE"/>
         </w:rPr>
-      </w:pPr>
+        <w:tab/>
+      </w:r>
       <w:r>
         <w:rPr>
           <w:rFonts w:ascii="Arial" w:eastAsia="Times New Roman" w:hAnsi="Arial" w:cs="Arial"/>
-          <w:b/>
-          <w:i/>
           <w:sz w:val="32"/>
           <w:szCs w:val="32"/>
           <w:lang w:eastAsia="es-PE"/>
         </w:rPr>
-        <w:t>{</w:t>
-      </w:r>
-      <w:r>
+        <w:tab/>
+        <w:t>(2019065163)</w:t>
+      </w:r>
+    </w:p>
+    <w:p>
+      <w:pPr>
+        <w:spacing w:after="0"/>
+        <w:jc w:val="center"/>
         <w:rPr>
           <w:rFonts w:ascii="Arial" w:eastAsia="Times New Roman" w:hAnsi="Arial" w:cs="Arial"/>
-          <w:b/>
-          <w:i/>
           <w:sz w:val="32"/>
           <w:szCs w:val="32"/>
           <w:lang w:eastAsia="es-PE"/>
         </w:rPr>
-        <w:t>Añ</w:t>
-      </w:r>
-      <w:r>
+      </w:pPr>
+    </w:p>
+    <w:p>
+      <w:pPr>
+        <w:spacing w:after="0"/>
+        <w:jc w:val="center"/>
         <w:rPr>
           <w:rFonts w:ascii="Arial" w:eastAsia="Times New Roman" w:hAnsi="Arial" w:cs="Arial"/>
-          <w:b/>
-          <w:i/>
           <w:sz w:val="32"/>
           <w:szCs w:val="32"/>
           <w:lang w:eastAsia="es-PE"/>
         </w:rPr>
-        <w:t>o}</w:t>
+      </w:pPr>
+    </w:p>
+    <w:p>
+      <w:pPr>
+        <w:spacing w:after="0"/>
+        <w:jc w:val="center"/>
+        <w:rPr>
+          <w:rFonts w:ascii="Arial" w:eastAsia="Times New Roman" w:hAnsi="Arial" w:cs="Arial"/>
+          <w:sz w:val="32"/>
+          <w:szCs w:val="32"/>
+          <w:lang w:eastAsia="es-PE"/>
+        </w:rPr>
+      </w:pPr>
+    </w:p>
+    <w:p>
+      <w:pPr>
+        <w:spacing w:after="0"/>
+        <w:jc w:val="center"/>
+        <w:rPr>
+          <w:rFonts w:ascii="Arial" w:eastAsia="Times New Roman" w:hAnsi="Arial" w:cs="Arial"/>
+          <w:sz w:val="32"/>
+          <w:szCs w:val="32"/>
+          <w:lang w:eastAsia="es-PE"/>
+        </w:rPr>
+      </w:pPr>
+    </w:p>
+    <w:p>
+      <w:pPr>
+        <w:spacing w:after="0"/>
+        <w:jc w:val="center"/>
+        <w:rPr>
+          <w:rFonts w:ascii="Arial" w:eastAsia="Times New Roman" w:hAnsi="Arial" w:cs="Arial"/>
+          <w:sz w:val="32"/>
+          <w:szCs w:val="32"/>
+          <w:lang w:eastAsia="es-PE"/>
+        </w:rPr>
+      </w:pPr>
+    </w:p>
+    <w:p>
+      <w:pPr>
+        <w:spacing w:after="0"/>
+        <w:jc w:val="center"/>
+        <w:rPr>
+          <w:rFonts w:ascii="Arial" w:eastAsia="Times New Roman" w:hAnsi="Arial" w:cs="Arial"/>
+          <w:b/>
+          <w:sz w:val="32"/>
+          <w:szCs w:val="32"/>
+          <w:lang w:eastAsia="es-PE"/>
+        </w:rPr>
+      </w:pPr>
+      <w:r>
+        <w:rPr>
+          <w:rFonts w:ascii="Arial" w:eastAsia="Times New Roman" w:hAnsi="Arial" w:cs="Arial"/>
+          <w:b/>
+          <w:sz w:val="32"/>
+          <w:szCs w:val="32"/>
+          <w:lang w:eastAsia="es-PE"/>
+        </w:rPr>
+        <w:t>Tacna</w:t>
+      </w:r>
+      <w:r>
+        <w:rPr>
+          <w:rFonts w:ascii="Arial" w:eastAsia="Times New Roman" w:hAnsi="Arial" w:cs="Arial"/>
+          <w:b/>
+          <w:sz w:val="32"/>
+          <w:szCs w:val="32"/>
+          <w:lang w:eastAsia="es-PE"/>
+        </w:rPr>
+        <w:t xml:space="preserve"> –</w:t>
+      </w:r>
+      <w:r>
+        <w:rPr>
+          <w:rFonts w:ascii="Arial" w:eastAsia="Times New Roman" w:hAnsi="Arial" w:cs="Arial"/>
+          <w:b/>
+          <w:sz w:val="32"/>
+          <w:szCs w:val="32"/>
+          <w:lang w:eastAsia="es-PE"/>
+        </w:rPr>
+        <w:t xml:space="preserve"> </w:t>
+      </w:r>
+      <w:r>
+        <w:rPr>
+          <w:rFonts w:ascii="Arial" w:eastAsia="Times New Roman" w:hAnsi="Arial" w:cs="Arial"/>
+          <w:b/>
+          <w:sz w:val="32"/>
+          <w:szCs w:val="32"/>
+          <w:lang w:eastAsia="es-PE"/>
+        </w:rPr>
+        <w:t>Perú</w:t>
+      </w:r>
+    </w:p>
+    <w:p>
+      <w:pPr>
+        <w:spacing w:after="0"/>
+        <w:jc w:val="center"/>
+        <w:rPr>
+          <w:rFonts w:ascii="Arial" w:eastAsia="Times New Roman" w:hAnsi="Arial" w:cs="Arial"/>
+          <w:b/>
+          <w:i/>
+          <w:sz w:val="32"/>
+          <w:szCs w:val="32"/>
+          <w:lang w:eastAsia="es-PE"/>
+        </w:rPr>
+      </w:pPr>
+      <w:r>
+        <w:rPr>
+          <w:rFonts w:ascii="Arial" w:eastAsia="Times New Roman" w:hAnsi="Arial" w:cs="Arial"/>
+          <w:b/>
+          <w:i/>
+          <w:sz w:val="32"/>
+          <w:szCs w:val="32"/>
+          <w:lang w:eastAsia="es-PE"/>
+        </w:rPr>
+        <w:t>2025</w:t>
       </w:r>
     </w:p>
     <w:p>
@@ -718,6 +781,7 @@
           <w:color w:val="000000"/>
           <w:sz w:val="24"/>
         </w:rPr>
+        <w:lastRenderedPageBreak/>
         <w:br w:type="page"/>
       </w:r>
     </w:p>
@@ -844,112 +908,66 @@
     </w:p>
     <w:p>
       <w:pPr>
-        <w:pStyle w:val="Puesto"/>
+        <w:pStyle w:val="Ttulo"/>
         <w:jc w:val="right"/>
+        <w:rPr>
+          <w:rFonts w:ascii="Times New Roman" w:hAnsi="Times New Roman"/>
+          <w:i/>
+          <w:color w:val="000000" w:themeColor="text1"/>
+          <w:lang w:val="es-PE"/>
+        </w:rPr>
+      </w:pPr>
+      <w:r>
         <w:rPr>
           <w:rFonts w:ascii="Times New Roman" w:hAnsi="Times New Roman"/>
           <w:color w:val="000000" w:themeColor="text1"/>
           <w:lang w:val="es-PE"/>
         </w:rPr>
-      </w:pPr>
-      <w:r>
+        <w:t xml:space="preserve">Sistema </w:t>
+      </w:r>
+      <w:r>
+        <w:rPr>
+          <w:rFonts w:ascii="Times New Roman" w:hAnsi="Times New Roman"/>
+          <w:i/>
+          <w:color w:val="000000" w:themeColor="text1"/>
+          <w:lang w:val="es-PE"/>
+        </w:rPr>
+        <w:t xml:space="preserve">Plataforma de Colaboración Académica para proyectos innovadores en ingeniería de Sistemas </w:t>
+      </w:r>
+    </w:p>
+    <w:p>
+      <w:pPr>
+        <w:pStyle w:val="Ttulo"/>
+        <w:jc w:val="right"/>
         <w:rPr>
           <w:rFonts w:ascii="Times New Roman" w:hAnsi="Times New Roman"/>
           <w:color w:val="000000" w:themeColor="text1"/>
           <w:lang w:val="es-PE"/>
         </w:rPr>
-        <w:t xml:space="preserve">Sistema </w:t>
-      </w:r>
-      <w:r>
-        <w:rPr>
-          <w:rFonts w:ascii="Times New Roman" w:hAnsi="Times New Roman"/>
-          <w:i/>
-          <w:color w:val="000000" w:themeColor="text1"/>
-          <w:lang w:val="es-PE"/>
-        </w:rPr>
-        <w:t>{</w:t>
-      </w:r>
-      <w:r>
-        <w:rPr>
-          <w:rFonts w:ascii="Times New Roman" w:hAnsi="Times New Roman"/>
-          <w:i/>
-          <w:color w:val="000000" w:themeColor="text1"/>
-          <w:lang w:val="es-PE"/>
-        </w:rPr>
-        <w:t>Nombre del Sistema</w:t>
-      </w:r>
-      <w:r>
-        <w:rPr>
-          <w:rFonts w:ascii="Times New Roman" w:hAnsi="Times New Roman"/>
-          <w:i/>
-          <w:color w:val="000000" w:themeColor="text1"/>
-          <w:lang w:val="es-PE"/>
-        </w:rPr>
-        <w:fldChar w:fldCharType="begin"/>
-      </w:r>
-      <w:r>
-        <w:rPr>
-          <w:rFonts w:ascii="Times New Roman" w:hAnsi="Times New Roman"/>
-          <w:i/>
-          <w:color w:val="000000" w:themeColor="text1"/>
-          <w:lang w:val="es-PE"/>
-        </w:rPr>
-        <w:instrText xml:space="preserve"> SUBJECT  \* MERGEFORMAT </w:instrText>
-      </w:r>
-      <w:r>
-        <w:rPr>
-          <w:rFonts w:ascii="Times New Roman" w:hAnsi="Times New Roman"/>
-          <w:i/>
-          <w:color w:val="000000" w:themeColor="text1"/>
-          <w:lang w:val="es-PE"/>
-        </w:rPr>
-        <w:fldChar w:fldCharType="end"/>
-      </w:r>
-      <w:r>
-        <w:rPr>
-          <w:rFonts w:ascii="Times New Roman" w:hAnsi="Times New Roman"/>
-          <w:i/>
-          <w:color w:val="000000" w:themeColor="text1"/>
-          <w:lang w:val="es-PE"/>
-        </w:rPr>
-        <w:t>}</w:t>
-      </w:r>
-    </w:p>
-    <w:p>
-      <w:pPr>
-        <w:pStyle w:val="Puesto"/>
-        <w:jc w:val="right"/>
+      </w:pPr>
+      <w:r>
         <w:rPr>
           <w:rFonts w:ascii="Times New Roman" w:hAnsi="Times New Roman"/>
           <w:color w:val="000000" w:themeColor="text1"/>
           <w:lang w:val="es-PE"/>
         </w:rPr>
-      </w:pPr>
-      <w:bookmarkStart w:id="0" w:name="_GoBack"/>
-      <w:bookmarkEnd w:id="0"/>
-      <w:r>
+        <w:t>Informe de Factibilidad</w:t>
+      </w:r>
+    </w:p>
+    <w:p>
+      <w:pPr>
+        <w:pStyle w:val="Ttulo"/>
+        <w:jc w:val="right"/>
         <w:rPr>
           <w:rFonts w:ascii="Times New Roman" w:hAnsi="Times New Roman"/>
           <w:color w:val="000000" w:themeColor="text1"/>
           <w:lang w:val="es-PE"/>
         </w:rPr>
-        <w:t>Informe de Factibilidad</w:t>
-      </w:r>
-    </w:p>
-    <w:p>
-      <w:pPr>
-        <w:pStyle w:val="Puesto"/>
-        <w:jc w:val="right"/>
-        <w:rPr>
-          <w:rFonts w:ascii="Times New Roman" w:hAnsi="Times New Roman"/>
-          <w:color w:val="000000" w:themeColor="text1"/>
-          <w:lang w:val="es-PE"/>
-        </w:rPr>
-      </w:pPr>
-    </w:p>
-    <w:p>
-      <w:pPr>
-        <w:pStyle w:val="Puesto"/>
+      </w:pPr>
+    </w:p>
+    <w:p>
+      <w:pPr>
+        <w:pStyle w:val="Ttulo"/>
         <w:jc w:val="right"/>
         <w:rPr>
           <w:rFonts w:ascii="Times New Roman" w:hAnsi="Times New Roman"/>
@@ -1200,7 +1218,6 @@
                 <w:sz w:val="14"/>
                 <w:szCs w:val="24"/>
               </w:rPr>
-              <w:lastRenderedPageBreak/>
               <w:t>CONTROL DE VERSIONES</w:t>
             </w:r>
           </w:p>
@@ -1541,7 +1558,7 @@
     </w:p>
     <w:p>
       <w:pPr>
-        <w:pStyle w:val="TtulodeTDC"/>
+        <w:pStyle w:val="TtuloTDC"/>
         <w:jc w:val="center"/>
         <w:rPr>
           <w:rFonts w:ascii="Arial" w:eastAsiaTheme="minorHAnsi" w:hAnsi="Arial" w:cs="Arial"/>
@@ -2867,22 +2884,26 @@
         <w:outlineLvl w:val="0"/>
         <w:rPr>
           <w:rFonts w:cs="Arial"/>
-          <w:sz w:val="24"/>
-          <w:szCs w:val="24"/>
-          <w:lang w:val="es-MX"/>
-        </w:rPr>
-      </w:pPr>
-      <w:bookmarkStart w:id="1" w:name="_Toc52661346"/>
+          <w:b/>
+          <w:bCs/>
+          <w:sz w:val="24"/>
+          <w:szCs w:val="24"/>
+          <w:lang w:val="es-MX"/>
+        </w:rPr>
+      </w:pPr>
+      <w:bookmarkStart w:id="0" w:name="_Toc52661346"/>
       <w:r>
         <w:rPr>
           <w:rFonts w:cs="Arial"/>
+          <w:b/>
+          <w:bCs/>
           <w:sz w:val="24"/>
           <w:szCs w:val="24"/>
           <w:lang w:val="es-MX"/>
         </w:rPr>
         <w:t>Descripción del Proyecto</w:t>
       </w:r>
-      <w:bookmarkEnd w:id="1"/>
+      <w:bookmarkEnd w:id="0"/>
     </w:p>
     <w:p>
       <w:pPr>
@@ -2910,6 +2931,38 @@
         </w:rPr>
         <w:t>Nombre del proyecto</w:t>
       </w:r>
+      <w:r>
+        <w:rPr>
+          <w:rFonts w:cs="Arial"/>
+          <w:sz w:val="24"/>
+          <w:szCs w:val="24"/>
+          <w:lang w:val="es-MX"/>
+        </w:rPr>
+        <w:t xml:space="preserve"> </w:t>
+      </w:r>
+    </w:p>
+    <w:p>
+      <w:pPr>
+        <w:pStyle w:val="Prrafodelista"/>
+        <w:spacing w:before="120" w:after="0" w:line="360" w:lineRule="auto"/>
+        <w:ind w:left="708"/>
+        <w:jc w:val="both"/>
+        <w:rPr>
+          <w:rFonts w:cstheme="minorHAnsi"/>
+          <w:sz w:val="24"/>
+          <w:szCs w:val="24"/>
+          <w:lang w:val="es-MX"/>
+        </w:rPr>
+      </w:pPr>
+      <w:r>
+        <w:rPr>
+          <w:rFonts w:cstheme="minorHAnsi"/>
+          <w:sz w:val="24"/>
+          <w:szCs w:val="24"/>
+          <w:lang w:val="es-MX"/>
+        </w:rPr>
+        <w:t>Plataforma de Colaboración Académica para Proyectos Innovadores en Ingeniería de Sistemas</w:t>
+      </w:r>
     </w:p>
     <w:p>
       <w:pPr>
@@ -2941,6 +2994,29 @@
     <w:p>
       <w:pPr>
         <w:pStyle w:val="Prrafodelista"/>
+        <w:spacing w:before="120" w:after="0" w:line="360" w:lineRule="auto"/>
+        <w:ind w:left="360" w:firstLine="348"/>
+        <w:jc w:val="both"/>
+        <w:rPr>
+          <w:rFonts w:cs="Arial"/>
+          <w:sz w:val="24"/>
+          <w:szCs w:val="24"/>
+          <w:lang w:val="es-MX"/>
+        </w:rPr>
+      </w:pPr>
+      <w:r>
+        <w:rPr>
+          <w:rFonts w:cs="Arial"/>
+          <w:sz w:val="24"/>
+          <w:szCs w:val="24"/>
+          <w:lang w:val="es-MX"/>
+        </w:rPr>
+        <w:t>6 meses</w:t>
+      </w:r>
+    </w:p>
+    <w:p>
+      <w:pPr>
+        <w:pStyle w:val="Prrafodelista"/>
         <w:numPr>
           <w:ilvl w:val="1"/>
           <w:numId w:val="1"/>
@@ -2976,14 +3052,42 @@
     </w:p>
     <w:p>
       <w:pPr>
+        <w:spacing w:before="120" w:after="0" w:line="240" w:lineRule="auto"/>
+        <w:ind w:left="360" w:hanging="76"/>
+        <w:jc w:val="both"/>
+        <w:rPr>
+          <w:rFonts w:cs="Arial"/>
+          <w:sz w:val="24"/>
+          <w:szCs w:val="24"/>
+          <w:lang w:val="es-MX"/>
+        </w:rPr>
+      </w:pPr>
+      <w:r>
+        <w:rPr>
+          <w:rFonts w:cs="Arial"/>
+          <w:sz w:val="24"/>
+          <w:szCs w:val="24"/>
+          <w:lang w:val="es-MX"/>
+        </w:rPr>
+        <w:t>El proyecto consiste en el desarrollo de una plataforma web que permita a los estudiantes de la Escuela Profesional de Ingeniería de Sistemas colaborar, gestionar y desarrollar proyectos de innovación tecnológica. Esta plataforma facilitará el trabajo en equipo, la documentación de avances, el seguimiento por parte de docentes y la exposición de resultados. El objetivo principal es fomentar la innovación, la organización y el trabajo colaborativo en el ámbito académico.</w:t>
+      </w:r>
+      <w:r>
+        <w:rPr>
+          <w:rFonts w:cs="Arial"/>
+          <w:sz w:val="24"/>
+          <w:szCs w:val="24"/>
+          <w:lang w:val="es-MX"/>
+        </w:rPr>
+        <w:t xml:space="preserve"> </w:t>
+      </w:r>
+    </w:p>
+    <w:p>
+      <w:pPr>
         <w:spacing w:before="120" w:after="0" w:line="360" w:lineRule="auto"/>
         <w:ind w:left="360" w:hanging="76"/>
         <w:jc w:val="both"/>
         <w:rPr>
           <w:rFonts w:cs="Arial"/>
-          <w:i/>
-          <w:iCs/>
-          <w:color w:val="70AD47" w:themeColor="accent6"/>
           <w:sz w:val="24"/>
           <w:szCs w:val="24"/>
           <w:lang w:val="es-MX"/>
@@ -2992,57 +3096,11 @@
       <w:r>
         <w:rPr>
           <w:rFonts w:cs="Arial"/>
-          <w:i/>
-          <w:iCs/>
-          <w:sz w:val="24"/>
-          <w:szCs w:val="24"/>
-          <w:lang w:val="es-MX"/>
-        </w:rPr>
-        <w:t>{</w:t>
-      </w:r>
-      <w:r>
-        <w:rPr>
-          <w:rFonts w:cs="Arial"/>
-          <w:i/>
-          <w:iCs/>
-          <w:sz w:val="24"/>
-          <w:szCs w:val="24"/>
-          <w:lang w:val="es-MX"/>
-        </w:rPr>
-        <w:t>E</w:t>
-      </w:r>
-      <w:r>
-        <w:rPr>
-          <w:rFonts w:cs="Arial"/>
-          <w:i/>
-          <w:iCs/>
-          <w:sz w:val="24"/>
-          <w:szCs w:val="24"/>
-          <w:lang w:val="es-MX"/>
-        </w:rPr>
-        <w:t>n que consiste el proyecto/importancia del mismo</w:t>
-      </w:r>
-      <w:r>
-        <w:rPr>
-          <w:rFonts w:cs="Arial"/>
-          <w:i/>
-          <w:iCs/>
-          <w:sz w:val="24"/>
-          <w:szCs w:val="24"/>
-          <w:lang w:val="es-MX"/>
-        </w:rPr>
-        <w:t>, contexto en que se va desenvolver</w:t>
-      </w:r>
-      <w:r>
-        <w:rPr>
-          <w:rFonts w:cs="Arial"/>
-          <w:i/>
-          <w:iCs/>
-          <w:sz w:val="24"/>
-          <w:szCs w:val="24"/>
-          <w:lang w:val="es-MX"/>
-        </w:rPr>
-        <w:t>}</w:t>
+          <w:sz w:val="24"/>
+          <w:szCs w:val="24"/>
+          <w:lang w:val="es-MX"/>
+        </w:rPr>
+        <w:t>1.4 Objetivos</w:t>
       </w:r>
     </w:p>
     <w:p>
@@ -3064,7 +3122,38 @@
           <w:szCs w:val="24"/>
           <w:lang w:val="es-MX"/>
         </w:rPr>
-        <w:t>1.4 Objetivos</w:t>
+        <w:t xml:space="preserve">       1.4.1 Objetivo general</w:t>
+      </w:r>
+    </w:p>
+    <w:p>
+      <w:pPr>
+        <w:spacing w:before="120" w:after="0" w:line="240" w:lineRule="auto"/>
+        <w:ind w:left="1416" w:hanging="76"/>
+        <w:jc w:val="both"/>
+        <w:rPr>
+          <w:rFonts w:cs="Arial"/>
+          <w:sz w:val="24"/>
+          <w:szCs w:val="24"/>
+          <w:lang w:val="es-MX"/>
+        </w:rPr>
+      </w:pPr>
+      <w:r>
+        <w:rPr>
+          <w:rFonts w:cs="Arial"/>
+          <w:sz w:val="24"/>
+          <w:szCs w:val="24"/>
+          <w:lang w:val="es-MX"/>
+        </w:rPr>
+        <w:tab/>
+      </w:r>
+      <w:r>
+        <w:rPr>
+          <w:rFonts w:cs="Arial"/>
+          <w:sz w:val="24"/>
+          <w:szCs w:val="24"/>
+          <w:lang w:val="es-MX"/>
+        </w:rPr>
+        <w:t>Desarrollar una plataforma de colaboración académica que permita la gestión integral de proyectos innovadores en la Escuela Profesional de Ingeniería de Sistemas.</w:t>
       </w:r>
     </w:p>
     <w:p>
@@ -3086,13 +3175,18 @@
           <w:szCs w:val="24"/>
           <w:lang w:val="es-MX"/>
         </w:rPr>
-        <w:t xml:space="preserve">       1.4.1 Objetivo general</w:t>
-      </w:r>
-    </w:p>
-    <w:p>
-      <w:pPr>
-        <w:spacing w:before="120" w:after="0" w:line="360" w:lineRule="auto"/>
-        <w:ind w:left="360" w:hanging="76"/>
+        <w:t xml:space="preserve">        1.4.2 Objetivos Específicos</w:t>
+      </w:r>
+    </w:p>
+    <w:p>
+      <w:pPr>
+        <w:pStyle w:val="Prrafodelista"/>
+        <w:numPr>
+          <w:ilvl w:val="0"/>
+          <w:numId w:val="3"/>
+        </w:numPr>
+        <w:spacing w:after="0" w:line="240" w:lineRule="auto"/>
+        <w:ind w:left="1438"/>
         <w:jc w:val="both"/>
         <w:rPr>
           <w:rFonts w:cs="Arial"/>
@@ -3108,18 +3202,114 @@
           <w:szCs w:val="24"/>
           <w:lang w:val="es-MX"/>
         </w:rPr>
-        <w:t xml:space="preserve">        1.4.2 Objetivos Específicos</w:t>
+        <w:t>Facilitar la creación y gestión de proyectos por parte de estudiantes y docentes.</w:t>
       </w:r>
     </w:p>
     <w:p>
       <w:pPr>
         <w:spacing w:after="0" w:line="240" w:lineRule="auto"/>
-        <w:ind w:left="358"/>
+        <w:ind w:left="718"/>
         <w:jc w:val="both"/>
         <w:rPr>
           <w:rFonts w:cs="Arial"/>
-          <w:i/>
-          <w:iCs/>
+          <w:sz w:val="24"/>
+          <w:szCs w:val="24"/>
+          <w:lang w:val="es-MX"/>
+        </w:rPr>
+      </w:pPr>
+    </w:p>
+    <w:p>
+      <w:pPr>
+        <w:pStyle w:val="Prrafodelista"/>
+        <w:numPr>
+          <w:ilvl w:val="0"/>
+          <w:numId w:val="3"/>
+        </w:numPr>
+        <w:spacing w:after="0" w:line="240" w:lineRule="auto"/>
+        <w:ind w:left="1438"/>
+        <w:jc w:val="both"/>
+        <w:rPr>
+          <w:rFonts w:cs="Arial"/>
+          <w:sz w:val="24"/>
+          <w:szCs w:val="24"/>
+          <w:lang w:val="es-MX"/>
+        </w:rPr>
+      </w:pPr>
+      <w:r>
+        <w:rPr>
+          <w:rFonts w:cs="Arial"/>
+          <w:sz w:val="24"/>
+          <w:szCs w:val="24"/>
+          <w:lang w:val="es-MX"/>
+        </w:rPr>
+        <w:t>Permitir el seguimiento de avances mediante funcionalidades de control y retroalimentación.</w:t>
+      </w:r>
+    </w:p>
+    <w:p>
+      <w:pPr>
+        <w:spacing w:after="0" w:line="240" w:lineRule="auto"/>
+        <w:ind w:left="718"/>
+        <w:jc w:val="both"/>
+        <w:rPr>
+          <w:rFonts w:cs="Arial"/>
+          <w:sz w:val="24"/>
+          <w:szCs w:val="24"/>
+          <w:lang w:val="es-MX"/>
+        </w:rPr>
+      </w:pPr>
+    </w:p>
+    <w:p>
+      <w:pPr>
+        <w:pStyle w:val="Prrafodelista"/>
+        <w:numPr>
+          <w:ilvl w:val="0"/>
+          <w:numId w:val="3"/>
+        </w:numPr>
+        <w:spacing w:after="0" w:line="240" w:lineRule="auto"/>
+        <w:ind w:left="1438"/>
+        <w:jc w:val="both"/>
+        <w:rPr>
+          <w:rFonts w:cs="Arial"/>
+          <w:sz w:val="24"/>
+          <w:szCs w:val="24"/>
+          <w:lang w:val="es-MX"/>
+        </w:rPr>
+      </w:pPr>
+      <w:r>
+        <w:rPr>
+          <w:rFonts w:cs="Arial"/>
+          <w:sz w:val="24"/>
+          <w:szCs w:val="24"/>
+          <w:lang w:val="es-MX"/>
+        </w:rPr>
+        <w:t>Fomentar el trabajo colaborativo entre los estudiantes.</w:t>
+      </w:r>
+    </w:p>
+    <w:p>
+      <w:pPr>
+        <w:spacing w:after="0" w:line="240" w:lineRule="auto"/>
+        <w:ind w:left="718"/>
+        <w:jc w:val="both"/>
+        <w:rPr>
+          <w:rFonts w:cs="Arial"/>
+          <w:sz w:val="24"/>
+          <w:szCs w:val="24"/>
+          <w:lang w:val="es-MX"/>
+        </w:rPr>
+      </w:pPr>
+    </w:p>
+    <w:p>
+      <w:pPr>
+        <w:pStyle w:val="Prrafodelista"/>
+        <w:numPr>
+          <w:ilvl w:val="0"/>
+          <w:numId w:val="3"/>
+        </w:numPr>
+        <w:spacing w:after="0" w:line="240" w:lineRule="auto"/>
+        <w:ind w:left="1438"/>
+        <w:jc w:val="both"/>
+        <w:rPr>
+          <w:rFonts w:cs="Arial"/>
           <w:color w:val="70AD47" w:themeColor="accent6"/>
           <w:sz w:val="24"/>
           <w:szCs w:val="24"/>
@@ -3129,57 +3319,11 @@
       <w:r>
         <w:rPr>
           <w:rFonts w:cs="Arial"/>
-          <w:i/>
-          <w:iCs/>
-          <w:sz w:val="24"/>
-          <w:szCs w:val="24"/>
-          <w:lang w:val="es-MX"/>
-        </w:rPr>
-        <w:t xml:space="preserve">  </w:t>
-      </w:r>
-      <w:r>
-        <w:rPr>
-          <w:rFonts w:cs="Arial"/>
-          <w:i/>
-          <w:iCs/>
-          <w:sz w:val="24"/>
-          <w:szCs w:val="24"/>
-          <w:lang w:val="es-MX"/>
-        </w:rPr>
-        <w:tab/>
-      </w:r>
-      <w:r>
-        <w:rPr>
-          <w:rFonts w:cs="Arial"/>
-          <w:i/>
-          <w:iCs/>
-          <w:sz w:val="24"/>
-          <w:szCs w:val="24"/>
-          <w:lang w:val="es-MX"/>
-        </w:rPr>
-        <w:t xml:space="preserve"> </w:t>
-      </w:r>
-      <w:r>
-        <w:rPr>
-          <w:rFonts w:cs="Arial"/>
-          <w:i/>
-          <w:iCs/>
-          <w:sz w:val="24"/>
-          <w:szCs w:val="24"/>
-          <w:lang w:val="es-MX"/>
-        </w:rPr>
-        <w:t xml:space="preserve">{Para cada objetivo específico se indicara que se va a </w:t>
-      </w:r>
-      <w:r>
-        <w:rPr>
-          <w:rFonts w:cs="Arial"/>
-          <w:i/>
-          <w:iCs/>
-          <w:sz w:val="24"/>
-          <w:szCs w:val="24"/>
-          <w:lang w:val="es-MX"/>
-        </w:rPr>
-        <w:t>lograr}</w:t>
+          <w:sz w:val="24"/>
+          <w:szCs w:val="24"/>
+          <w:lang w:val="es-MX"/>
+        </w:rPr>
+        <w:t>Exponer públicamente los resultados de los proyectos para incentivar la innovación y la mejora continua.</w:t>
       </w:r>
     </w:p>
     <w:p>
@@ -3209,65 +3353,259 @@
         <w:outlineLvl w:val="0"/>
         <w:rPr>
           <w:rFonts w:cs="Arial"/>
-          <w:sz w:val="24"/>
-          <w:szCs w:val="24"/>
-          <w:lang w:val="es-MX"/>
-        </w:rPr>
-      </w:pPr>
-      <w:bookmarkStart w:id="2" w:name="_Toc52661347"/>
+          <w:b/>
+          <w:bCs/>
+          <w:sz w:val="24"/>
+          <w:szCs w:val="24"/>
+          <w:lang w:val="es-MX"/>
+        </w:rPr>
+      </w:pPr>
+      <w:bookmarkStart w:id="1" w:name="_Toc52661347"/>
       <w:r>
         <w:rPr>
           <w:rFonts w:cs="Arial"/>
+          <w:b/>
+          <w:bCs/>
           <w:sz w:val="24"/>
           <w:szCs w:val="24"/>
           <w:lang w:val="es-MX"/>
         </w:rPr>
         <w:t>Riesgos</w:t>
       </w:r>
-      <w:bookmarkEnd w:id="2"/>
-    </w:p>
-    <w:p>
-      <w:pPr>
-        <w:spacing w:before="120" w:after="120" w:line="360" w:lineRule="auto"/>
-        <w:jc w:val="both"/>
-        <w:rPr>
-          <w:rFonts w:cs="Calibri"/>
-          <w:i/>
-          <w:color w:val="000000"/>
-          <w:sz w:val="24"/>
-          <w:szCs w:val="24"/>
-        </w:rPr>
-      </w:pPr>
-      <w:r>
-        <w:rPr>
-          <w:rFonts w:cs="Calibri"/>
-          <w:i/>
-          <w:color w:val="000000"/>
-          <w:sz w:val="24"/>
-          <w:szCs w:val="24"/>
-        </w:rPr>
-        <w:t>{</w:t>
-      </w:r>
-      <w:r>
-        <w:rPr>
-          <w:rFonts w:cs="Calibri"/>
-          <w:i/>
-          <w:color w:val="000000"/>
-          <w:sz w:val="24"/>
-          <w:szCs w:val="24"/>
-        </w:rPr>
-        <w:t>Señale los riesgos que pudieran afectar el éxito del proyecto.</w:t>
-      </w:r>
-      <w:r>
-        <w:rPr>
-          <w:rFonts w:cs="Calibri"/>
-          <w:i/>
-          <w:color w:val="000000"/>
-          <w:sz w:val="24"/>
-          <w:szCs w:val="24"/>
-        </w:rPr>
-        <w:t>}</w:t>
-      </w:r>
+      <w:bookmarkEnd w:id="1"/>
+      <w:r>
+        <w:rPr>
+          <w:rFonts w:cs="Arial"/>
+          <w:b/>
+          <w:bCs/>
+          <w:sz w:val="24"/>
+          <w:szCs w:val="24"/>
+          <w:lang w:val="es-MX"/>
+        </w:rPr>
+        <w:t xml:space="preserve"> </w:t>
+      </w:r>
+    </w:p>
+    <w:p>
+      <w:pPr>
+        <w:pStyle w:val="Prrafodelista"/>
+        <w:numPr>
+          <w:ilvl w:val="0"/>
+          <w:numId w:val="4"/>
+        </w:numPr>
+        <w:spacing w:before="120" w:after="0" w:line="240" w:lineRule="auto"/>
+        <w:jc w:val="both"/>
+        <w:outlineLvl w:val="0"/>
+        <w:rPr>
+          <w:rFonts w:cs="Arial"/>
+          <w:sz w:val="24"/>
+          <w:szCs w:val="24"/>
+          <w:lang w:val="es-MX"/>
+        </w:rPr>
+      </w:pPr>
+      <w:r>
+        <w:rPr>
+          <w:rFonts w:cs="Arial"/>
+          <w:sz w:val="24"/>
+          <w:szCs w:val="24"/>
+          <w:lang w:val="es-MX"/>
+        </w:rPr>
+        <w:t>Posible resistencia al cambio por parte de docentes o estudiantes.</w:t>
+      </w:r>
+    </w:p>
+    <w:p>
+      <w:pPr>
+        <w:pStyle w:val="Prrafodelista"/>
+        <w:spacing w:before="120" w:after="0" w:line="240" w:lineRule="auto"/>
+        <w:ind w:left="360"/>
+        <w:jc w:val="both"/>
+        <w:outlineLvl w:val="0"/>
+        <w:rPr>
+          <w:rFonts w:cs="Arial"/>
+          <w:sz w:val="24"/>
+          <w:szCs w:val="24"/>
+          <w:lang w:val="es-MX"/>
+        </w:rPr>
+      </w:pPr>
+    </w:p>
+    <w:p>
+      <w:pPr>
+        <w:pStyle w:val="Prrafodelista"/>
+        <w:numPr>
+          <w:ilvl w:val="0"/>
+          <w:numId w:val="4"/>
+        </w:numPr>
+        <w:spacing w:before="120" w:after="0" w:line="240" w:lineRule="auto"/>
+        <w:jc w:val="both"/>
+        <w:outlineLvl w:val="0"/>
+        <w:rPr>
+          <w:rFonts w:cs="Arial"/>
+          <w:sz w:val="24"/>
+          <w:szCs w:val="24"/>
+          <w:lang w:val="es-MX"/>
+        </w:rPr>
+      </w:pPr>
+      <w:r>
+        <w:rPr>
+          <w:rFonts w:cs="Arial"/>
+          <w:sz w:val="24"/>
+          <w:szCs w:val="24"/>
+          <w:lang w:val="es-MX"/>
+        </w:rPr>
+        <w:lastRenderedPageBreak/>
+        <w:t>Limitaciones en la conectividad o infraestructura tecnológica de la universidad.</w:t>
+      </w:r>
+    </w:p>
+    <w:p>
+      <w:pPr>
+        <w:pStyle w:val="Prrafodelista"/>
+        <w:spacing w:before="120" w:after="0" w:line="240" w:lineRule="auto"/>
+        <w:ind w:left="360"/>
+        <w:jc w:val="both"/>
+        <w:outlineLvl w:val="0"/>
+        <w:rPr>
+          <w:rFonts w:cs="Arial"/>
+          <w:sz w:val="24"/>
+          <w:szCs w:val="24"/>
+          <w:lang w:val="es-MX"/>
+        </w:rPr>
+      </w:pPr>
+    </w:p>
+    <w:p>
+      <w:pPr>
+        <w:pStyle w:val="Prrafodelista"/>
+        <w:numPr>
+          <w:ilvl w:val="0"/>
+          <w:numId w:val="4"/>
+        </w:numPr>
+        <w:spacing w:before="120" w:after="0" w:line="240" w:lineRule="auto"/>
+        <w:jc w:val="both"/>
+        <w:outlineLvl w:val="0"/>
+        <w:rPr>
+          <w:rFonts w:cs="Arial"/>
+          <w:sz w:val="24"/>
+          <w:szCs w:val="24"/>
+          <w:lang w:val="es-MX"/>
+        </w:rPr>
+      </w:pPr>
+      <w:r>
+        <w:rPr>
+          <w:rFonts w:cs="Arial"/>
+          <w:sz w:val="24"/>
+          <w:szCs w:val="24"/>
+          <w:lang w:val="es-MX"/>
+        </w:rPr>
+        <w:t>Retrasos en la implementación por falta de recursos humanos o técnicos.</w:t>
+      </w:r>
+    </w:p>
+    <w:p>
+      <w:pPr>
+        <w:pStyle w:val="Prrafodelista"/>
+        <w:spacing w:before="120" w:after="0" w:line="240" w:lineRule="auto"/>
+        <w:ind w:left="360"/>
+        <w:jc w:val="both"/>
+        <w:outlineLvl w:val="0"/>
+        <w:rPr>
+          <w:rFonts w:cs="Arial"/>
+          <w:sz w:val="24"/>
+          <w:szCs w:val="24"/>
+          <w:lang w:val="es-MX"/>
+        </w:rPr>
+      </w:pPr>
+    </w:p>
+    <w:p>
+      <w:pPr>
+        <w:pStyle w:val="Prrafodelista"/>
+        <w:numPr>
+          <w:ilvl w:val="0"/>
+          <w:numId w:val="4"/>
+        </w:numPr>
+        <w:spacing w:before="120" w:after="0" w:line="240" w:lineRule="auto"/>
+        <w:jc w:val="both"/>
+        <w:outlineLvl w:val="0"/>
+        <w:rPr>
+          <w:rFonts w:cs="Arial"/>
+          <w:sz w:val="24"/>
+          <w:szCs w:val="24"/>
+          <w:lang w:val="es-MX"/>
+        </w:rPr>
+      </w:pPr>
+      <w:r>
+        <w:rPr>
+          <w:rFonts w:cs="Arial"/>
+          <w:sz w:val="24"/>
+          <w:szCs w:val="24"/>
+          <w:lang w:val="es-MX"/>
+        </w:rPr>
+        <w:t>Problemas de seguridad en la plataforma (datos, accesos no autorizados).</w:t>
+      </w:r>
+    </w:p>
+    <w:p>
+      <w:pPr>
+        <w:pStyle w:val="Prrafodelista"/>
+        <w:spacing w:before="120" w:after="0" w:line="240" w:lineRule="auto"/>
+        <w:ind w:left="360"/>
+        <w:jc w:val="both"/>
+        <w:outlineLvl w:val="0"/>
+        <w:rPr>
+          <w:rFonts w:cs="Arial"/>
+          <w:sz w:val="24"/>
+          <w:szCs w:val="24"/>
+          <w:lang w:val="es-MX"/>
+        </w:rPr>
+      </w:pPr>
+    </w:p>
+    <w:p>
+      <w:pPr>
+        <w:pStyle w:val="Prrafodelista"/>
+        <w:numPr>
+          <w:ilvl w:val="0"/>
+          <w:numId w:val="4"/>
+        </w:numPr>
+        <w:spacing w:before="120" w:after="0" w:line="240" w:lineRule="auto"/>
+        <w:jc w:val="both"/>
+        <w:outlineLvl w:val="0"/>
+        <w:rPr>
+          <w:rFonts w:cs="Arial"/>
+          <w:sz w:val="24"/>
+          <w:szCs w:val="24"/>
+          <w:lang w:val="es-MX"/>
+        </w:rPr>
+      </w:pPr>
+      <w:r>
+        <w:rPr>
+          <w:rFonts w:cs="Arial"/>
+          <w:sz w:val="24"/>
+          <w:szCs w:val="24"/>
+          <w:lang w:val="es-MX"/>
+        </w:rPr>
+        <w:t>Dificultades en la integración con sistemas existentes (correo institucional, Moodle, etc.).</w:t>
+      </w:r>
+    </w:p>
+    <w:p>
+      <w:pPr>
+        <w:pStyle w:val="Prrafodelista"/>
+        <w:rPr>
+          <w:rFonts w:cs="Arial"/>
+          <w:sz w:val="24"/>
+          <w:szCs w:val="24"/>
+          <w:lang w:val="es-MX"/>
+        </w:rPr>
+      </w:pPr>
+    </w:p>
+    <w:p>
+      <w:pPr>
+        <w:pStyle w:val="Prrafodelista"/>
+        <w:spacing w:before="120" w:after="0" w:line="240" w:lineRule="auto"/>
+        <w:ind w:left="1080"/>
+        <w:jc w:val="both"/>
+        <w:outlineLvl w:val="0"/>
+        <w:rPr>
+          <w:rFonts w:cs="Arial"/>
+          <w:sz w:val="24"/>
+          <w:szCs w:val="24"/>
+          <w:lang w:val="es-MX"/>
+        </w:rPr>
+      </w:pPr>
     </w:p>
     <w:p>
       <w:pPr>
@@ -3281,15 +3619,19 @@
         <w:outlineLvl w:val="0"/>
         <w:rPr>
           <w:rFonts w:cs="Arial"/>
-          <w:sz w:val="24"/>
-          <w:szCs w:val="24"/>
-          <w:lang w:val="es-MX"/>
-        </w:rPr>
-      </w:pPr>
-      <w:bookmarkStart w:id="3" w:name="_Toc52661348"/>
+          <w:b/>
+          <w:bCs/>
+          <w:sz w:val="24"/>
+          <w:szCs w:val="24"/>
+          <w:lang w:val="es-MX"/>
+        </w:rPr>
+      </w:pPr>
+      <w:bookmarkStart w:id="2" w:name="_Toc52661348"/>
       <w:r>
         <w:rPr>
           <w:rFonts w:cs="Arial"/>
+          <w:b/>
+          <w:bCs/>
           <w:sz w:val="24"/>
           <w:szCs w:val="24"/>
           <w:lang w:val="es-MX"/>
@@ -3299,6 +3641,8 @@
       <w:r>
         <w:rPr>
           <w:rFonts w:cs="Arial"/>
+          <w:b/>
+          <w:bCs/>
           <w:sz w:val="24"/>
           <w:szCs w:val="24"/>
           <w:lang w:val="es-MX"/>
@@ -3308,6 +3652,8 @@
       <w:r>
         <w:rPr>
           <w:rFonts w:cs="Arial"/>
+          <w:b/>
+          <w:bCs/>
           <w:sz w:val="24"/>
           <w:szCs w:val="24"/>
           <w:lang w:val="es-MX"/>
@@ -3317,13 +3663,15 @@
       <w:r>
         <w:rPr>
           <w:rFonts w:cs="Arial"/>
+          <w:b/>
+          <w:bCs/>
           <w:sz w:val="24"/>
           <w:szCs w:val="24"/>
           <w:lang w:val="es-MX"/>
         </w:rPr>
         <w:t xml:space="preserve"> actual</w:t>
       </w:r>
-      <w:bookmarkEnd w:id="3"/>
+      <w:bookmarkEnd w:id="2"/>
     </w:p>
     <w:p>
       <w:pPr>
@@ -3351,16 +3699,24 @@
         </w:rPr>
         <w:t>Planteamiento del problema</w:t>
       </w:r>
+      <w:r>
+        <w:rPr>
+          <w:rFonts w:cs="Arial"/>
+          <w:sz w:val="24"/>
+          <w:szCs w:val="24"/>
+          <w:lang w:val="es-MX"/>
+        </w:rPr>
+        <w:t xml:space="preserve"> </w:t>
+      </w:r>
     </w:p>
     <w:p>
       <w:pPr>
         <w:pStyle w:val="Prrafodelista"/>
-        <w:spacing w:before="120" w:after="0" w:line="360" w:lineRule="auto"/>
+        <w:spacing w:before="120" w:after="0" w:line="276" w:lineRule="auto"/>
         <w:ind w:left="709"/>
         <w:jc w:val="both"/>
         <w:rPr>
           <w:rFonts w:cs="Arial"/>
-          <w:i/>
           <w:sz w:val="24"/>
           <w:szCs w:val="24"/>
           <w:lang w:val="es-MX"/>
@@ -3369,43 +3725,26 @@
       <w:r>
         <w:rPr>
           <w:rFonts w:cs="Arial"/>
-          <w:i/>
-          <w:sz w:val="24"/>
-          <w:szCs w:val="24"/>
-          <w:lang w:val="es-MX"/>
-        </w:rPr>
-        <w:t>{</w:t>
-      </w:r>
-      <w:r>
+          <w:sz w:val="24"/>
+          <w:szCs w:val="24"/>
+          <w:lang w:val="es-MX"/>
+        </w:rPr>
+        <w:t>Actualmente, los estudiantes desarrollan proyectos académicos sin una plataforma digital centralizada que facilita el seguimiento, organización y colaboración eficiente. La falta de digitalización y herramientas de gestión genera pérdida de información, escasa retroalimentación y poca visibilidad de los resultados.</w:t>
+      </w:r>
+    </w:p>
+    <w:p>
+      <w:pPr>
+        <w:pStyle w:val="Prrafodelista"/>
+        <w:spacing w:before="120" w:after="0" w:line="276" w:lineRule="auto"/>
+        <w:ind w:left="709"/>
+        <w:jc w:val="both"/>
         <w:rPr>
           <w:rFonts w:cs="Arial"/>
-          <w:i/>
-          <w:sz w:val="24"/>
-          <w:szCs w:val="24"/>
-          <w:lang w:val="es-MX"/>
-        </w:rPr>
-        <w:t xml:space="preserve">Describa antecedentes y situación actual, explicando la problemática y/o necesidad que será resuelta con </w:t>
-      </w:r>
-      <w:r>
-        <w:rPr>
-          <w:rFonts w:cs="Arial"/>
-          <w:i/>
-          <w:sz w:val="24"/>
-          <w:szCs w:val="24"/>
-          <w:lang w:val="es-MX"/>
-        </w:rPr>
-        <w:t>el proyecto propuesto.</w:t>
-      </w:r>
-      <w:r>
-        <w:rPr>
-          <w:rFonts w:cs="Arial"/>
-          <w:i/>
-          <w:sz w:val="24"/>
-          <w:szCs w:val="24"/>
-          <w:lang w:val="es-MX"/>
-        </w:rPr>
-        <w:t>}</w:t>
-      </w:r>
+          <w:sz w:val="24"/>
+          <w:szCs w:val="24"/>
+          <w:lang w:val="es-MX"/>
+        </w:rPr>
+      </w:pPr>
     </w:p>
     <w:p>
       <w:pPr>
@@ -3436,67 +3775,223 @@
     </w:p>
     <w:p>
       <w:pPr>
-        <w:ind w:left="708"/>
-        <w:jc w:val="both"/>
-        <w:rPr>
-          <w:i/>
-          <w:sz w:val="24"/>
-          <w:szCs w:val="24"/>
-          <w:lang w:val="es-MX"/>
-        </w:rPr>
-      </w:pPr>
-      <w:r>
-        <w:rPr>
-          <w:i/>
-          <w:sz w:val="24"/>
-          <w:szCs w:val="24"/>
-          <w:lang w:val="es-MX"/>
-        </w:rPr>
-        <w:t>{</w:t>
-      </w:r>
-      <w:r>
-        <w:rPr>
-          <w:i/>
-          <w:sz w:val="24"/>
-          <w:szCs w:val="24"/>
-          <w:lang w:val="es-MX"/>
-        </w:rPr>
-        <w:t>Hardware y software posibles para la implementación</w:t>
-      </w:r>
-      <w:r>
-        <w:rPr>
-          <w:i/>
-          <w:sz w:val="24"/>
-          <w:szCs w:val="24"/>
-          <w:lang w:val="es-MX"/>
-        </w:rPr>
-        <w:t>, se analizara lo que existe y es alcanzable, se evaluara que tecnología se puede utilizar en el proyecto</w:t>
-      </w:r>
-      <w:r>
-        <w:rPr>
-          <w:i/>
-          <w:sz w:val="24"/>
-          <w:szCs w:val="24"/>
-          <w:lang w:val="es-MX"/>
-        </w:rPr>
-        <w:t>.</w:t>
-      </w:r>
-      <w:r>
-        <w:rPr>
-          <w:i/>
-          <w:sz w:val="24"/>
-          <w:szCs w:val="24"/>
-          <w:lang w:val="es-MX"/>
-        </w:rPr>
-        <w:t>}</w:t>
-      </w:r>
-    </w:p>
-    <w:p>
-      <w:pPr>
-        <w:ind w:left="708"/>
-        <w:jc w:val="both"/>
-        <w:rPr>
-          <w:i/>
+        <w:pStyle w:val="Prrafodelista"/>
+        <w:ind w:left="1428"/>
+        <w:jc w:val="both"/>
+        <w:rPr>
+          <w:iCs/>
+          <w:sz w:val="24"/>
+          <w:szCs w:val="24"/>
+          <w:lang w:val="es-MX"/>
+        </w:rPr>
+      </w:pPr>
+      <w:r>
+        <w:rPr>
+          <w:b/>
+          <w:bCs/>
+          <w:iCs/>
+          <w:sz w:val="24"/>
+          <w:szCs w:val="24"/>
+          <w:lang w:val="es-MX"/>
+        </w:rPr>
+        <w:t>Hardware disponible:</w:t>
+      </w:r>
+    </w:p>
+    <w:p>
+      <w:pPr>
+        <w:pStyle w:val="Prrafodelista"/>
+        <w:numPr>
+          <w:ilvl w:val="0"/>
+          <w:numId w:val="6"/>
+        </w:numPr>
+        <w:jc w:val="both"/>
+        <w:rPr>
+          <w:iCs/>
+          <w:sz w:val="24"/>
+          <w:szCs w:val="24"/>
+          <w:lang w:val="es-MX"/>
+        </w:rPr>
+      </w:pPr>
+      <w:r>
+        <w:rPr>
+          <w:iCs/>
+          <w:sz w:val="24"/>
+          <w:szCs w:val="24"/>
+          <w:lang w:val="es-MX"/>
+        </w:rPr>
+        <w:t>Servidor institucional (o uso de servicios en la nube), equipos de escritorio y laptops de estudiantes.</w:t>
+      </w:r>
+    </w:p>
+    <w:p>
+      <w:pPr>
+        <w:pStyle w:val="Prrafodelista"/>
+        <w:spacing w:line="240" w:lineRule="auto"/>
+        <w:ind w:left="1428"/>
+        <w:jc w:val="both"/>
+        <w:rPr>
+          <w:b/>
+          <w:bCs/>
+          <w:iCs/>
+          <w:sz w:val="24"/>
+          <w:szCs w:val="24"/>
+          <w:lang w:val="es-MX"/>
+        </w:rPr>
+      </w:pPr>
+      <w:r>
+        <w:rPr>
+          <w:b/>
+          <w:bCs/>
+          <w:iCs/>
+          <w:sz w:val="24"/>
+          <w:szCs w:val="24"/>
+          <w:lang w:val="es-MX"/>
+        </w:rPr>
+        <w:t>Software posible:</w:t>
+      </w:r>
+    </w:p>
+    <w:p>
+      <w:pPr>
+        <w:pStyle w:val="Prrafodelista"/>
+        <w:numPr>
+          <w:ilvl w:val="0"/>
+          <w:numId w:val="5"/>
+        </w:numPr>
+        <w:spacing w:line="240" w:lineRule="auto"/>
+        <w:jc w:val="both"/>
+        <w:rPr>
+          <w:iCs/>
+          <w:sz w:val="24"/>
+          <w:szCs w:val="24"/>
+          <w:lang w:val="es-MX"/>
+        </w:rPr>
+      </w:pPr>
+      <w:r>
+        <w:rPr>
+          <w:iCs/>
+          <w:sz w:val="24"/>
+          <w:szCs w:val="24"/>
+          <w:lang w:val="es-MX"/>
+        </w:rPr>
+        <w:t>Lenguajes de programación: JavaScript, PHP, Python</w:t>
+      </w:r>
+    </w:p>
+    <w:p>
+      <w:pPr>
+        <w:pStyle w:val="Prrafodelista"/>
+        <w:numPr>
+          <w:ilvl w:val="0"/>
+          <w:numId w:val="5"/>
+        </w:numPr>
+        <w:spacing w:line="240" w:lineRule="auto"/>
+        <w:jc w:val="both"/>
+        <w:rPr>
+          <w:iCs/>
+          <w:sz w:val="24"/>
+          <w:szCs w:val="24"/>
+          <w:lang w:val="es-MX"/>
+        </w:rPr>
+      </w:pPr>
+      <w:r>
+        <w:rPr>
+          <w:iCs/>
+          <w:sz w:val="24"/>
+          <w:szCs w:val="24"/>
+          <w:lang w:val="es-MX"/>
+        </w:rPr>
+        <w:t xml:space="preserve">Marcos: Laravel, </w:t>
+      </w:r>
+      <w:proofErr w:type="spellStart"/>
+      <w:r>
+        <w:rPr>
+          <w:iCs/>
+          <w:sz w:val="24"/>
+          <w:szCs w:val="24"/>
+          <w:lang w:val="es-MX"/>
+        </w:rPr>
+        <w:t>React</w:t>
+      </w:r>
+      <w:proofErr w:type="spellEnd"/>
+    </w:p>
+    <w:p>
+      <w:pPr>
+        <w:pStyle w:val="Prrafodelista"/>
+        <w:numPr>
+          <w:ilvl w:val="0"/>
+          <w:numId w:val="5"/>
+        </w:numPr>
+        <w:spacing w:line="240" w:lineRule="auto"/>
+        <w:jc w:val="both"/>
+        <w:rPr>
+          <w:iCs/>
+          <w:sz w:val="24"/>
+          <w:szCs w:val="24"/>
+          <w:lang w:val="es-MX"/>
+        </w:rPr>
+      </w:pPr>
+      <w:r>
+        <w:rPr>
+          <w:iCs/>
+          <w:sz w:val="24"/>
+          <w:szCs w:val="24"/>
+          <w:lang w:val="es-MX"/>
+        </w:rPr>
+        <w:t>Base de datos: MySQL</w:t>
+      </w:r>
+    </w:p>
+    <w:p>
+      <w:pPr>
+        <w:pStyle w:val="Prrafodelista"/>
+        <w:numPr>
+          <w:ilvl w:val="0"/>
+          <w:numId w:val="5"/>
+        </w:numPr>
+        <w:spacing w:line="240" w:lineRule="auto"/>
+        <w:jc w:val="both"/>
+        <w:rPr>
+          <w:iCs/>
+          <w:sz w:val="24"/>
+          <w:szCs w:val="24"/>
+          <w:lang w:val="es-MX"/>
+        </w:rPr>
+      </w:pPr>
+      <w:r>
+        <w:rPr>
+          <w:iCs/>
+          <w:sz w:val="24"/>
+          <w:szCs w:val="24"/>
+          <w:lang w:val="es-MX"/>
+        </w:rPr>
+        <w:t>Infraestructura: Servidor web Apache/</w:t>
+      </w:r>
+      <w:proofErr w:type="spellStart"/>
+      <w:r>
+        <w:rPr>
+          <w:iCs/>
+          <w:sz w:val="24"/>
+          <w:szCs w:val="24"/>
+          <w:lang w:val="es-MX"/>
+        </w:rPr>
+        <w:t>Nginx</w:t>
+      </w:r>
+      <w:proofErr w:type="spellEnd"/>
+      <w:r>
+        <w:rPr>
+          <w:iCs/>
+          <w:sz w:val="24"/>
+          <w:szCs w:val="24"/>
+          <w:lang w:val="es-MX"/>
+        </w:rPr>
+        <w:t>, hosting institucional o en la nube</w:t>
+      </w:r>
+    </w:p>
+    <w:p>
+      <w:pPr>
+        <w:pStyle w:val="Prrafodelista"/>
+        <w:spacing w:line="240" w:lineRule="auto"/>
+        <w:ind w:left="1776"/>
+        <w:jc w:val="both"/>
+        <w:rPr>
+          <w:iCs/>
           <w:sz w:val="24"/>
           <w:szCs w:val="24"/>
           <w:lang w:val="es-MX"/>
@@ -3514,13 +4009,17 @@
         <w:jc w:val="both"/>
         <w:outlineLvl w:val="0"/>
         <w:rPr>
-          <w:sz w:val="24"/>
-          <w:szCs w:val="24"/>
-        </w:rPr>
-      </w:pPr>
-      <w:bookmarkStart w:id="4" w:name="_Toc52661349"/>
-      <w:r>
-        <w:rPr>
+          <w:b/>
+          <w:bCs/>
+          <w:sz w:val="24"/>
+          <w:szCs w:val="24"/>
+        </w:rPr>
+      </w:pPr>
+      <w:bookmarkStart w:id="3" w:name="_Toc52661349"/>
+      <w:r>
+        <w:rPr>
+          <w:b/>
+          <w:bCs/>
           <w:sz w:val="24"/>
           <w:szCs w:val="24"/>
         </w:rPr>
@@ -3529,61 +4028,15 @@
       <w:r>
         <w:rPr>
           <w:rFonts w:cs="Arial"/>
+          <w:b/>
+          <w:bCs/>
           <w:sz w:val="24"/>
           <w:szCs w:val="24"/>
           <w:lang w:val="es-MX"/>
         </w:rPr>
         <w:t>Factibilidad</w:t>
       </w:r>
-      <w:bookmarkEnd w:id="4"/>
-    </w:p>
-    <w:p>
-      <w:pPr>
-        <w:pStyle w:val="Prrafodelista"/>
-        <w:ind w:left="360"/>
-        <w:jc w:val="both"/>
-        <w:rPr>
-          <w:i/>
-          <w:sz w:val="24"/>
-          <w:szCs w:val="24"/>
-        </w:rPr>
-      </w:pPr>
-      <w:r>
-        <w:rPr>
-          <w:i/>
-          <w:sz w:val="24"/>
-          <w:szCs w:val="24"/>
-        </w:rPr>
-        <w:t>{</w:t>
-      </w:r>
-      <w:r>
-        <w:rPr>
-          <w:i/>
-          <w:sz w:val="24"/>
-          <w:szCs w:val="24"/>
-        </w:rPr>
-        <w:t>Describir los resultados que esperan alcanzar del estudio de factibilidad, las actividades que se realizaron para preparar la evaluación de factibilidad y por quien fue aprobado</w:t>
-      </w:r>
-      <w:r>
-        <w:rPr>
-          <w:i/>
-          <w:sz w:val="24"/>
-          <w:szCs w:val="24"/>
-        </w:rPr>
-        <w:t>}</w:t>
-      </w:r>
-    </w:p>
-    <w:p>
-      <w:pPr>
-        <w:pStyle w:val="Prrafodelista"/>
-        <w:ind w:left="360"/>
-        <w:jc w:val="both"/>
-        <w:rPr>
-          <w:i/>
-          <w:sz w:val="24"/>
-          <w:szCs w:val="24"/>
-        </w:rPr>
-      </w:pPr>
+      <w:bookmarkEnd w:id="3"/>
     </w:p>
     <w:p>
       <w:pPr>
@@ -3599,7 +4052,7 @@
           <w:szCs w:val="24"/>
         </w:rPr>
       </w:pPr>
-      <w:bookmarkStart w:id="5" w:name="_Toc52661350"/>
+      <w:bookmarkStart w:id="4" w:name="_Toc52661350"/>
       <w:r>
         <w:rPr>
           <w:sz w:val="24"/>
@@ -3607,100 +4060,43 @@
         </w:rPr>
         <w:t>Factibilidad Técnica</w:t>
       </w:r>
-      <w:bookmarkEnd w:id="5"/>
+      <w:bookmarkEnd w:id="4"/>
+      <w:r>
+        <w:rPr>
+          <w:sz w:val="24"/>
+          <w:szCs w:val="24"/>
+        </w:rPr>
+        <w:t xml:space="preserve"> </w:t>
+      </w:r>
     </w:p>
     <w:p>
       <w:pPr>
         <w:pStyle w:val="Prrafodelista"/>
+        <w:spacing w:line="240" w:lineRule="auto"/>
         <w:ind w:left="360"/>
         <w:jc w:val="both"/>
-        <w:rPr>
-          <w:i/>
-          <w:iCs/>
-          <w:sz w:val="24"/>
-          <w:szCs w:val="24"/>
-        </w:rPr>
-      </w:pPr>
-      <w:r>
-        <w:rPr>
-          <w:i/>
-          <w:iCs/>
-          <w:sz w:val="24"/>
-          <w:szCs w:val="24"/>
-        </w:rPr>
-        <w:t>{</w:t>
-      </w:r>
-      <w:r>
-        <w:t xml:space="preserve">El estudio de viabilidad técnica se enfoca en obtener un entendimiento de los recursos tecnológicos disponibles actualmente y su aplicabilidad a las necesidades que se espera </w:t>
-      </w:r>
-      <w:r>
-        <w:lastRenderedPageBreak/>
-        <w:t>tenga el proyecto. En el caso de tecnología informática esto implica una evaluación del hardware y software y como este puede cubrir las necesidades del sistema propuesto.</w:t>
+        <w:outlineLvl w:val="1"/>
+        <w:rPr>
+          <w:sz w:val="24"/>
+          <w:szCs w:val="24"/>
+        </w:rPr>
+      </w:pPr>
+      <w:r>
+        <w:rPr>
+          <w:sz w:val="24"/>
+          <w:szCs w:val="24"/>
+        </w:rPr>
+        <w:t>La institución cuenta con acceso a laboratorios, servidores y personal técnico calificado. Además, se puede utilizar software libre y herramientas accesibles para reducir costos. La plataforma será desarrollada con tecnologías web estándar y podrá acceder a servidores de la universidad o en la nube.</w:t>
       </w:r>
     </w:p>
     <w:p>
       <w:pPr>
         <w:pStyle w:val="Prrafodelista"/>
+        <w:spacing w:line="240" w:lineRule="auto"/>
         <w:ind w:left="360"/>
         <w:jc w:val="both"/>
-        <w:rPr>
-          <w:i/>
-          <w:sz w:val="24"/>
-          <w:szCs w:val="24"/>
-        </w:rPr>
-      </w:pPr>
-      <w:r>
-        <w:rPr>
-          <w:i/>
-          <w:sz w:val="24"/>
-          <w:szCs w:val="24"/>
-        </w:rPr>
-        <w:t xml:space="preserve">Realizar una evaluación de la tecnología actual existente y la posibilidad de utilizarla en el desarrollo e implantación del sistema. </w:t>
-      </w:r>
-    </w:p>
-    <w:p>
-      <w:pPr>
-        <w:pStyle w:val="Prrafodelista"/>
-        <w:ind w:left="360"/>
-        <w:jc w:val="both"/>
-        <w:rPr>
-          <w:i/>
-          <w:sz w:val="24"/>
-          <w:szCs w:val="24"/>
-        </w:rPr>
-      </w:pPr>
-      <w:r>
-        <w:rPr>
-          <w:i/>
-          <w:sz w:val="24"/>
-          <w:szCs w:val="24"/>
-        </w:rPr>
-        <w:t>Describir acerca del h</w:t>
-      </w:r>
-      <w:r>
-        <w:rPr>
-          <w:i/>
-          <w:sz w:val="24"/>
-          <w:szCs w:val="24"/>
-        </w:rPr>
-        <w:t xml:space="preserve">ardware (equipos, servidor), software (aplicaciones, navegadores, sistemas operativos, dominio, internet, infraestructura de red </w:t>
-      </w:r>
-      <w:r>
-        <w:rPr>
-          <w:i/>
-          <w:sz w:val="24"/>
-          <w:szCs w:val="24"/>
-        </w:rPr>
-        <w:t>física, etc.}</w:t>
-      </w:r>
-    </w:p>
-    <w:p>
-      <w:pPr>
-        <w:pStyle w:val="Prrafodelista"/>
-        <w:ind w:left="360"/>
-        <w:jc w:val="both"/>
-        <w:rPr>
-          <w:i/>
+        <w:outlineLvl w:val="1"/>
+        <w:rPr>
           <w:sz w:val="24"/>
           <w:szCs w:val="24"/>
         </w:rPr>
@@ -3720,7 +4116,7 @@
           <w:szCs w:val="24"/>
         </w:rPr>
       </w:pPr>
-      <w:bookmarkStart w:id="6" w:name="_Toc52661351"/>
+      <w:bookmarkStart w:id="5" w:name="_Toc52661351"/>
       <w:r>
         <w:rPr>
           <w:sz w:val="24"/>
@@ -3749,7 +4145,7 @@
         </w:rPr>
         <w:t>conómica</w:t>
       </w:r>
-      <w:bookmarkEnd w:id="6"/>
+      <w:bookmarkEnd w:id="5"/>
     </w:p>
     <w:p>
       <w:pPr>
@@ -3846,7 +4242,17 @@
           <w:sz w:val="24"/>
           <w:szCs w:val="24"/>
         </w:rPr>
-        <w:t xml:space="preserve">cuenta con las herramientas necesarias para la implantación del sistema </w:t>
+        <w:t xml:space="preserve">cuenta con las herramientas necesarias para la </w:t>
+      </w:r>
+      <w:r>
+        <w:rPr>
+          <w:i/>
+          <w:iCs/>
+          <w:sz w:val="24"/>
+          <w:szCs w:val="24"/>
+        </w:rPr>
+        <w:lastRenderedPageBreak/>
+        <w:t xml:space="preserve">implantación del sistema </w:t>
       </w:r>
       <w:r>
         <w:rPr>
@@ -4526,7 +4932,7 @@
           <w:szCs w:val="24"/>
         </w:rPr>
       </w:pPr>
-      <w:bookmarkStart w:id="7" w:name="_Toc52661352"/>
+      <w:bookmarkStart w:id="6" w:name="_Toc52661352"/>
       <w:r>
         <w:rPr>
           <w:sz w:val="24"/>
@@ -4534,64 +4940,21 @@
         </w:rPr>
         <w:t>Factibilidad Operativa</w:t>
       </w:r>
-      <w:bookmarkEnd w:id="7"/>
+      <w:bookmarkEnd w:id="6"/>
     </w:p>
     <w:p>
       <w:pPr>
         <w:pStyle w:val="Default"/>
-        <w:ind w:left="357"/>
         <w:jc w:val="both"/>
         <w:rPr>
           <w:rFonts w:asciiTheme="minorHAnsi" w:hAnsiTheme="minorHAnsi"/>
-          <w:i/>
-        </w:rPr>
-      </w:pPr>
-      <w:r>
-        <w:rPr>
-          <w:rFonts w:asciiTheme="minorHAnsi" w:hAnsiTheme="minorHAnsi" w:cstheme="minorBidi"/>
-          <w:i/>
-          <w:color w:val="auto"/>
-        </w:rPr>
-        <w:t>{</w:t>
-      </w:r>
-      <w:r>
-        <w:rPr>
-          <w:rFonts w:asciiTheme="minorHAnsi" w:hAnsiTheme="minorHAnsi" w:cstheme="minorBidi"/>
-          <w:i/>
-          <w:color w:val="auto"/>
-        </w:rPr>
-        <w:t xml:space="preserve">Describir los beneficios del producto y si se tiene la capacidad por parte del cliente para mantener el sistema funcionando </w:t>
-      </w:r>
-      <w:r>
-        <w:rPr>
-          <w:rFonts w:asciiTheme="minorHAnsi" w:hAnsiTheme="minorHAnsi" w:cstheme="minorBidi"/>
-          <w:i/>
-          <w:color w:val="auto"/>
-        </w:rPr>
-        <w:t>y</w:t>
-      </w:r>
-      <w:r>
-        <w:rPr>
-          <w:rFonts w:asciiTheme="minorHAnsi" w:hAnsiTheme="minorHAnsi" w:cstheme="minorBidi"/>
-          <w:i/>
-          <w:color w:val="auto"/>
-        </w:rPr>
-        <w:t xml:space="preserve"> garantizar el buen funcionamiento y su impacto en los usuarios.</w:t>
-      </w:r>
-      <w:r>
-        <w:rPr>
-          <w:rFonts w:asciiTheme="minorHAnsi" w:hAnsiTheme="minorHAnsi" w:cstheme="minorBidi"/>
-          <w:i/>
-          <w:color w:val="auto"/>
-        </w:rPr>
-        <w:t xml:space="preserve"> Lista de interesados.</w:t>
-      </w:r>
+        </w:rPr>
+      </w:pPr>
       <w:r>
         <w:rPr>
           <w:rFonts w:asciiTheme="minorHAnsi" w:hAnsiTheme="minorHAnsi"/>
-          <w:i/>
-        </w:rPr>
-        <w:t>}</w:t>
+        </w:rPr>
+        <w:t>Los usuarios clave (estudiantes y docentes) tienen conocimientos tecnológicos básicos para utilizar la plataforma. Se prevé una capacitación básica para garantizar la adopción del sistema. Los beneficios esperados justifican ampliamente la inversión.</w:t>
       </w:r>
     </w:p>
     <w:p>
@@ -4617,7 +4980,7 @@
           <w:szCs w:val="24"/>
         </w:rPr>
       </w:pPr>
-      <w:bookmarkStart w:id="8" w:name="_Toc52661353"/>
+      <w:bookmarkStart w:id="7" w:name="_Toc52661353"/>
       <w:r>
         <w:rPr>
           <w:sz w:val="24"/>
@@ -4625,58 +4988,34 @@
         </w:rPr>
         <w:t>Factibilidad Legal</w:t>
       </w:r>
-      <w:bookmarkEnd w:id="8"/>
+      <w:bookmarkEnd w:id="7"/>
     </w:p>
     <w:p>
       <w:pPr>
         <w:pStyle w:val="Default"/>
-        <w:ind w:left="357"/>
         <w:jc w:val="both"/>
         <w:rPr>
           <w:rFonts w:asciiTheme="minorHAnsi" w:hAnsiTheme="minorHAnsi" w:cstheme="minorBidi"/>
-          <w:i/>
+          <w:iCs/>
           <w:color w:val="auto"/>
         </w:rPr>
       </w:pPr>
       <w:r>
         <w:rPr>
           <w:rFonts w:asciiTheme="minorHAnsi" w:hAnsiTheme="minorHAnsi" w:cstheme="minorBidi"/>
-          <w:i/>
+          <w:iCs/>
           <w:color w:val="auto"/>
         </w:rPr>
-        <w:t>{</w:t>
-      </w:r>
-      <w:r>
+        <w:t>El sistema se alinea con las políticas educativas nacionales y las normas internas de la universidad. No presenta conflictos legales ni de protección de datos, siempre que se garantice el tratamiento adecuado de la información académica.</w:t>
+      </w:r>
+    </w:p>
+    <w:p>
+      <w:pPr>
+        <w:pStyle w:val="Default"/>
+        <w:jc w:val="both"/>
         <w:rPr>
           <w:rFonts w:asciiTheme="minorHAnsi" w:hAnsiTheme="minorHAnsi" w:cstheme="minorBidi"/>
-          <w:i/>
-          <w:color w:val="auto"/>
-        </w:rPr>
-        <w:t xml:space="preserve">Determinar si existe conflicto del proyecto con </w:t>
-      </w:r>
-      <w:r>
-        <w:rPr>
-          <w:rFonts w:asciiTheme="minorHAnsi" w:hAnsiTheme="minorHAnsi" w:cstheme="minorBidi"/>
-          <w:i/>
-          <w:color w:val="auto"/>
-        </w:rPr>
-        <w:t>restricciones legales como leyes y regulaciones del país o locales relacionadas con seguridad, protección de datos, conducta de negocio, empleo y adquisiciones.</w:t>
-      </w:r>
-      <w:r>
-        <w:rPr>
-          <w:rFonts w:asciiTheme="minorHAnsi" w:hAnsiTheme="minorHAnsi" w:cstheme="minorBidi"/>
-          <w:i/>
-          <w:color w:val="auto"/>
-        </w:rPr>
-        <w:t>}</w:t>
-      </w:r>
-    </w:p>
-    <w:p>
-      <w:pPr>
-        <w:pStyle w:val="Default"/>
-        <w:jc w:val="both"/>
-        <w:rPr>
-          <w:rFonts w:asciiTheme="minorHAnsi" w:hAnsiTheme="minorHAnsi" w:cstheme="minorBidi"/>
+          <w:iCs/>
           <w:color w:val="auto"/>
         </w:rPr>
       </w:pPr>
@@ -4695,7 +5034,7 @@
           <w:szCs w:val="24"/>
         </w:rPr>
       </w:pPr>
-      <w:bookmarkStart w:id="9" w:name="_Toc52661354"/>
+      <w:bookmarkStart w:id="8" w:name="_Toc52661354"/>
       <w:r>
         <w:rPr>
           <w:sz w:val="24"/>
@@ -4703,7 +5042,7 @@
         </w:rPr>
         <w:t>Factibilidad Social</w:t>
       </w:r>
-      <w:bookmarkEnd w:id="9"/>
+      <w:bookmarkEnd w:id="8"/>
     </w:p>
     <w:p>
       <w:pPr>
@@ -4712,41 +5051,18 @@
         <w:jc w:val="both"/>
         <w:rPr>
           <w:rFonts w:asciiTheme="minorHAnsi" w:hAnsiTheme="minorHAnsi" w:cstheme="minorBidi"/>
-          <w:i/>
+          <w:iCs/>
           <w:color w:val="auto"/>
         </w:rPr>
       </w:pPr>
       <w:r>
         <w:rPr>
           <w:rFonts w:asciiTheme="minorHAnsi" w:hAnsiTheme="minorHAnsi" w:cstheme="minorBidi"/>
-          <w:i/>
+          <w:iCs/>
           <w:color w:val="auto"/>
         </w:rPr>
-        <w:t>{</w:t>
-      </w:r>
-      <w:r>
-        <w:rPr>
-          <w:rFonts w:asciiTheme="minorHAnsi" w:hAnsiTheme="minorHAnsi" w:cstheme="minorBidi"/>
-          <w:i/>
-          <w:color w:val="auto"/>
-        </w:rPr>
-        <w:t>Evaluar influencias y asuntos de índole social y cultural como el clima político, códigos de</w:t>
-      </w:r>
-      <w:r>
-        <w:rPr>
-          <w:rFonts w:asciiTheme="minorHAnsi" w:hAnsiTheme="minorHAnsi" w:cstheme="minorBidi"/>
-          <w:i/>
-          <w:color w:val="auto"/>
-        </w:rPr>
-        <w:t xml:space="preserve"> conducta y ética</w:t>
-      </w:r>
-      <w:r>
-        <w:rPr>
-          <w:rFonts w:asciiTheme="minorHAnsi" w:hAnsiTheme="minorHAnsi" w:cstheme="minorBidi"/>
-          <w:i/>
-          <w:color w:val="auto"/>
-        </w:rPr>
-        <w:t>}</w:t>
+        <w:lastRenderedPageBreak/>
+        <w:t>El proyecto será bien recibido por la comunidad estudiantil, ya que promueve la participación, colaboración y visibilidad del trabajo académico. Se fomenta una cultura de innovación y trabajo en equipo.</w:t>
       </w:r>
     </w:p>
     <w:p>
@@ -4756,7 +5072,7 @@
         <w:jc w:val="both"/>
         <w:rPr>
           <w:rFonts w:asciiTheme="minorHAnsi" w:hAnsiTheme="minorHAnsi" w:cstheme="minorBidi"/>
-          <w:i/>
+          <w:iCs/>
           <w:color w:val="auto"/>
         </w:rPr>
       </w:pPr>
@@ -4775,7 +5091,7 @@
           <w:szCs w:val="24"/>
         </w:rPr>
       </w:pPr>
-      <w:bookmarkStart w:id="10" w:name="_Toc52661355"/>
+      <w:bookmarkStart w:id="9" w:name="_Toc52661355"/>
       <w:r>
         <w:rPr>
           <w:sz w:val="24"/>
@@ -4790,71 +5106,7 @@
         </w:rPr>
         <w:t>Ambiental</w:t>
       </w:r>
-      <w:bookmarkEnd w:id="10"/>
-    </w:p>
-    <w:p>
-      <w:pPr>
-        <w:pStyle w:val="Default"/>
-        <w:ind w:left="360"/>
-        <w:jc w:val="both"/>
-        <w:rPr>
-          <w:rFonts w:asciiTheme="minorHAnsi" w:hAnsiTheme="minorHAnsi" w:cstheme="minorBidi"/>
-          <w:i/>
-          <w:color w:val="auto"/>
-        </w:rPr>
-      </w:pPr>
-      <w:r>
-        <w:rPr>
-          <w:rFonts w:asciiTheme="minorHAnsi" w:hAnsiTheme="minorHAnsi" w:cstheme="minorBidi"/>
-          <w:i/>
-          <w:color w:val="auto"/>
-        </w:rPr>
-        <w:t xml:space="preserve">{Evaluar influencias y asuntos de índole </w:t>
-      </w:r>
-      <w:r>
-        <w:rPr>
-          <w:rFonts w:asciiTheme="minorHAnsi" w:hAnsiTheme="minorHAnsi" w:cstheme="minorBidi"/>
-          <w:i/>
-          <w:color w:val="auto"/>
-        </w:rPr>
-        <w:t>ambiental</w:t>
-      </w:r>
-      <w:r>
-        <w:rPr>
-          <w:rFonts w:asciiTheme="minorHAnsi" w:hAnsiTheme="minorHAnsi" w:cstheme="minorBidi"/>
-          <w:i/>
-          <w:color w:val="auto"/>
-        </w:rPr>
-        <w:t xml:space="preserve"> como el </w:t>
-      </w:r>
-      <w:r>
-        <w:rPr>
-          <w:rFonts w:asciiTheme="minorHAnsi" w:hAnsiTheme="minorHAnsi" w:cstheme="minorBidi"/>
-          <w:i/>
-          <w:color w:val="auto"/>
-        </w:rPr>
-        <w:t>impacto y repercusión en el medio ambiente</w:t>
-      </w:r>
-      <w:r>
-        <w:rPr>
-          <w:rFonts w:asciiTheme="minorHAnsi" w:hAnsiTheme="minorHAnsi" w:cstheme="minorBidi"/>
-          <w:i/>
-          <w:color w:val="auto"/>
-        </w:rPr>
-        <w:t>.}</w:t>
-      </w:r>
-    </w:p>
-    <w:p>
-      <w:pPr>
-        <w:pStyle w:val="Default"/>
-        <w:ind w:left="360"/>
-        <w:jc w:val="both"/>
-        <w:rPr>
-          <w:rFonts w:asciiTheme="minorHAnsi" w:hAnsiTheme="minorHAnsi" w:cstheme="minorBidi"/>
-          <w:i/>
-          <w:color w:val="auto"/>
-        </w:rPr>
-      </w:pPr>
+      <w:bookmarkEnd w:id="9"/>
     </w:p>
     <w:p>
       <w:pPr>
@@ -4862,9 +5114,30 @@
         <w:ind w:left="720"/>
         <w:jc w:val="both"/>
         <w:rPr>
+          <w:rFonts w:asciiTheme="minorHAnsi" w:hAnsiTheme="minorHAnsi" w:cstheme="minorBidi"/>
+          <w:iCs/>
+          <w:color w:val="auto"/>
+        </w:rPr>
+      </w:pPr>
+      <w:r>
+        <w:rPr>
+          <w:rFonts w:asciiTheme="minorHAnsi" w:hAnsiTheme="minorHAnsi" w:cstheme="minorBidi"/>
+          <w:iCs/>
+          <w:color w:val="auto"/>
+        </w:rPr>
+        <w:t>Al digitalizar procesos, se reduce el uso de papel y materiales físicos. El impacto ambiental es positivo, promoviendo el desarrollo sostenible y el uso racional de recursos.</w:t>
+      </w:r>
+    </w:p>
+    <w:p>
+      <w:pPr>
+        <w:pStyle w:val="Default"/>
+        <w:ind w:left="720"/>
+        <w:jc w:val="both"/>
+        <w:rPr>
           <w:rFonts w:asciiTheme="minorHAnsi" w:hAnsiTheme="minorHAnsi"/>
           <w:b/>
           <w:bCs/>
+          <w:iCs/>
         </w:rPr>
       </w:pPr>
     </w:p>
@@ -4881,7 +5154,7 @@
           <w:rFonts w:asciiTheme="minorHAnsi" w:hAnsiTheme="minorHAnsi"/>
         </w:rPr>
       </w:pPr>
-      <w:bookmarkStart w:id="11" w:name="_Toc52661356"/>
+      <w:bookmarkStart w:id="10" w:name="_Toc52661356"/>
       <w:r>
         <w:rPr>
           <w:rFonts w:asciiTheme="minorHAnsi" w:hAnsiTheme="minorHAnsi"/>
@@ -4894,7 +5167,7 @@
         </w:rPr>
         <w:t xml:space="preserve"> Financiero</w:t>
       </w:r>
-      <w:bookmarkEnd w:id="11"/>
+      <w:bookmarkEnd w:id="10"/>
     </w:p>
     <w:p>
       <w:pPr>
@@ -5164,7 +5437,6 @@
           <w:sz w:val="24"/>
           <w:szCs w:val="24"/>
         </w:rPr>
-        <w:lastRenderedPageBreak/>
         <w:t>Ejemplo de beneficios:</w:t>
       </w:r>
     </w:p>
@@ -5568,6 +5840,7 @@
           <w:sz w:val="24"/>
           <w:szCs w:val="24"/>
         </w:rPr>
+        <w:lastRenderedPageBreak/>
         <w:t>Valor agregado a un producto de la compañía.</w:t>
       </w:r>
     </w:p>
@@ -5986,7 +6259,7 @@
           <w:szCs w:val="24"/>
         </w:rPr>
       </w:pPr>
-      <w:bookmarkStart w:id="12" w:name="_Toc52661357"/>
+      <w:bookmarkStart w:id="11" w:name="_Toc52661357"/>
       <w:r>
         <w:rPr>
           <w:rFonts w:cs="Calibri"/>
@@ -5994,10 +6267,9 @@
           <w:sz w:val="24"/>
           <w:szCs w:val="24"/>
         </w:rPr>
-        <w:lastRenderedPageBreak/>
         <w:t>Conclusiones</w:t>
       </w:r>
-      <w:bookmarkEnd w:id="12"/>
+      <w:bookmarkEnd w:id="11"/>
     </w:p>
     <w:p>
       <w:pPr>
@@ -6107,7 +6379,7 @@
 </file>
 
 <file path=word/endnotes.xml><?xml version="1.0" encoding="utf-8"?>
-<w:endnotes xmlns:wpc="http://schemas.microsoft.com/office/word/2010/wordprocessingCanvas" xmlns:mc="http://schemas.openxmlformats.org/markup-compatibility/2006" xmlns:o="urn:schemas-microsoft-com:office:office" xmlns:r="http://schemas.openxmlformats.org/officeDocument/2006/relationships" xmlns:m="http://schemas.openxmlformats.org/officeDocument/2006/math" xmlns:v="urn:schemas-microsoft-com:vml" xmlns:wp14="http://schemas.microsoft.com/office/word/2010/wordprocessingDrawing" xmlns:wp="http://schemas.openxmlformats.org/drawingml/2006/wordprocessingDrawing" xmlns:w10="urn:schemas-microsoft-com:office:word" xmlns:w="http://schemas.openxmlformats.org/wordprocessingml/2006/main" xmlns:w14="http://schemas.microsoft.com/office/word/2010/wordml" xmlns:w15="http://schemas.microsoft.com/office/word/2012/wordml" xmlns:wpg="http://schemas.microsoft.com/office/word/2010/wordprocessingGroup" xmlns:wpi="http://schemas.microsoft.com/office/word/2010/wordprocessingInk" xmlns:wne="http://schemas.microsoft.com/office/word/2006/wordml" xmlns:wps="http://schemas.microsoft.com/office/word/2010/wordprocessingShape" mc:Ignorable="w14 w15 wp14">
+<w:endnotes xmlns:wpc="http://schemas.microsoft.com/office/word/2010/wordprocessingCanvas" xmlns:cx="http://schemas.microsoft.com/office/drawing/2014/chartex" xmlns:cx1="http://schemas.microsoft.com/office/drawing/2015/9/8/chartex" xmlns:cx2="http://schemas.microsoft.com/office/drawing/2015/10/21/chartex" xmlns:cx3="http://schemas.microsoft.com/office/drawing/2016/5/9/chartex" xmlns:cx4="http://schemas.microsoft.com/office/drawing/2016/5/10/chartex" xmlns:cx5="http://schemas.microsoft.com/office/drawing/2016/5/11/chartex" xmlns:cx6="http://schemas.microsoft.com/office/drawing/2016/5/12/chartex" xmlns:cx7="http://schemas.microsoft.com/office/drawing/2016/5/13/chartex" xmlns:cx8="http://schemas.microsoft.com/office/drawing/2016/5/14/chartex" xmlns:mc="http://schemas.openxmlformats.org/markup-compatibility/2006" xmlns:aink="http://schemas.microsoft.com/office/drawing/2016/ink" xmlns:am3d="http://schemas.microsoft.com/office/drawing/2017/model3d" xmlns:o="urn:schemas-microsoft-com:office:office" xmlns:oel="http://schemas.microsoft.com/office/2019/extlst" xmlns:r="http://schemas.openxmlformats.org/officeDocument/2006/relationships" xmlns:m="http://schemas.openxmlformats.org/officeDocument/2006/math" xmlns:v="urn:schemas-microsoft-com:vml" xmlns:wp14="http://schemas.microsoft.com/office/word/2010/wordprocessingDrawing" xmlns:wp="http://schemas.openxmlformats.org/drawingml/2006/wordprocessingDrawing" xmlns:w10="urn:schemas-microsoft-com:office:word" xmlns:w="http://schemas.openxmlformats.org/wordprocessingml/2006/main" xmlns:w14="http://schemas.microsoft.com/office/word/2010/wordml" xmlns:w15="http://schemas.microsoft.com/office/word/2012/wordml" xmlns:w16cex="http://schemas.microsoft.com/office/word/2018/wordml/cex" xmlns:w16cid="http://schemas.microsoft.com/office/word/2016/wordml/cid" xmlns:w16="http://schemas.microsoft.com/office/word/2018/wordml" xmlns:w16du="http://schemas.microsoft.com/office/word/2023/wordml/word16du" xmlns:w16sdtdh="http://schemas.microsoft.com/office/word/2020/wordml/sdtdatahash" xmlns:w16sdtfl="http://schemas.microsoft.com/office/word/2024/wordml/sdtformatlock" xmlns:w16se="http://schemas.microsoft.com/office/word/2015/wordml/symex" xmlns:wpg="http://schemas.microsoft.com/office/word/2010/wordprocessingGroup" xmlns:wpi="http://schemas.microsoft.com/office/word/2010/wordprocessingInk" xmlns:wne="http://schemas.microsoft.com/office/word/2006/wordml" xmlns:wps="http://schemas.microsoft.com/office/word/2010/wordprocessingShape" mc:Ignorable="w14 w15 w16se w16cid w16 w16cex w16sdtdh w16sdtfl w16du wp14">
   <w:endnote w:type="separator" w:id="-1">
     <w:p>
       <w:pPr>
@@ -6132,7 +6404,7 @@
 </file>
 
 <file path=word/footer1.xml><?xml version="1.0" encoding="utf-8"?>
-<w:ftr xmlns:wpc="http://schemas.microsoft.com/office/word/2010/wordprocessingCanvas" xmlns:mc="http://schemas.openxmlformats.org/markup-compatibility/2006" xmlns:o="urn:schemas-microsoft-com:office:office" xmlns:r="http://schemas.openxmlformats.org/officeDocument/2006/relationships" xmlns:m="http://schemas.openxmlformats.org/officeDocument/2006/math" xmlns:v="urn:schemas-microsoft-com:vml" xmlns:wp14="http://schemas.microsoft.com/office/word/2010/wordprocessingDrawing" xmlns:wp="http://schemas.openxmlformats.org/drawingml/2006/wordprocessingDrawing" xmlns:w10="urn:schemas-microsoft-com:office:word" xmlns:w="http://schemas.openxmlformats.org/wordprocessingml/2006/main" xmlns:w14="http://schemas.microsoft.com/office/word/2010/wordml" xmlns:w15="http://schemas.microsoft.com/office/word/2012/wordml" xmlns:wpg="http://schemas.microsoft.com/office/word/2010/wordprocessingGroup" xmlns:wpi="http://schemas.microsoft.com/office/word/2010/wordprocessingInk" xmlns:wne="http://schemas.microsoft.com/office/word/2006/wordml" xmlns:wps="http://schemas.microsoft.com/office/word/2010/wordprocessingShape" mc:Ignorable="w14 w15 wp14">
+<w:ftr xmlns:wpc="http://schemas.microsoft.com/office/word/2010/wordprocessingCanvas" xmlns:cx="http://schemas.microsoft.com/office/drawing/2014/chartex" xmlns:cx1="http://schemas.microsoft.com/office/drawing/2015/9/8/chartex" xmlns:cx2="http://schemas.microsoft.com/office/drawing/2015/10/21/chartex" xmlns:cx3="http://schemas.microsoft.com/office/drawing/2016/5/9/chartex" xmlns:cx4="http://schemas.microsoft.com/office/drawing/2016/5/10/chartex" xmlns:cx5="http://schemas.microsoft.com/office/drawing/2016/5/11/chartex" xmlns:cx6="http://schemas.microsoft.com/office/drawing/2016/5/12/chartex" xmlns:cx7="http://schemas.microsoft.com/office/drawing/2016/5/13/chartex" xmlns:cx8="http://schemas.microsoft.com/office/drawing/2016/5/14/chartex" xmlns:mc="http://schemas.openxmlformats.org/markup-compatibility/2006" xmlns:aink="http://schemas.microsoft.com/office/drawing/2016/ink" xmlns:am3d="http://schemas.microsoft.com/office/drawing/2017/model3d" xmlns:o="urn:schemas-microsoft-com:office:office" xmlns:oel="http://schemas.microsoft.com/office/2019/extlst" xmlns:r="http://schemas.openxmlformats.org/officeDocument/2006/relationships" xmlns:m="http://schemas.openxmlformats.org/officeDocument/2006/math" xmlns:v="urn:schemas-microsoft-com:vml" xmlns:wp14="http://schemas.microsoft.com/office/word/2010/wordprocessingDrawing" xmlns:wp="http://schemas.openxmlformats.org/drawingml/2006/wordprocessingDrawing" xmlns:w10="urn:schemas-microsoft-com:office:word" xmlns:w="http://schemas.openxmlformats.org/wordprocessingml/2006/main" xmlns:w14="http://schemas.microsoft.com/office/word/2010/wordml" xmlns:w15="http://schemas.microsoft.com/office/word/2012/wordml" xmlns:w16cex="http://schemas.microsoft.com/office/word/2018/wordml/cex" xmlns:w16cid="http://schemas.microsoft.com/office/word/2016/wordml/cid" xmlns:w16="http://schemas.microsoft.com/office/word/2018/wordml" xmlns:w16du="http://schemas.microsoft.com/office/word/2023/wordml/word16du" xmlns:w16sdtdh="http://schemas.microsoft.com/office/word/2020/wordml/sdtdatahash" xmlns:w16sdtfl="http://schemas.microsoft.com/office/word/2024/wordml/sdtformatlock" xmlns:w16se="http://schemas.microsoft.com/office/word/2015/wordml/symex" xmlns:wpg="http://schemas.microsoft.com/office/word/2010/wordprocessingGroup" xmlns:wpi="http://schemas.microsoft.com/office/word/2010/wordprocessingInk" xmlns:wne="http://schemas.microsoft.com/office/word/2006/wordml" xmlns:wps="http://schemas.microsoft.com/office/word/2010/wordprocessingShape" mc:Ignorable="w14 w15 w16se w16cid w16 w16cex w16sdtdh w16sdtfl w16du wp14">
   <w:sdt>
     <w:sdtPr>
       <w:id w:val="-1014383162"/>
@@ -6141,7 +6413,6 @@
         <w:docPartUnique/>
       </w:docPartObj>
     </w:sdtPr>
-    <w:sdtEndPr/>
     <w:sdtContent>
       <w:p>
         <w:pPr>
@@ -6179,7 +6450,7 @@
 </file>
 
 <file path=word/footnotes.xml><?xml version="1.0" encoding="utf-8"?>
-<w:footnotes xmlns:wpc="http://schemas.microsoft.com/office/word/2010/wordprocessingCanvas" xmlns:mc="http://schemas.openxmlformats.org/markup-compatibility/2006" xmlns:o="urn:schemas-microsoft-com:office:office" xmlns:r="http://schemas.openxmlformats.org/officeDocument/2006/relationships" xmlns:m="http://schemas.openxmlformats.org/officeDocument/2006/math" xmlns:v="urn:schemas-microsoft-com:vml" xmlns:wp14="http://schemas.microsoft.com/office/word/2010/wordprocessingDrawing" xmlns:wp="http://schemas.openxmlformats.org/drawingml/2006/wordprocessingDrawing" xmlns:w10="urn:schemas-microsoft-com:office:word" xmlns:w="http://schemas.openxmlformats.org/wordprocessingml/2006/main" xmlns:w14="http://schemas.microsoft.com/office/word/2010/wordml" xmlns:w15="http://schemas.microsoft.com/office/word/2012/wordml" xmlns:wpg="http://schemas.microsoft.com/office/word/2010/wordprocessingGroup" xmlns:wpi="http://schemas.microsoft.com/office/word/2010/wordprocessingInk" xmlns:wne="http://schemas.microsoft.com/office/word/2006/wordml" xmlns:wps="http://schemas.microsoft.com/office/word/2010/wordprocessingShape" mc:Ignorable="w14 w15 wp14">
+<w:footnotes xmlns:wpc="http://schemas.microsoft.com/office/word/2010/wordprocessingCanvas" xmlns:cx="http://schemas.microsoft.com/office/drawing/2014/chartex" xmlns:cx1="http://schemas.microsoft.com/office/drawing/2015/9/8/chartex" xmlns:cx2="http://schemas.microsoft.com/office/drawing/2015/10/21/chartex" xmlns:cx3="http://schemas.microsoft.com/office/drawing/2016/5/9/chartex" xmlns:cx4="http://schemas.microsoft.com/office/drawing/2016/5/10/chartex" xmlns:cx5="http://schemas.microsoft.com/office/drawing/2016/5/11/chartex" xmlns:cx6="http://schemas.microsoft.com/office/drawing/2016/5/12/chartex" xmlns:cx7="http://schemas.microsoft.com/office/drawing/2016/5/13/chartex" xmlns:cx8="http://schemas.microsoft.com/office/drawing/2016/5/14/chartex" xmlns:mc="http://schemas.openxmlformats.org/markup-compatibility/2006" xmlns:aink="http://schemas.microsoft.com/office/drawing/2016/ink" xmlns:am3d="http://schemas.microsoft.com/office/drawing/2017/model3d" xmlns:o="urn:schemas-microsoft-com:office:office" xmlns:oel="http://schemas.microsoft.com/office/2019/extlst" xmlns:r="http://schemas.openxmlformats.org/officeDocument/2006/relationships" xmlns:m="http://schemas.openxmlformats.org/officeDocument/2006/math" xmlns:v="urn:schemas-microsoft-com:vml" xmlns:wp14="http://schemas.microsoft.com/office/word/2010/wordprocessingDrawing" xmlns:wp="http://schemas.openxmlformats.org/drawingml/2006/wordprocessingDrawing" xmlns:w10="urn:schemas-microsoft-com:office:word" xmlns:w="http://schemas.openxmlformats.org/wordprocessingml/2006/main" xmlns:w14="http://schemas.microsoft.com/office/word/2010/wordml" xmlns:w15="http://schemas.microsoft.com/office/word/2012/wordml" xmlns:w16cex="http://schemas.microsoft.com/office/word/2018/wordml/cex" xmlns:w16cid="http://schemas.microsoft.com/office/word/2016/wordml/cid" xmlns:w16="http://schemas.microsoft.com/office/word/2018/wordml" xmlns:w16du="http://schemas.microsoft.com/office/word/2023/wordml/word16du" xmlns:w16sdtdh="http://schemas.microsoft.com/office/word/2020/wordml/sdtdatahash" xmlns:w16sdtfl="http://schemas.microsoft.com/office/word/2024/wordml/sdtformatlock" xmlns:w16se="http://schemas.microsoft.com/office/word/2015/wordml/symex" xmlns:wpg="http://schemas.microsoft.com/office/word/2010/wordprocessingGroup" xmlns:wpi="http://schemas.microsoft.com/office/word/2010/wordprocessingInk" xmlns:wne="http://schemas.microsoft.com/office/word/2006/wordml" xmlns:wps="http://schemas.microsoft.com/office/word/2010/wordprocessingShape" mc:Ignorable="w14 w15 w16se w16cid w16 w16cex w16sdtdh w16sdtfl w16du wp14">
   <w:footnote w:type="separator" w:id="-1">
     <w:p>
       <w:pPr>
@@ -6204,7 +6475,7 @@
 </file>
 
 <file path=word/header1.xml><?xml version="1.0" encoding="utf-8"?>
-<w:hdr xmlns:wpc="http://schemas.microsoft.com/office/word/2010/wordprocessingCanvas" xmlns:mc="http://schemas.openxmlformats.org/markup-compatibility/2006" xmlns:o="urn:schemas-microsoft-com:office:office" xmlns:r="http://schemas.openxmlformats.org/officeDocument/2006/relationships" xmlns:m="http://schemas.openxmlformats.org/officeDocument/2006/math" xmlns:v="urn:schemas-microsoft-com:vml" xmlns:wp14="http://schemas.microsoft.com/office/word/2010/wordprocessingDrawing" xmlns:wp="http://schemas.openxmlformats.org/drawingml/2006/wordprocessingDrawing" xmlns:w10="urn:schemas-microsoft-com:office:word" xmlns:w="http://schemas.openxmlformats.org/wordprocessingml/2006/main" xmlns:w14="http://schemas.microsoft.com/office/word/2010/wordml" xmlns:w15="http://schemas.microsoft.com/office/word/2012/wordml" xmlns:wpg="http://schemas.microsoft.com/office/word/2010/wordprocessingGroup" xmlns:wpi="http://schemas.microsoft.com/office/word/2010/wordprocessingInk" xmlns:wne="http://schemas.microsoft.com/office/word/2006/wordml" xmlns:wps="http://schemas.microsoft.com/office/word/2010/wordprocessingShape" mc:Ignorable="w14 w15 wp14">
+<w:hdr xmlns:wpc="http://schemas.microsoft.com/office/word/2010/wordprocessingCanvas" xmlns:cx="http://schemas.microsoft.com/office/drawing/2014/chartex" xmlns:cx1="http://schemas.microsoft.com/office/drawing/2015/9/8/chartex" xmlns:cx2="http://schemas.microsoft.com/office/drawing/2015/10/21/chartex" xmlns:cx3="http://schemas.microsoft.com/office/drawing/2016/5/9/chartex" xmlns:cx4="http://schemas.microsoft.com/office/drawing/2016/5/10/chartex" xmlns:cx5="http://schemas.microsoft.com/office/drawing/2016/5/11/chartex" xmlns:cx6="http://schemas.microsoft.com/office/drawing/2016/5/12/chartex" xmlns:cx7="http://schemas.microsoft.com/office/drawing/2016/5/13/chartex" xmlns:cx8="http://schemas.microsoft.com/office/drawing/2016/5/14/chartex" xmlns:mc="http://schemas.openxmlformats.org/markup-compatibility/2006" xmlns:aink="http://schemas.microsoft.com/office/drawing/2016/ink" xmlns:am3d="http://schemas.microsoft.com/office/drawing/2017/model3d" xmlns:o="urn:schemas-microsoft-com:office:office" xmlns:oel="http://schemas.microsoft.com/office/2019/extlst" xmlns:r="http://schemas.openxmlformats.org/officeDocument/2006/relationships" xmlns:m="http://schemas.openxmlformats.org/officeDocument/2006/math" xmlns:v="urn:schemas-microsoft-com:vml" xmlns:wp14="http://schemas.microsoft.com/office/word/2010/wordprocessingDrawing" xmlns:wp="http://schemas.openxmlformats.org/drawingml/2006/wordprocessingDrawing" xmlns:w10="urn:schemas-microsoft-com:office:word" xmlns:w="http://schemas.openxmlformats.org/wordprocessingml/2006/main" xmlns:w14="http://schemas.microsoft.com/office/word/2010/wordml" xmlns:w15="http://schemas.microsoft.com/office/word/2012/wordml" xmlns:w16cex="http://schemas.microsoft.com/office/word/2018/wordml/cex" xmlns:w16cid="http://schemas.microsoft.com/office/word/2016/wordml/cid" xmlns:w16="http://schemas.microsoft.com/office/word/2018/wordml" xmlns:w16du="http://schemas.microsoft.com/office/word/2023/wordml/word16du" xmlns:w16sdtdh="http://schemas.microsoft.com/office/word/2020/wordml/sdtdatahash" xmlns:w16sdtfl="http://schemas.microsoft.com/office/word/2024/wordml/sdtformatlock" xmlns:w16se="http://schemas.microsoft.com/office/word/2015/wordml/symex" xmlns:wpg="http://schemas.microsoft.com/office/word/2010/wordprocessingGroup" xmlns:wpi="http://schemas.microsoft.com/office/word/2010/wordprocessingInk" xmlns:wne="http://schemas.microsoft.com/office/word/2006/wordml" xmlns:wps="http://schemas.microsoft.com/office/word/2010/wordprocessingShape" mc:Ignorable="w14 w15 w16se w16cid w16 w16cex w16sdtdh w16sdtfl w16du wp14">
   <w:p>
     <w:pPr>
       <w:pStyle w:val="Encabezado"/>
@@ -6224,8 +6495,234 @@
 </file>
 
 <file path=word/numbering.xml><?xml version="1.0" encoding="utf-8"?>
-<w:numbering xmlns:wpc="http://schemas.microsoft.com/office/word/2010/wordprocessingCanvas" xmlns:mc="http://schemas.openxmlformats.org/markup-compatibility/2006" xmlns:o="urn:schemas-microsoft-com:office:office" xmlns:r="http://schemas.openxmlformats.org/officeDocument/2006/relationships" xmlns:m="http://schemas.openxmlformats.org/officeDocument/2006/math" xmlns:v="urn:schemas-microsoft-com:vml" xmlns:wp14="http://schemas.microsoft.com/office/word/2010/wordprocessingDrawing" xmlns:wp="http://schemas.openxmlformats.org/drawingml/2006/wordprocessingDrawing" xmlns:w10="urn:schemas-microsoft-com:office:word" xmlns:w="http://schemas.openxmlformats.org/wordprocessingml/2006/main" xmlns:w14="http://schemas.microsoft.com/office/word/2010/wordml" xmlns:w15="http://schemas.microsoft.com/office/word/2012/wordml" xmlns:wpg="http://schemas.microsoft.com/office/word/2010/wordprocessingGroup" xmlns:wpi="http://schemas.microsoft.com/office/word/2010/wordprocessingInk" xmlns:wne="http://schemas.microsoft.com/office/word/2006/wordml" xmlns:wps="http://schemas.microsoft.com/office/word/2010/wordprocessingShape" mc:Ignorable="w14 w15 wp14">
-  <w:abstractNum w:abstractNumId="0">
+<w:numbering xmlns:wpc="http://schemas.microsoft.com/office/word/2010/wordprocessingCanvas" xmlns:cx="http://schemas.microsoft.com/office/drawing/2014/chartex" xmlns:cx1="http://schemas.microsoft.com/office/drawing/2015/9/8/chartex" xmlns:cx2="http://schemas.microsoft.com/office/drawing/2015/10/21/chartex" xmlns:cx3="http://schemas.microsoft.com/office/drawing/2016/5/9/chartex" xmlns:cx4="http://schemas.microsoft.com/office/drawing/2016/5/10/chartex" xmlns:cx5="http://schemas.microsoft.com/office/drawing/2016/5/11/chartex" xmlns:cx6="http://schemas.microsoft.com/office/drawing/2016/5/12/chartex" xmlns:cx7="http://schemas.microsoft.com/office/drawing/2016/5/13/chartex" xmlns:cx8="http://schemas.microsoft.com/office/drawing/2016/5/14/chartex" xmlns:mc="http://schemas.openxmlformats.org/markup-compatibility/2006" xmlns:aink="http://schemas.microsoft.com/office/drawing/2016/ink" xmlns:am3d="http://schemas.microsoft.com/office/drawing/2017/model3d" xmlns:o="urn:schemas-microsoft-com:office:office" xmlns:oel="http://schemas.microsoft.com/office/2019/extlst" xmlns:r="http://schemas.openxmlformats.org/officeDocument/2006/relationships" xmlns:m="http://schemas.openxmlformats.org/officeDocument/2006/math" xmlns:v="urn:schemas-microsoft-com:vml" xmlns:wp14="http://schemas.microsoft.com/office/word/2010/wordprocessingDrawing" xmlns:wp="http://schemas.openxmlformats.org/drawingml/2006/wordprocessingDrawing" xmlns:w10="urn:schemas-microsoft-com:office:word" xmlns:w="http://schemas.openxmlformats.org/wordprocessingml/2006/main" xmlns:w14="http://schemas.microsoft.com/office/word/2010/wordml" xmlns:w15="http://schemas.microsoft.com/office/word/2012/wordml" xmlns:w16cex="http://schemas.microsoft.com/office/word/2018/wordml/cex" xmlns:w16cid="http://schemas.microsoft.com/office/word/2016/wordml/cid" xmlns:w16="http://schemas.microsoft.com/office/word/2018/wordml" xmlns:w16du="http://schemas.microsoft.com/office/word/2023/wordml/word16du" xmlns:w16sdtdh="http://schemas.microsoft.com/office/word/2020/wordml/sdtdatahash" xmlns:w16sdtfl="http://schemas.microsoft.com/office/word/2024/wordml/sdtformatlock" xmlns:w16se="http://schemas.microsoft.com/office/word/2015/wordml/symex" xmlns:wpg="http://schemas.microsoft.com/office/word/2010/wordprocessingGroup" xmlns:wpi="http://schemas.microsoft.com/office/word/2010/wordprocessingInk" xmlns:wne="http://schemas.microsoft.com/office/word/2006/wordml" xmlns:wps="http://schemas.microsoft.com/office/word/2010/wordprocessingShape" mc:Ignorable="w14 w15 w16se w16cid w16 w16cex w16sdtdh w16sdtfl w16du wp14">
+  <w:abstractNum w:abstractNumId="0" w15:restartNumberingAfterBreak="0">
+    <w:nsid w:val="015D0DF7"/>
+    <w:multiLevelType w:val="hybridMultilevel"/>
+    <w:tmpl w:val="FAAAE074"/>
+    <w:lvl w:ilvl="0" w:tplc="280A0001">
+      <w:start w:val="1"/>
+      <w:numFmt w:val="bullet"/>
+      <w:lvlText w:val=""/>
+      <w:lvlJc w:val="left"/>
+      <w:pPr>
+        <w:ind w:left="1776" w:hanging="360"/>
+      </w:pPr>
+      <w:rPr>
+        <w:rFonts w:ascii="Symbol" w:hAnsi="Symbol" w:hint="default"/>
+      </w:rPr>
+    </w:lvl>
+    <w:lvl w:ilvl="1" w:tplc="280A0003" w:tentative="1">
+      <w:start w:val="1"/>
+      <w:numFmt w:val="bullet"/>
+      <w:lvlText w:val="o"/>
+      <w:lvlJc w:val="left"/>
+      <w:pPr>
+        <w:ind w:left="2496" w:hanging="360"/>
+      </w:pPr>
+      <w:rPr>
+        <w:rFonts w:ascii="Courier New" w:hAnsi="Courier New" w:cs="Courier New" w:hint="default"/>
+      </w:rPr>
+    </w:lvl>
+    <w:lvl w:ilvl="2" w:tplc="280A0005" w:tentative="1">
+      <w:start w:val="1"/>
+      <w:numFmt w:val="bullet"/>
+      <w:lvlText w:val=""/>
+      <w:lvlJc w:val="left"/>
+      <w:pPr>
+        <w:ind w:left="3216" w:hanging="360"/>
+      </w:pPr>
+      <w:rPr>
+        <w:rFonts w:ascii="Wingdings" w:hAnsi="Wingdings" w:hint="default"/>
+      </w:rPr>
+    </w:lvl>
+    <w:lvl w:ilvl="3" w:tplc="280A0001" w:tentative="1">
+      <w:start w:val="1"/>
+      <w:numFmt w:val="bullet"/>
+      <w:lvlText w:val=""/>
+      <w:lvlJc w:val="left"/>
+      <w:pPr>
+        <w:ind w:left="3936" w:hanging="360"/>
+      </w:pPr>
+      <w:rPr>
+        <w:rFonts w:ascii="Symbol" w:hAnsi="Symbol" w:hint="default"/>
+      </w:rPr>
+    </w:lvl>
+    <w:lvl w:ilvl="4" w:tplc="280A0003" w:tentative="1">
+      <w:start w:val="1"/>
+      <w:numFmt w:val="bullet"/>
+      <w:lvlText w:val="o"/>
+      <w:lvlJc w:val="left"/>
+      <w:pPr>
+        <w:ind w:left="4656" w:hanging="360"/>
+      </w:pPr>
+      <w:rPr>
+        <w:rFonts w:ascii="Courier New" w:hAnsi="Courier New" w:cs="Courier New" w:hint="default"/>
+      </w:rPr>
+    </w:lvl>
+    <w:lvl w:ilvl="5" w:tplc="280A0005" w:tentative="1">
+      <w:start w:val="1"/>
+      <w:numFmt w:val="bullet"/>
+      <w:lvlText w:val=""/>
+      <w:lvlJc w:val="left"/>
+      <w:pPr>
+        <w:ind w:left="5376" w:hanging="360"/>
+      </w:pPr>
+      <w:rPr>
+        <w:rFonts w:ascii="Wingdings" w:hAnsi="Wingdings" w:hint="default"/>
+      </w:rPr>
+    </w:lvl>
+    <w:lvl w:ilvl="6" w:tplc="280A0001" w:tentative="1">
+      <w:start w:val="1"/>
+      <w:numFmt w:val="bullet"/>
+      <w:lvlText w:val=""/>
+      <w:lvlJc w:val="left"/>
+      <w:pPr>
+        <w:ind w:left="6096" w:hanging="360"/>
+      </w:pPr>
+      <w:rPr>
+        <w:rFonts w:ascii="Symbol" w:hAnsi="Symbol" w:hint="default"/>
+      </w:rPr>
+    </w:lvl>
+    <w:lvl w:ilvl="7" w:tplc="280A0003" w:tentative="1">
+      <w:start w:val="1"/>
+      <w:numFmt w:val="bullet"/>
+      <w:lvlText w:val="o"/>
+      <w:lvlJc w:val="left"/>
+      <w:pPr>
+        <w:ind w:left="6816" w:hanging="360"/>
+      </w:pPr>
+      <w:rPr>
+        <w:rFonts w:ascii="Courier New" w:hAnsi="Courier New" w:cs="Courier New" w:hint="default"/>
+      </w:rPr>
+    </w:lvl>
+    <w:lvl w:ilvl="8" w:tplc="280A0005" w:tentative="1">
+      <w:start w:val="1"/>
+      <w:numFmt w:val="bullet"/>
+      <w:lvlText w:val=""/>
+      <w:lvlJc w:val="left"/>
+      <w:pPr>
+        <w:ind w:left="7536" w:hanging="360"/>
+      </w:pPr>
+      <w:rPr>
+        <w:rFonts w:ascii="Wingdings" w:hAnsi="Wingdings" w:hint="default"/>
+      </w:rPr>
+    </w:lvl>
+  </w:abstractNum>
+  <w:abstractNum w:abstractNumId="1" w15:restartNumberingAfterBreak="0">
+    <w:nsid w:val="0FC07314"/>
+    <w:multiLevelType w:val="hybridMultilevel"/>
+    <w:tmpl w:val="A6EA0522"/>
+    <w:lvl w:ilvl="0" w:tplc="280A0001">
+      <w:start w:val="1"/>
+      <w:numFmt w:val="bullet"/>
+      <w:lvlText w:val=""/>
+      <w:lvlJc w:val="left"/>
+      <w:pPr>
+        <w:ind w:left="1776" w:hanging="360"/>
+      </w:pPr>
+      <w:rPr>
+        <w:rFonts w:ascii="Symbol" w:hAnsi="Symbol" w:hint="default"/>
+      </w:rPr>
+    </w:lvl>
+    <w:lvl w:ilvl="1" w:tplc="280A0003" w:tentative="1">
+      <w:start w:val="1"/>
+      <w:numFmt w:val="bullet"/>
+      <w:lvlText w:val="o"/>
+      <w:lvlJc w:val="left"/>
+      <w:pPr>
+        <w:ind w:left="2496" w:hanging="360"/>
+      </w:pPr>
+      <w:rPr>
+        <w:rFonts w:ascii="Courier New" w:hAnsi="Courier New" w:cs="Courier New" w:hint="default"/>
+      </w:rPr>
+    </w:lvl>
+    <w:lvl w:ilvl="2" w:tplc="280A0005" w:tentative="1">
+      <w:start w:val="1"/>
+      <w:numFmt w:val="bullet"/>
+      <w:lvlText w:val=""/>
+      <w:lvlJc w:val="left"/>
+      <w:pPr>
+        <w:ind w:left="3216" w:hanging="360"/>
+      </w:pPr>
+      <w:rPr>
+        <w:rFonts w:ascii="Wingdings" w:hAnsi="Wingdings" w:hint="default"/>
+      </w:rPr>
+    </w:lvl>
+    <w:lvl w:ilvl="3" w:tplc="280A0001" w:tentative="1">
+      <w:start w:val="1"/>
+      <w:numFmt w:val="bullet"/>
+      <w:lvlText w:val=""/>
+      <w:lvlJc w:val="left"/>
+      <w:pPr>
+        <w:ind w:left="3936" w:hanging="360"/>
+      </w:pPr>
+      <w:rPr>
+        <w:rFonts w:ascii="Symbol" w:hAnsi="Symbol" w:hint="default"/>
+      </w:rPr>
+    </w:lvl>
+    <w:lvl w:ilvl="4" w:tplc="280A0003" w:tentative="1">
+      <w:start w:val="1"/>
+      <w:numFmt w:val="bullet"/>
+      <w:lvlText w:val="o"/>
+      <w:lvlJc w:val="left"/>
+      <w:pPr>
+        <w:ind w:left="4656" w:hanging="360"/>
+      </w:pPr>
+      <w:rPr>
+        <w:rFonts w:ascii="Courier New" w:hAnsi="Courier New" w:cs="Courier New" w:hint="default"/>
+      </w:rPr>
+    </w:lvl>
+    <w:lvl w:ilvl="5" w:tplc="280A0005" w:tentative="1">
+      <w:start w:val="1"/>
+      <w:numFmt w:val="bullet"/>
+      <w:lvlText w:val=""/>
+      <w:lvlJc w:val="left"/>
+      <w:pPr>
+        <w:ind w:left="5376" w:hanging="360"/>
+      </w:pPr>
+      <w:rPr>
+        <w:rFonts w:ascii="Wingdings" w:hAnsi="Wingdings" w:hint="default"/>
+      </w:rPr>
+    </w:lvl>
+    <w:lvl w:ilvl="6" w:tplc="280A0001" w:tentative="1">
+      <w:start w:val="1"/>
+      <w:numFmt w:val="bullet"/>
+      <w:lvlText w:val=""/>
+      <w:lvlJc w:val="left"/>
+      <w:pPr>
+        <w:ind w:left="6096" w:hanging="360"/>
+      </w:pPr>
+      <w:rPr>
+        <w:rFonts w:ascii="Symbol" w:hAnsi="Symbol" w:hint="default"/>
+      </w:rPr>
+    </w:lvl>
+    <w:lvl w:ilvl="7" w:tplc="280A0003" w:tentative="1">
+      <w:start w:val="1"/>
+      <w:numFmt w:val="bullet"/>
+      <w:lvlText w:val="o"/>
+      <w:lvlJc w:val="left"/>
+      <w:pPr>
+        <w:ind w:left="6816" w:hanging="360"/>
+      </w:pPr>
+      <w:rPr>
+        <w:rFonts w:ascii="Courier New" w:hAnsi="Courier New" w:cs="Courier New" w:hint="default"/>
+      </w:rPr>
+    </w:lvl>
+    <w:lvl w:ilvl="8" w:tplc="280A0005" w:tentative="1">
+      <w:start w:val="1"/>
+      <w:numFmt w:val="bullet"/>
+      <w:lvlText w:val=""/>
+      <w:lvlJc w:val="left"/>
+      <w:pPr>
+        <w:ind w:left="7536" w:hanging="360"/>
+      </w:pPr>
+      <w:rPr>
+        <w:rFonts w:ascii="Wingdings" w:hAnsi="Wingdings" w:hint="default"/>
+      </w:rPr>
+    </w:lvl>
+  </w:abstractNum>
+  <w:abstractNum w:abstractNumId="2" w15:restartNumberingAfterBreak="0">
     <w:nsid w:val="2F465948"/>
     <w:multiLevelType w:val="multilevel"/>
     <w:tmpl w:val="F3BCF5B4"/>
@@ -6346,7 +6843,7 @@
       </w:rPr>
     </w:lvl>
   </w:abstractNum>
-  <w:abstractNum w:abstractNumId="1">
+  <w:abstractNum w:abstractNumId="3" w15:restartNumberingAfterBreak="0">
     <w:nsid w:val="679876F3"/>
     <w:multiLevelType w:val="multilevel"/>
     <w:tmpl w:val="48068428"/>
@@ -6495,18 +6992,256 @@
       </w:rPr>
     </w:lvl>
   </w:abstractNum>
-  <w:num w:numId="1">
+  <w:abstractNum w:abstractNumId="4" w15:restartNumberingAfterBreak="0">
+    <w:nsid w:val="6FC357D0"/>
+    <w:multiLevelType w:val="hybridMultilevel"/>
+    <w:tmpl w:val="3CD8AE32"/>
+    <w:lvl w:ilvl="0" w:tplc="280A0001">
+      <w:start w:val="1"/>
+      <w:numFmt w:val="bullet"/>
+      <w:lvlText w:val=""/>
+      <w:lvlJc w:val="left"/>
+      <w:pPr>
+        <w:ind w:left="1078" w:hanging="360"/>
+      </w:pPr>
+      <w:rPr>
+        <w:rFonts w:ascii="Symbol" w:hAnsi="Symbol" w:hint="default"/>
+      </w:rPr>
+    </w:lvl>
+    <w:lvl w:ilvl="1" w:tplc="280A0003" w:tentative="1">
+      <w:start w:val="1"/>
+      <w:numFmt w:val="bullet"/>
+      <w:lvlText w:val="o"/>
+      <w:lvlJc w:val="left"/>
+      <w:pPr>
+        <w:ind w:left="1798" w:hanging="360"/>
+      </w:pPr>
+      <w:rPr>
+        <w:rFonts w:ascii="Courier New" w:hAnsi="Courier New" w:cs="Courier New" w:hint="default"/>
+      </w:rPr>
+    </w:lvl>
+    <w:lvl w:ilvl="2" w:tplc="280A0005" w:tentative="1">
+      <w:start w:val="1"/>
+      <w:numFmt w:val="bullet"/>
+      <w:lvlText w:val=""/>
+      <w:lvlJc w:val="left"/>
+      <w:pPr>
+        <w:ind w:left="2518" w:hanging="360"/>
+      </w:pPr>
+      <w:rPr>
+        <w:rFonts w:ascii="Wingdings" w:hAnsi="Wingdings" w:hint="default"/>
+      </w:rPr>
+    </w:lvl>
+    <w:lvl w:ilvl="3" w:tplc="280A0001" w:tentative="1">
+      <w:start w:val="1"/>
+      <w:numFmt w:val="bullet"/>
+      <w:lvlText w:val=""/>
+      <w:lvlJc w:val="left"/>
+      <w:pPr>
+        <w:ind w:left="3238" w:hanging="360"/>
+      </w:pPr>
+      <w:rPr>
+        <w:rFonts w:ascii="Symbol" w:hAnsi="Symbol" w:hint="default"/>
+      </w:rPr>
+    </w:lvl>
+    <w:lvl w:ilvl="4" w:tplc="280A0003" w:tentative="1">
+      <w:start w:val="1"/>
+      <w:numFmt w:val="bullet"/>
+      <w:lvlText w:val="o"/>
+      <w:lvlJc w:val="left"/>
+      <w:pPr>
+        <w:ind w:left="3958" w:hanging="360"/>
+      </w:pPr>
+      <w:rPr>
+        <w:rFonts w:ascii="Courier New" w:hAnsi="Courier New" w:cs="Courier New" w:hint="default"/>
+      </w:rPr>
+    </w:lvl>
+    <w:lvl w:ilvl="5" w:tplc="280A0005" w:tentative="1">
+      <w:start w:val="1"/>
+      <w:numFmt w:val="bullet"/>
+      <w:lvlText w:val=""/>
+      <w:lvlJc w:val="left"/>
+      <w:pPr>
+        <w:ind w:left="4678" w:hanging="360"/>
+      </w:pPr>
+      <w:rPr>
+        <w:rFonts w:ascii="Wingdings" w:hAnsi="Wingdings" w:hint="default"/>
+      </w:rPr>
+    </w:lvl>
+    <w:lvl w:ilvl="6" w:tplc="280A0001" w:tentative="1">
+      <w:start w:val="1"/>
+      <w:numFmt w:val="bullet"/>
+      <w:lvlText w:val=""/>
+      <w:lvlJc w:val="left"/>
+      <w:pPr>
+        <w:ind w:left="5398" w:hanging="360"/>
+      </w:pPr>
+      <w:rPr>
+        <w:rFonts w:ascii="Symbol" w:hAnsi="Symbol" w:hint="default"/>
+      </w:rPr>
+    </w:lvl>
+    <w:lvl w:ilvl="7" w:tplc="280A0003" w:tentative="1">
+      <w:start w:val="1"/>
+      <w:numFmt w:val="bullet"/>
+      <w:lvlText w:val="o"/>
+      <w:lvlJc w:val="left"/>
+      <w:pPr>
+        <w:ind w:left="6118" w:hanging="360"/>
+      </w:pPr>
+      <w:rPr>
+        <w:rFonts w:ascii="Courier New" w:hAnsi="Courier New" w:cs="Courier New" w:hint="default"/>
+      </w:rPr>
+    </w:lvl>
+    <w:lvl w:ilvl="8" w:tplc="280A0005" w:tentative="1">
+      <w:start w:val="1"/>
+      <w:numFmt w:val="bullet"/>
+      <w:lvlText w:val=""/>
+      <w:lvlJc w:val="left"/>
+      <w:pPr>
+        <w:ind w:left="6838" w:hanging="360"/>
+      </w:pPr>
+      <w:rPr>
+        <w:rFonts w:ascii="Wingdings" w:hAnsi="Wingdings" w:hint="default"/>
+      </w:rPr>
+    </w:lvl>
+  </w:abstractNum>
+  <w:abstractNum w:abstractNumId="5" w15:restartNumberingAfterBreak="0">
+    <w:nsid w:val="7EE314AA"/>
+    <w:multiLevelType w:val="hybridMultilevel"/>
+    <w:tmpl w:val="FEBC111A"/>
+    <w:lvl w:ilvl="0" w:tplc="280A0001">
+      <w:start w:val="1"/>
+      <w:numFmt w:val="bullet"/>
+      <w:lvlText w:val=""/>
+      <w:lvlJc w:val="left"/>
+      <w:pPr>
+        <w:ind w:left="1080" w:hanging="360"/>
+      </w:pPr>
+      <w:rPr>
+        <w:rFonts w:ascii="Symbol" w:hAnsi="Symbol" w:hint="default"/>
+      </w:rPr>
+    </w:lvl>
+    <w:lvl w:ilvl="1" w:tplc="280A0003" w:tentative="1">
+      <w:start w:val="1"/>
+      <w:numFmt w:val="bullet"/>
+      <w:lvlText w:val="o"/>
+      <w:lvlJc w:val="left"/>
+      <w:pPr>
+        <w:ind w:left="1800" w:hanging="360"/>
+      </w:pPr>
+      <w:rPr>
+        <w:rFonts w:ascii="Courier New" w:hAnsi="Courier New" w:cs="Courier New" w:hint="default"/>
+      </w:rPr>
+    </w:lvl>
+    <w:lvl w:ilvl="2" w:tplc="280A0005" w:tentative="1">
+      <w:start w:val="1"/>
+      <w:numFmt w:val="bullet"/>
+      <w:lvlText w:val=""/>
+      <w:lvlJc w:val="left"/>
+      <w:pPr>
+        <w:ind w:left="2520" w:hanging="360"/>
+      </w:pPr>
+      <w:rPr>
+        <w:rFonts w:ascii="Wingdings" w:hAnsi="Wingdings" w:hint="default"/>
+      </w:rPr>
+    </w:lvl>
+    <w:lvl w:ilvl="3" w:tplc="280A0001" w:tentative="1">
+      <w:start w:val="1"/>
+      <w:numFmt w:val="bullet"/>
+      <w:lvlText w:val=""/>
+      <w:lvlJc w:val="left"/>
+      <w:pPr>
+        <w:ind w:left="3240" w:hanging="360"/>
+      </w:pPr>
+      <w:rPr>
+        <w:rFonts w:ascii="Symbol" w:hAnsi="Symbol" w:hint="default"/>
+      </w:rPr>
+    </w:lvl>
+    <w:lvl w:ilvl="4" w:tplc="280A0003" w:tentative="1">
+      <w:start w:val="1"/>
+      <w:numFmt w:val="bullet"/>
+      <w:lvlText w:val="o"/>
+      <w:lvlJc w:val="left"/>
+      <w:pPr>
+        <w:ind w:left="3960" w:hanging="360"/>
+      </w:pPr>
+      <w:rPr>
+        <w:rFonts w:ascii="Courier New" w:hAnsi="Courier New" w:cs="Courier New" w:hint="default"/>
+      </w:rPr>
+    </w:lvl>
+    <w:lvl w:ilvl="5" w:tplc="280A0005" w:tentative="1">
+      <w:start w:val="1"/>
+      <w:numFmt w:val="bullet"/>
+      <w:lvlText w:val=""/>
+      <w:lvlJc w:val="left"/>
+      <w:pPr>
+        <w:ind w:left="4680" w:hanging="360"/>
+      </w:pPr>
+      <w:rPr>
+        <w:rFonts w:ascii="Wingdings" w:hAnsi="Wingdings" w:hint="default"/>
+      </w:rPr>
+    </w:lvl>
+    <w:lvl w:ilvl="6" w:tplc="280A0001" w:tentative="1">
+      <w:start w:val="1"/>
+      <w:numFmt w:val="bullet"/>
+      <w:lvlText w:val=""/>
+      <w:lvlJc w:val="left"/>
+      <w:pPr>
+        <w:ind w:left="5400" w:hanging="360"/>
+      </w:pPr>
+      <w:rPr>
+        <w:rFonts w:ascii="Symbol" w:hAnsi="Symbol" w:hint="default"/>
+      </w:rPr>
+    </w:lvl>
+    <w:lvl w:ilvl="7" w:tplc="280A0003" w:tentative="1">
+      <w:start w:val="1"/>
+      <w:numFmt w:val="bullet"/>
+      <w:lvlText w:val="o"/>
+      <w:lvlJc w:val="left"/>
+      <w:pPr>
+        <w:ind w:left="6120" w:hanging="360"/>
+      </w:pPr>
+      <w:rPr>
+        <w:rFonts w:ascii="Courier New" w:hAnsi="Courier New" w:cs="Courier New" w:hint="default"/>
+      </w:rPr>
+    </w:lvl>
+    <w:lvl w:ilvl="8" w:tplc="280A0005" w:tentative="1">
+      <w:start w:val="1"/>
+      <w:numFmt w:val="bullet"/>
+      <w:lvlText w:val=""/>
+      <w:lvlJc w:val="left"/>
+      <w:pPr>
+        <w:ind w:left="6840" w:hanging="360"/>
+      </w:pPr>
+      <w:rPr>
+        <w:rFonts w:ascii="Wingdings" w:hAnsi="Wingdings" w:hint="default"/>
+      </w:rPr>
+    </w:lvl>
+  </w:abstractNum>
+  <w:num w:numId="1" w16cid:durableId="1738044990">
+    <w:abstractNumId w:val="2"/>
+  </w:num>
+  <w:num w:numId="2" w16cid:durableId="540703310">
+    <w:abstractNumId w:val="3"/>
+  </w:num>
+  <w:num w:numId="3" w16cid:durableId="1128817035">
+    <w:abstractNumId w:val="4"/>
+  </w:num>
+  <w:num w:numId="4" w16cid:durableId="1427582414">
+    <w:abstractNumId w:val="5"/>
+  </w:num>
+  <w:num w:numId="5" w16cid:durableId="1987196975">
+    <w:abstractNumId w:val="1"/>
+  </w:num>
+  <w:num w:numId="6" w16cid:durableId="68234209">
     <w:abstractNumId w:val="0"/>
-  </w:num>
-  <w:num w:numId="2">
-    <w:abstractNumId w:val="1"/>
   </w:num>
   <w:numIdMacAtCleanup w:val="2"/>
 </w:numbering>
 </file>
 
 <file path=word/styles.xml><?xml version="1.0" encoding="utf-8"?>
-<w:styles xmlns:mc="http://schemas.openxmlformats.org/markup-compatibility/2006" xmlns:r="http://schemas.openxmlformats.org/officeDocument/2006/relationships" xmlns:w="http://schemas.openxmlformats.org/wordprocessingml/2006/main" xmlns:w14="http://schemas.microsoft.com/office/word/2010/wordml" xmlns:w15="http://schemas.microsoft.com/office/word/2012/wordml" mc:Ignorable="w14 w15">
+<w:styles xmlns:mc="http://schemas.openxmlformats.org/markup-compatibility/2006" xmlns:r="http://schemas.openxmlformats.org/officeDocument/2006/relationships" xmlns:w="http://schemas.openxmlformats.org/wordprocessingml/2006/main" xmlns:w14="http://schemas.microsoft.com/office/word/2010/wordml" xmlns:w15="http://schemas.microsoft.com/office/word/2012/wordml" xmlns:w16cex="http://schemas.microsoft.com/office/word/2018/wordml/cex" xmlns:w16cid="http://schemas.microsoft.com/office/word/2016/wordml/cid" xmlns:w16="http://schemas.microsoft.com/office/word/2018/wordml" xmlns:w16du="http://schemas.microsoft.com/office/word/2023/wordml/word16du" xmlns:w16sdtdh="http://schemas.microsoft.com/office/word/2020/wordml/sdtdatahash" xmlns:w16sdtfl="http://schemas.microsoft.com/office/word/2024/wordml/sdtformatlock" xmlns:w16se="http://schemas.microsoft.com/office/word/2015/wordml/symex" mc:Ignorable="w14 w15 w16se w16cid w16 w16cex w16sdtdh w16sdtfl w16du">
   <w:docDefaults>
     <w:rPrDefault>
       <w:rPr>
@@ -6522,7 +7257,7 @@
       </w:pPr>
     </w:pPrDefault>
   </w:docDefaults>
-  <w:latentStyles w:defLockedState="0" w:defUIPriority="99" w:defSemiHidden="0" w:defUnhideWhenUsed="0" w:defQFormat="0" w:count="371">
+  <w:latentStyles w:defLockedState="0" w:defUIPriority="99" w:defSemiHidden="0" w:defUnhideWhenUsed="0" w:defQFormat="0" w:count="376">
     <w:lsdException w:name="Normal" w:uiPriority="0" w:qFormat="1"/>
     <w:lsdException w:name="heading 1" w:uiPriority="9" w:qFormat="1"/>
     <w:lsdException w:name="heading 2" w:semiHidden="1" w:uiPriority="9" w:unhideWhenUsed="1" w:qFormat="1"/>
@@ -6894,6 +7629,11 @@
     <w:lsdException w:name="List Table 5 Dark Accent 6" w:uiPriority="50"/>
     <w:lsdException w:name="List Table 6 Colorful Accent 6" w:uiPriority="51"/>
     <w:lsdException w:name="List Table 7 Colorful Accent 6" w:uiPriority="52"/>
+    <w:lsdException w:name="Mention" w:semiHidden="1" w:unhideWhenUsed="1"/>
+    <w:lsdException w:name="Smart Hyperlink" w:semiHidden="1" w:unhideWhenUsed="1"/>
+    <w:lsdException w:name="Hashtag" w:semiHidden="1" w:unhideWhenUsed="1"/>
+    <w:lsdException w:name="Unresolved Mention" w:semiHidden="1" w:unhideWhenUsed="1"/>
+    <w:lsdException w:name="Smart Link" w:semiHidden="1" w:unhideWhenUsed="1"/>
   </w:latentStyles>
   <w:style w:type="paragraph" w:default="1" w:styleId="Normal">
     <w:name w:val="Normal"/>
@@ -6923,7 +7663,6 @@
   <w:style w:type="character" w:default="1" w:styleId="Fuentedeprrafopredeter">
     <w:name w:val="Default Paragraph Font"/>
     <w:uiPriority w:val="1"/>
-    <w:semiHidden/>
     <w:unhideWhenUsed/>
   </w:style>
   <w:style w:type="table" w:default="1" w:styleId="Tablanormal">
@@ -7046,7 +7785,7 @@
       <w:szCs w:val="32"/>
     </w:rPr>
   </w:style>
-  <w:style w:type="paragraph" w:styleId="TtulodeTDC">
+  <w:style w:type="paragraph" w:styleId="TtuloTDC">
     <w:name w:val="TOC Heading"/>
     <w:basedOn w:val="Ttulo1"/>
     <w:next w:val="Normal"/>
@@ -7097,11 +7836,11 @@
       <w:ind w:left="220"/>
     </w:pPr>
   </w:style>
-  <w:style w:type="paragraph" w:styleId="Puesto">
+  <w:style w:type="paragraph" w:styleId="Ttulo">
     <w:name w:val="Title"/>
     <w:basedOn w:val="Normal"/>
     <w:next w:val="Normal"/>
-    <w:link w:val="PuestoCar"/>
+    <w:link w:val="TtuloCar"/>
     <w:qFormat/>
     <w:rsid w:val="00085923"/>
     <w:pPr>
@@ -7117,10 +7856,10 @@
       <w:lang w:val="en-US"/>
     </w:rPr>
   </w:style>
-  <w:style w:type="character" w:customStyle="1" w:styleId="PuestoCar">
-    <w:name w:val="Puesto Car"/>
+  <w:style w:type="character" w:customStyle="1" w:styleId="TtuloCar">
+    <w:name w:val="Título Car"/>
     <w:basedOn w:val="Fuentedeprrafopredeter"/>
-    <w:link w:val="Puesto"/>
+    <w:link w:val="Ttulo"/>
     <w:rsid w:val="00085923"/>
     <w:rPr>
       <w:rFonts w:ascii="Arial" w:eastAsia="Times New Roman" w:hAnsi="Arial" w:cs="Times New Roman"/>

</xml_diff>

<commit_message>
Avance de los pasos de los informes
</commit_message>
<xml_diff>
--- a/FD01-EPIS-Informe de Factibilidad.docx
+++ b/FD01-EPIS-Informe de Factibilidad.docx
@@ -1,6 +1,6 @@
 
 <file path=word/document.xml><?xml version="1.0" encoding="utf-8"?>
-<w:document xmlns:wpc="http://schemas.microsoft.com/office/word/2010/wordprocessingCanvas" xmlns:cx="http://schemas.microsoft.com/office/drawing/2014/chartex" xmlns:cx1="http://schemas.microsoft.com/office/drawing/2015/9/8/chartex" xmlns:cx2="http://schemas.microsoft.com/office/drawing/2015/10/21/chartex" xmlns:cx3="http://schemas.microsoft.com/office/drawing/2016/5/9/chartex" xmlns:cx4="http://schemas.microsoft.com/office/drawing/2016/5/10/chartex" xmlns:cx5="http://schemas.microsoft.com/office/drawing/2016/5/11/chartex" xmlns:cx6="http://schemas.microsoft.com/office/drawing/2016/5/12/chartex" xmlns:cx7="http://schemas.microsoft.com/office/drawing/2016/5/13/chartex" xmlns:cx8="http://schemas.microsoft.com/office/drawing/2016/5/14/chartex" xmlns:mc="http://schemas.openxmlformats.org/markup-compatibility/2006" xmlns:aink="http://schemas.microsoft.com/office/drawing/2016/ink" xmlns:am3d="http://schemas.microsoft.com/office/drawing/2017/model3d" xmlns:o="urn:schemas-microsoft-com:office:office" xmlns:oel="http://schemas.microsoft.com/office/2019/extlst" xmlns:r="http://schemas.openxmlformats.org/officeDocument/2006/relationships" xmlns:m="http://schemas.openxmlformats.org/officeDocument/2006/math" xmlns:v="urn:schemas-microsoft-com:vml" xmlns:wp14="http://schemas.microsoft.com/office/word/2010/wordprocessingDrawing" xmlns:wp="http://schemas.openxmlformats.org/drawingml/2006/wordprocessingDrawing" xmlns:w10="urn:schemas-microsoft-com:office:word" xmlns:w="http://schemas.openxmlformats.org/wordprocessingml/2006/main" xmlns:w14="http://schemas.microsoft.com/office/word/2010/wordml" xmlns:w15="http://schemas.microsoft.com/office/word/2012/wordml" xmlns:w16cex="http://schemas.microsoft.com/office/word/2018/wordml/cex" xmlns:w16cid="http://schemas.microsoft.com/office/word/2016/wordml/cid" xmlns:w16="http://schemas.microsoft.com/office/word/2018/wordml" xmlns:w16du="http://schemas.microsoft.com/office/word/2023/wordml/word16du" xmlns:w16sdtdh="http://schemas.microsoft.com/office/word/2020/wordml/sdtdatahash" xmlns:w16sdtfl="http://schemas.microsoft.com/office/word/2024/wordml/sdtformatlock" xmlns:w16se="http://schemas.microsoft.com/office/word/2015/wordml/symex" xmlns:wpg="http://schemas.microsoft.com/office/word/2010/wordprocessingGroup" xmlns:wpi="http://schemas.microsoft.com/office/word/2010/wordprocessingInk" xmlns:wne="http://schemas.microsoft.com/office/word/2006/wordml" xmlns:wps="http://schemas.microsoft.com/office/word/2010/wordprocessingShape" mc:Ignorable="w14 w15 w16se w16cid w16 w16cex w16sdtdh w16sdtfl w16du wp14">
+<w:document xmlns:wpc="http://schemas.microsoft.com/office/word/2010/wordprocessingCanvas" xmlns:cx="http://schemas.microsoft.com/office/drawing/2014/chartex" xmlns:cx1="http://schemas.microsoft.com/office/drawing/2015/9/8/chartex" xmlns:cx2="http://schemas.microsoft.com/office/drawing/2015/10/21/chartex" xmlns:cx3="http://schemas.microsoft.com/office/drawing/2016/5/9/chartex" xmlns:cx4="http://schemas.microsoft.com/office/drawing/2016/5/10/chartex" xmlns:cx5="http://schemas.microsoft.com/office/drawing/2016/5/11/chartex" xmlns:cx6="http://schemas.microsoft.com/office/drawing/2016/5/12/chartex" xmlns:cx7="http://schemas.microsoft.com/office/drawing/2016/5/13/chartex" xmlns:cx8="http://schemas.microsoft.com/office/drawing/2016/5/14/chartex" xmlns:mc="http://schemas.openxmlformats.org/markup-compatibility/2006" xmlns:aink="http://schemas.microsoft.com/office/drawing/2016/ink" xmlns:am3d="http://schemas.microsoft.com/office/drawing/2017/model3d" xmlns:o="urn:schemas-microsoft-com:office:office" xmlns:r="http://schemas.openxmlformats.org/officeDocument/2006/relationships" xmlns:m="http://schemas.openxmlformats.org/officeDocument/2006/math" xmlns:v="urn:schemas-microsoft-com:vml" xmlns:wp14="http://schemas.microsoft.com/office/word/2010/wordprocessingDrawing" xmlns:wp="http://schemas.openxmlformats.org/drawingml/2006/wordprocessingDrawing" xmlns:w10="urn:schemas-microsoft-com:office:word" xmlns:w="http://schemas.openxmlformats.org/wordprocessingml/2006/main" xmlns:w14="http://schemas.microsoft.com/office/word/2010/wordml" xmlns:w15="http://schemas.microsoft.com/office/word/2012/wordml" xmlns:w16cex="http://schemas.microsoft.com/office/word/2018/wordml/cex" xmlns:w16cid="http://schemas.microsoft.com/office/word/2016/wordml/cid" xmlns:w16="http://schemas.microsoft.com/office/word/2018/wordml" xmlns:w16se="http://schemas.microsoft.com/office/word/2015/wordml/symex" xmlns:wpg="http://schemas.microsoft.com/office/word/2010/wordprocessingGroup" xmlns:wpi="http://schemas.microsoft.com/office/word/2010/wordprocessingInk" xmlns:wne="http://schemas.microsoft.com/office/word/2006/wordml" xmlns:wps="http://schemas.microsoft.com/office/word/2010/wordprocessingShape" mc:Ignorable="w14 w15 w16se w16cid w16 w16cex wp14">
   <w:body>
     <w:p>
       <w:pPr>
@@ -504,16 +504,7 @@
           <w:szCs w:val="32"/>
           <w:lang w:eastAsia="es-PE"/>
         </w:rPr>
-        <w:t xml:space="preserve">        </w:t>
-      </w:r>
-      <w:r>
-        <w:rPr>
-          <w:rFonts w:ascii="Arial" w:eastAsia="Times New Roman" w:hAnsi="Arial" w:cs="Arial"/>
-          <w:sz w:val="32"/>
-          <w:szCs w:val="32"/>
-          <w:lang w:eastAsia="es-PE"/>
-        </w:rPr>
-        <w:t xml:space="preserve">Brian Danilo Chite Quispe </w:t>
+        <w:t xml:space="preserve">        Brian Danilo Chite Quispe </w:t>
       </w:r>
       <w:r>
         <w:rPr>
@@ -2993,25 +2984,27 @@
     </w:p>
     <w:p>
       <w:pPr>
-        <w:pStyle w:val="Prrafodelista"/>
-        <w:spacing w:before="120" w:after="0" w:line="360" w:lineRule="auto"/>
-        <w:ind w:left="360" w:firstLine="348"/>
-        <w:jc w:val="both"/>
-        <w:rPr>
-          <w:rFonts w:cs="Arial"/>
-          <w:sz w:val="24"/>
-          <w:szCs w:val="24"/>
-          <w:lang w:val="es-MX"/>
-        </w:rPr>
-      </w:pPr>
-      <w:r>
-        <w:rPr>
-          <w:rFonts w:cs="Arial"/>
-          <w:sz w:val="24"/>
-          <w:szCs w:val="24"/>
-          <w:lang w:val="es-MX"/>
-        </w:rPr>
-        <w:t>6 meses</w:t>
+        <w:pBdr>
+          <w:top w:val="nil"/>
+          <w:left w:val="nil"/>
+          <w:bottom w:val="nil"/>
+          <w:right w:val="nil"/>
+          <w:between w:val="nil"/>
+        </w:pBdr>
+        <w:spacing w:after="0" w:line="360" w:lineRule="auto"/>
+        <w:ind w:left="708"/>
+        <w:jc w:val="both"/>
+        <w:rPr>
+          <w:sz w:val="24"/>
+          <w:szCs w:val="24"/>
+        </w:rPr>
+      </w:pPr>
+      <w:r>
+        <w:rPr>
+          <w:sz w:val="24"/>
+          <w:szCs w:val="24"/>
+        </w:rPr>
+        <w:t>El tiempo estimado del proyecto será de 3 meses, iniciando el 18 de marzo de 2025, culminando el día 28 de junio de 2025.</w:t>
       </w:r>
     </w:p>
     <w:p>
@@ -3052,33 +3045,152 @@
     </w:p>
     <w:p>
       <w:pPr>
-        <w:spacing w:before="120" w:after="0" w:line="240" w:lineRule="auto"/>
-        <w:ind w:left="360" w:hanging="76"/>
-        <w:jc w:val="both"/>
-        <w:rPr>
-          <w:rFonts w:cs="Arial"/>
-          <w:sz w:val="24"/>
-          <w:szCs w:val="24"/>
-          <w:lang w:val="es-MX"/>
-        </w:rPr>
-      </w:pPr>
-      <w:r>
-        <w:rPr>
-          <w:rFonts w:cs="Arial"/>
-          <w:sz w:val="24"/>
-          <w:szCs w:val="24"/>
-          <w:lang w:val="es-MX"/>
-        </w:rPr>
-        <w:t>El proyecto consiste en el desarrollo de una plataforma web que permita a los estudiantes de la Escuela Profesional de Ingeniería de Sistemas colaborar, gestionar y desarrollar proyectos de innovación tecnológica. Esta plataforma facilitará el trabajo en equipo, la documentación de avances, el seguimiento por parte de docentes y la exposición de resultados. El objetivo principal es fomentar la innovación, la organización y el trabajo colaborativo en el ámbito académico.</w:t>
-      </w:r>
-      <w:r>
-        <w:rPr>
-          <w:rFonts w:cs="Arial"/>
-          <w:sz w:val="24"/>
-          <w:szCs w:val="24"/>
-          <w:lang w:val="es-MX"/>
-        </w:rPr>
-        <w:t xml:space="preserve"> </w:t>
+        <w:spacing w:line="360" w:lineRule="auto"/>
+        <w:ind w:left="708"/>
+        <w:jc w:val="both"/>
+        <w:rPr>
+          <w:rFonts w:ascii="Times New Roman" w:hAnsi="Times New Roman" w:cs="Times New Roman"/>
+        </w:rPr>
+      </w:pPr>
+      <w:r>
+        <w:rPr>
+          <w:rFonts w:ascii="Times New Roman" w:hAnsi="Times New Roman" w:cs="Times New Roman"/>
+        </w:rPr>
+        <w:t xml:space="preserve">El propósito de este proyecto es diseñar e implementar una </w:t>
+      </w:r>
+      <w:r>
+        <w:rPr>
+          <w:rStyle w:val="Textoennegrita"/>
+          <w:rFonts w:ascii="Times New Roman" w:hAnsi="Times New Roman" w:cs="Times New Roman"/>
+          <w:b w:val="0"/>
+          <w:bCs w:val="0"/>
+        </w:rPr>
+        <w:t>Plataforma de Colaboración Académic</w:t>
+      </w:r>
+      <w:r>
+        <w:rPr>
+          <w:rStyle w:val="Textoennegrita"/>
+          <w:rFonts w:ascii="Times New Roman" w:hAnsi="Times New Roman" w:cs="Times New Roman"/>
+        </w:rPr>
+        <w:t>a</w:t>
+      </w:r>
+      <w:r>
+        <w:rPr>
+          <w:rFonts w:ascii="Times New Roman" w:hAnsi="Times New Roman" w:cs="Times New Roman"/>
+        </w:rPr>
+        <w:t xml:space="preserve"> destinada a los estudiantes y docentes de la Escuela Profesional de Ingeniería de Sistemas de la Universidad Privada de Tacna (UPT), con el objetivo de fomentar el desarrollo de </w:t>
+      </w:r>
+      <w:r>
+        <w:rPr>
+          <w:rStyle w:val="Textoennegrita"/>
+          <w:rFonts w:ascii="Times New Roman" w:hAnsi="Times New Roman" w:cs="Times New Roman"/>
+          <w:b w:val="0"/>
+          <w:bCs w:val="0"/>
+        </w:rPr>
+        <w:t>proyectos innovadores</w:t>
+      </w:r>
+      <w:r>
+        <w:rPr>
+          <w:rFonts w:ascii="Times New Roman" w:hAnsi="Times New Roman" w:cs="Times New Roman"/>
+        </w:rPr>
+        <w:t xml:space="preserve">, facilitar el </w:t>
+      </w:r>
+      <w:r>
+        <w:rPr>
+          <w:rStyle w:val="Textoennegrita"/>
+          <w:rFonts w:ascii="Times New Roman" w:hAnsi="Times New Roman" w:cs="Times New Roman"/>
+          <w:b w:val="0"/>
+          <w:bCs w:val="0"/>
+        </w:rPr>
+        <w:t>trabajo en equipo</w:t>
+      </w:r>
+      <w:r>
+        <w:rPr>
+          <w:rFonts w:ascii="Times New Roman" w:hAnsi="Times New Roman" w:cs="Times New Roman"/>
+        </w:rPr>
+        <w:t xml:space="preserve">, centralizar el </w:t>
+      </w:r>
+      <w:r>
+        <w:rPr>
+          <w:rStyle w:val="Textoennegrita"/>
+          <w:rFonts w:ascii="Times New Roman" w:hAnsi="Times New Roman" w:cs="Times New Roman"/>
+          <w:b w:val="0"/>
+          <w:bCs w:val="0"/>
+        </w:rPr>
+        <w:t>seguimiento académico</w:t>
+      </w:r>
+      <w:r>
+        <w:rPr>
+          <w:rFonts w:ascii="Times New Roman" w:hAnsi="Times New Roman" w:cs="Times New Roman"/>
+        </w:rPr>
+        <w:t xml:space="preserve">, y promover la </w:t>
+      </w:r>
+      <w:r>
+        <w:rPr>
+          <w:rStyle w:val="Textoennegrita"/>
+          <w:rFonts w:ascii="Times New Roman" w:hAnsi="Times New Roman" w:cs="Times New Roman"/>
+          <w:b w:val="0"/>
+          <w:bCs w:val="0"/>
+        </w:rPr>
+        <w:t>interacción multidisciplinaria</w:t>
+      </w:r>
+      <w:r>
+        <w:rPr>
+          <w:rFonts w:ascii="Times New Roman" w:hAnsi="Times New Roman" w:cs="Times New Roman"/>
+        </w:rPr>
+        <w:t>.</w:t>
+      </w:r>
+      <w:r>
+        <w:rPr>
+          <w:rFonts w:ascii="Times New Roman" w:hAnsi="Times New Roman" w:cs="Times New Roman"/>
+        </w:rPr>
+        <w:br/>
+        <w:t xml:space="preserve">Mediante esta plataforma, se busca </w:t>
+      </w:r>
+      <w:r>
+        <w:rPr>
+          <w:rStyle w:val="Textoennegrita"/>
+          <w:rFonts w:ascii="Times New Roman" w:hAnsi="Times New Roman" w:cs="Times New Roman"/>
+          <w:b w:val="0"/>
+          <w:bCs w:val="0"/>
+        </w:rPr>
+        <w:t>optimizar los procesos de gestión de proyectos académicos</w:t>
+      </w:r>
+      <w:r>
+        <w:rPr>
+          <w:rFonts w:ascii="Times New Roman" w:hAnsi="Times New Roman" w:cs="Times New Roman"/>
+        </w:rPr>
+        <w:t xml:space="preserve">, mejorar la </w:t>
+      </w:r>
+      <w:r>
+        <w:rPr>
+          <w:rStyle w:val="Textoennegrita"/>
+          <w:rFonts w:ascii="Times New Roman" w:hAnsi="Times New Roman" w:cs="Times New Roman"/>
+          <w:b w:val="0"/>
+          <w:bCs w:val="0"/>
+        </w:rPr>
+        <w:t>visibilidad de los trabajos desarrollados</w:t>
+      </w:r>
+      <w:r>
+        <w:rPr>
+          <w:rFonts w:ascii="Times New Roman" w:hAnsi="Times New Roman" w:cs="Times New Roman"/>
+        </w:rPr>
+        <w:t xml:space="preserve">, y </w:t>
+      </w:r>
+      <w:r>
+        <w:rPr>
+          <w:rStyle w:val="Textoennegrita"/>
+          <w:rFonts w:ascii="Times New Roman" w:hAnsi="Times New Roman" w:cs="Times New Roman"/>
+          <w:b w:val="0"/>
+          <w:bCs w:val="0"/>
+        </w:rPr>
+        <w:t>fortalecer las competencias digitales y colaborativas</w:t>
+      </w:r>
+      <w:r>
+        <w:rPr>
+          <w:rFonts w:ascii="Times New Roman" w:hAnsi="Times New Roman" w:cs="Times New Roman"/>
+        </w:rPr>
+        <w:t xml:space="preserve"> de los futuros ingenieros.</w:t>
       </w:r>
     </w:p>
     <w:p>
@@ -3323,6 +3435,7 @@
           <w:szCs w:val="24"/>
           <w:lang w:val="es-MX"/>
         </w:rPr>
+        <w:lastRenderedPageBreak/>
         <w:t>Exponer públicamente los resultados de los proyectos para incentivar la innovación y la mejora continua.</w:t>
       </w:r>
     </w:p>
@@ -3451,7 +3564,6 @@
           <w:szCs w:val="24"/>
           <w:lang w:val="es-MX"/>
         </w:rPr>
-        <w:lastRenderedPageBreak/>
         <w:t>Limitaciones en la conectividad o infraestructura tecnológica de la universidad.</w:t>
       </w:r>
     </w:p>
@@ -4122,6 +4234,7 @@
           <w:sz w:val="24"/>
           <w:szCs w:val="24"/>
         </w:rPr>
+        <w:lastRenderedPageBreak/>
         <w:t>F</w:t>
       </w:r>
       <w:r>
@@ -4242,17 +4355,7 @@
           <w:sz w:val="24"/>
           <w:szCs w:val="24"/>
         </w:rPr>
-        <w:t xml:space="preserve">cuenta con las herramientas necesarias para la </w:t>
-      </w:r>
-      <w:r>
-        <w:rPr>
-          <w:i/>
-          <w:iCs/>
-          <w:sz w:val="24"/>
-          <w:szCs w:val="24"/>
-        </w:rPr>
-        <w:lastRenderedPageBreak/>
-        <w:t xml:space="preserve">implantación del sistema </w:t>
+        <w:t xml:space="preserve">cuenta con las herramientas necesarias para la implantación del sistema </w:t>
       </w:r>
       <w:r>
         <w:rPr>
@@ -5006,6 +5109,7 @@
           <w:iCs/>
           <w:color w:val="auto"/>
         </w:rPr>
+        <w:lastRenderedPageBreak/>
         <w:t>El sistema se alinea con las políticas educativas nacionales y las normas internas de la universidad. No presenta conflictos legales ni de protección de datos, siempre que se garantice el tratamiento adecuado de la información académica.</w:t>
       </w:r>
     </w:p>
@@ -5061,7 +5165,6 @@
           <w:iCs/>
           <w:color w:val="auto"/>
         </w:rPr>
-        <w:lastRenderedPageBreak/>
         <w:t>El proyecto será bien recibido por la comunidad estudiantil, ya que promueve la participación, colaboración y visibilidad del trabajo académico. Se fomenta una cultura de innovación y trabajo en equipo.</w:t>
       </w:r>
     </w:p>
@@ -5654,6 +5757,7 @@
           <w:sz w:val="24"/>
           <w:szCs w:val="24"/>
         </w:rPr>
+        <w:lastRenderedPageBreak/>
         <w:t>Cumplimiento de requerimientos gubernamentales.</w:t>
       </w:r>
     </w:p>
@@ -5840,7 +5944,6 @@
           <w:sz w:val="24"/>
           <w:szCs w:val="24"/>
         </w:rPr>
-        <w:lastRenderedPageBreak/>
         <w:t>Valor agregado a un producto de la compañía.</w:t>
       </w:r>
     </w:p>
@@ -6379,7 +6482,7 @@
 </file>
 
 <file path=word/endnotes.xml><?xml version="1.0" encoding="utf-8"?>
-<w:endnotes xmlns:wpc="http://schemas.microsoft.com/office/word/2010/wordprocessingCanvas" xmlns:cx="http://schemas.microsoft.com/office/drawing/2014/chartex" xmlns:cx1="http://schemas.microsoft.com/office/drawing/2015/9/8/chartex" xmlns:cx2="http://schemas.microsoft.com/office/drawing/2015/10/21/chartex" xmlns:cx3="http://schemas.microsoft.com/office/drawing/2016/5/9/chartex" xmlns:cx4="http://schemas.microsoft.com/office/drawing/2016/5/10/chartex" xmlns:cx5="http://schemas.microsoft.com/office/drawing/2016/5/11/chartex" xmlns:cx6="http://schemas.microsoft.com/office/drawing/2016/5/12/chartex" xmlns:cx7="http://schemas.microsoft.com/office/drawing/2016/5/13/chartex" xmlns:cx8="http://schemas.microsoft.com/office/drawing/2016/5/14/chartex" xmlns:mc="http://schemas.openxmlformats.org/markup-compatibility/2006" xmlns:aink="http://schemas.microsoft.com/office/drawing/2016/ink" xmlns:am3d="http://schemas.microsoft.com/office/drawing/2017/model3d" xmlns:o="urn:schemas-microsoft-com:office:office" xmlns:oel="http://schemas.microsoft.com/office/2019/extlst" xmlns:r="http://schemas.openxmlformats.org/officeDocument/2006/relationships" xmlns:m="http://schemas.openxmlformats.org/officeDocument/2006/math" xmlns:v="urn:schemas-microsoft-com:vml" xmlns:wp14="http://schemas.microsoft.com/office/word/2010/wordprocessingDrawing" xmlns:wp="http://schemas.openxmlformats.org/drawingml/2006/wordprocessingDrawing" xmlns:w10="urn:schemas-microsoft-com:office:word" xmlns:w="http://schemas.openxmlformats.org/wordprocessingml/2006/main" xmlns:w14="http://schemas.microsoft.com/office/word/2010/wordml" xmlns:w15="http://schemas.microsoft.com/office/word/2012/wordml" xmlns:w16cex="http://schemas.microsoft.com/office/word/2018/wordml/cex" xmlns:w16cid="http://schemas.microsoft.com/office/word/2016/wordml/cid" xmlns:w16="http://schemas.microsoft.com/office/word/2018/wordml" xmlns:w16du="http://schemas.microsoft.com/office/word/2023/wordml/word16du" xmlns:w16sdtdh="http://schemas.microsoft.com/office/word/2020/wordml/sdtdatahash" xmlns:w16sdtfl="http://schemas.microsoft.com/office/word/2024/wordml/sdtformatlock" xmlns:w16se="http://schemas.microsoft.com/office/word/2015/wordml/symex" xmlns:wpg="http://schemas.microsoft.com/office/word/2010/wordprocessingGroup" xmlns:wpi="http://schemas.microsoft.com/office/word/2010/wordprocessingInk" xmlns:wne="http://schemas.microsoft.com/office/word/2006/wordml" xmlns:wps="http://schemas.microsoft.com/office/word/2010/wordprocessingShape" mc:Ignorable="w14 w15 w16se w16cid w16 w16cex w16sdtdh w16sdtfl w16du wp14">
+<w:endnotes xmlns:wpc="http://schemas.microsoft.com/office/word/2010/wordprocessingCanvas" xmlns:cx="http://schemas.microsoft.com/office/drawing/2014/chartex" xmlns:cx1="http://schemas.microsoft.com/office/drawing/2015/9/8/chartex" xmlns:cx2="http://schemas.microsoft.com/office/drawing/2015/10/21/chartex" xmlns:cx3="http://schemas.microsoft.com/office/drawing/2016/5/9/chartex" xmlns:cx4="http://schemas.microsoft.com/office/drawing/2016/5/10/chartex" xmlns:cx5="http://schemas.microsoft.com/office/drawing/2016/5/11/chartex" xmlns:cx6="http://schemas.microsoft.com/office/drawing/2016/5/12/chartex" xmlns:cx7="http://schemas.microsoft.com/office/drawing/2016/5/13/chartex" xmlns:cx8="http://schemas.microsoft.com/office/drawing/2016/5/14/chartex" xmlns:mc="http://schemas.openxmlformats.org/markup-compatibility/2006" xmlns:aink="http://schemas.microsoft.com/office/drawing/2016/ink" xmlns:am3d="http://schemas.microsoft.com/office/drawing/2017/model3d" xmlns:o="urn:schemas-microsoft-com:office:office" xmlns:r="http://schemas.openxmlformats.org/officeDocument/2006/relationships" xmlns:m="http://schemas.openxmlformats.org/officeDocument/2006/math" xmlns:v="urn:schemas-microsoft-com:vml" xmlns:wp14="http://schemas.microsoft.com/office/word/2010/wordprocessingDrawing" xmlns:wp="http://schemas.openxmlformats.org/drawingml/2006/wordprocessingDrawing" xmlns:w10="urn:schemas-microsoft-com:office:word" xmlns:w="http://schemas.openxmlformats.org/wordprocessingml/2006/main" xmlns:w14="http://schemas.microsoft.com/office/word/2010/wordml" xmlns:w15="http://schemas.microsoft.com/office/word/2012/wordml" xmlns:w16cex="http://schemas.microsoft.com/office/word/2018/wordml/cex" xmlns:w16cid="http://schemas.microsoft.com/office/word/2016/wordml/cid" xmlns:w16="http://schemas.microsoft.com/office/word/2018/wordml" xmlns:w16se="http://schemas.microsoft.com/office/word/2015/wordml/symex" xmlns:wpg="http://schemas.microsoft.com/office/word/2010/wordprocessingGroup" xmlns:wpi="http://schemas.microsoft.com/office/word/2010/wordprocessingInk" xmlns:wne="http://schemas.microsoft.com/office/word/2006/wordml" xmlns:wps="http://schemas.microsoft.com/office/word/2010/wordprocessingShape" mc:Ignorable="w14 w15 w16se w16cid w16 w16cex wp14">
   <w:endnote w:type="separator" w:id="-1">
     <w:p>
       <w:pPr>
@@ -6404,7 +6507,7 @@
 </file>
 
 <file path=word/footer1.xml><?xml version="1.0" encoding="utf-8"?>
-<w:ftr xmlns:wpc="http://schemas.microsoft.com/office/word/2010/wordprocessingCanvas" xmlns:cx="http://schemas.microsoft.com/office/drawing/2014/chartex" xmlns:cx1="http://schemas.microsoft.com/office/drawing/2015/9/8/chartex" xmlns:cx2="http://schemas.microsoft.com/office/drawing/2015/10/21/chartex" xmlns:cx3="http://schemas.microsoft.com/office/drawing/2016/5/9/chartex" xmlns:cx4="http://schemas.microsoft.com/office/drawing/2016/5/10/chartex" xmlns:cx5="http://schemas.microsoft.com/office/drawing/2016/5/11/chartex" xmlns:cx6="http://schemas.microsoft.com/office/drawing/2016/5/12/chartex" xmlns:cx7="http://schemas.microsoft.com/office/drawing/2016/5/13/chartex" xmlns:cx8="http://schemas.microsoft.com/office/drawing/2016/5/14/chartex" xmlns:mc="http://schemas.openxmlformats.org/markup-compatibility/2006" xmlns:aink="http://schemas.microsoft.com/office/drawing/2016/ink" xmlns:am3d="http://schemas.microsoft.com/office/drawing/2017/model3d" xmlns:o="urn:schemas-microsoft-com:office:office" xmlns:oel="http://schemas.microsoft.com/office/2019/extlst" xmlns:r="http://schemas.openxmlformats.org/officeDocument/2006/relationships" xmlns:m="http://schemas.openxmlformats.org/officeDocument/2006/math" xmlns:v="urn:schemas-microsoft-com:vml" xmlns:wp14="http://schemas.microsoft.com/office/word/2010/wordprocessingDrawing" xmlns:wp="http://schemas.openxmlformats.org/drawingml/2006/wordprocessingDrawing" xmlns:w10="urn:schemas-microsoft-com:office:word" xmlns:w="http://schemas.openxmlformats.org/wordprocessingml/2006/main" xmlns:w14="http://schemas.microsoft.com/office/word/2010/wordml" xmlns:w15="http://schemas.microsoft.com/office/word/2012/wordml" xmlns:w16cex="http://schemas.microsoft.com/office/word/2018/wordml/cex" xmlns:w16cid="http://schemas.microsoft.com/office/word/2016/wordml/cid" xmlns:w16="http://schemas.microsoft.com/office/word/2018/wordml" xmlns:w16du="http://schemas.microsoft.com/office/word/2023/wordml/word16du" xmlns:w16sdtdh="http://schemas.microsoft.com/office/word/2020/wordml/sdtdatahash" xmlns:w16sdtfl="http://schemas.microsoft.com/office/word/2024/wordml/sdtformatlock" xmlns:w16se="http://schemas.microsoft.com/office/word/2015/wordml/symex" xmlns:wpg="http://schemas.microsoft.com/office/word/2010/wordprocessingGroup" xmlns:wpi="http://schemas.microsoft.com/office/word/2010/wordprocessingInk" xmlns:wne="http://schemas.microsoft.com/office/word/2006/wordml" xmlns:wps="http://schemas.microsoft.com/office/word/2010/wordprocessingShape" mc:Ignorable="w14 w15 w16se w16cid w16 w16cex w16sdtdh w16sdtfl w16du wp14">
+<w:ftr xmlns:wpc="http://schemas.microsoft.com/office/word/2010/wordprocessingCanvas" xmlns:cx="http://schemas.microsoft.com/office/drawing/2014/chartex" xmlns:cx1="http://schemas.microsoft.com/office/drawing/2015/9/8/chartex" xmlns:cx2="http://schemas.microsoft.com/office/drawing/2015/10/21/chartex" xmlns:cx3="http://schemas.microsoft.com/office/drawing/2016/5/9/chartex" xmlns:cx4="http://schemas.microsoft.com/office/drawing/2016/5/10/chartex" xmlns:cx5="http://schemas.microsoft.com/office/drawing/2016/5/11/chartex" xmlns:cx6="http://schemas.microsoft.com/office/drawing/2016/5/12/chartex" xmlns:cx7="http://schemas.microsoft.com/office/drawing/2016/5/13/chartex" xmlns:cx8="http://schemas.microsoft.com/office/drawing/2016/5/14/chartex" xmlns:mc="http://schemas.openxmlformats.org/markup-compatibility/2006" xmlns:aink="http://schemas.microsoft.com/office/drawing/2016/ink" xmlns:am3d="http://schemas.microsoft.com/office/drawing/2017/model3d" xmlns:o="urn:schemas-microsoft-com:office:office" xmlns:r="http://schemas.openxmlformats.org/officeDocument/2006/relationships" xmlns:m="http://schemas.openxmlformats.org/officeDocument/2006/math" xmlns:v="urn:schemas-microsoft-com:vml" xmlns:wp14="http://schemas.microsoft.com/office/word/2010/wordprocessingDrawing" xmlns:wp="http://schemas.openxmlformats.org/drawingml/2006/wordprocessingDrawing" xmlns:w10="urn:schemas-microsoft-com:office:word" xmlns:w="http://schemas.openxmlformats.org/wordprocessingml/2006/main" xmlns:w14="http://schemas.microsoft.com/office/word/2010/wordml" xmlns:w15="http://schemas.microsoft.com/office/word/2012/wordml" xmlns:w16cex="http://schemas.microsoft.com/office/word/2018/wordml/cex" xmlns:w16cid="http://schemas.microsoft.com/office/word/2016/wordml/cid" xmlns:w16="http://schemas.microsoft.com/office/word/2018/wordml" xmlns:w16se="http://schemas.microsoft.com/office/word/2015/wordml/symex" xmlns:wpg="http://schemas.microsoft.com/office/word/2010/wordprocessingGroup" xmlns:wpi="http://schemas.microsoft.com/office/word/2010/wordprocessingInk" xmlns:wne="http://schemas.microsoft.com/office/word/2006/wordml" xmlns:wps="http://schemas.microsoft.com/office/word/2010/wordprocessingShape" mc:Ignorable="w14 w15 w16se w16cid w16 w16cex wp14">
   <w:sdt>
     <w:sdtPr>
       <w:id w:val="-1014383162"/>
@@ -6413,6 +6516,7 @@
         <w:docPartUnique/>
       </w:docPartObj>
     </w:sdtPr>
+    <w:sdtEndPr/>
     <w:sdtContent>
       <w:p>
         <w:pPr>
@@ -6450,7 +6554,7 @@
 </file>
 
 <file path=word/footnotes.xml><?xml version="1.0" encoding="utf-8"?>
-<w:footnotes xmlns:wpc="http://schemas.microsoft.com/office/word/2010/wordprocessingCanvas" xmlns:cx="http://schemas.microsoft.com/office/drawing/2014/chartex" xmlns:cx1="http://schemas.microsoft.com/office/drawing/2015/9/8/chartex" xmlns:cx2="http://schemas.microsoft.com/office/drawing/2015/10/21/chartex" xmlns:cx3="http://schemas.microsoft.com/office/drawing/2016/5/9/chartex" xmlns:cx4="http://schemas.microsoft.com/office/drawing/2016/5/10/chartex" xmlns:cx5="http://schemas.microsoft.com/office/drawing/2016/5/11/chartex" xmlns:cx6="http://schemas.microsoft.com/office/drawing/2016/5/12/chartex" xmlns:cx7="http://schemas.microsoft.com/office/drawing/2016/5/13/chartex" xmlns:cx8="http://schemas.microsoft.com/office/drawing/2016/5/14/chartex" xmlns:mc="http://schemas.openxmlformats.org/markup-compatibility/2006" xmlns:aink="http://schemas.microsoft.com/office/drawing/2016/ink" xmlns:am3d="http://schemas.microsoft.com/office/drawing/2017/model3d" xmlns:o="urn:schemas-microsoft-com:office:office" xmlns:oel="http://schemas.microsoft.com/office/2019/extlst" xmlns:r="http://schemas.openxmlformats.org/officeDocument/2006/relationships" xmlns:m="http://schemas.openxmlformats.org/officeDocument/2006/math" xmlns:v="urn:schemas-microsoft-com:vml" xmlns:wp14="http://schemas.microsoft.com/office/word/2010/wordprocessingDrawing" xmlns:wp="http://schemas.openxmlformats.org/drawingml/2006/wordprocessingDrawing" xmlns:w10="urn:schemas-microsoft-com:office:word" xmlns:w="http://schemas.openxmlformats.org/wordprocessingml/2006/main" xmlns:w14="http://schemas.microsoft.com/office/word/2010/wordml" xmlns:w15="http://schemas.microsoft.com/office/word/2012/wordml" xmlns:w16cex="http://schemas.microsoft.com/office/word/2018/wordml/cex" xmlns:w16cid="http://schemas.microsoft.com/office/word/2016/wordml/cid" xmlns:w16="http://schemas.microsoft.com/office/word/2018/wordml" xmlns:w16du="http://schemas.microsoft.com/office/word/2023/wordml/word16du" xmlns:w16sdtdh="http://schemas.microsoft.com/office/word/2020/wordml/sdtdatahash" xmlns:w16sdtfl="http://schemas.microsoft.com/office/word/2024/wordml/sdtformatlock" xmlns:w16se="http://schemas.microsoft.com/office/word/2015/wordml/symex" xmlns:wpg="http://schemas.microsoft.com/office/word/2010/wordprocessingGroup" xmlns:wpi="http://schemas.microsoft.com/office/word/2010/wordprocessingInk" xmlns:wne="http://schemas.microsoft.com/office/word/2006/wordml" xmlns:wps="http://schemas.microsoft.com/office/word/2010/wordprocessingShape" mc:Ignorable="w14 w15 w16se w16cid w16 w16cex w16sdtdh w16sdtfl w16du wp14">
+<w:footnotes xmlns:wpc="http://schemas.microsoft.com/office/word/2010/wordprocessingCanvas" xmlns:cx="http://schemas.microsoft.com/office/drawing/2014/chartex" xmlns:cx1="http://schemas.microsoft.com/office/drawing/2015/9/8/chartex" xmlns:cx2="http://schemas.microsoft.com/office/drawing/2015/10/21/chartex" xmlns:cx3="http://schemas.microsoft.com/office/drawing/2016/5/9/chartex" xmlns:cx4="http://schemas.microsoft.com/office/drawing/2016/5/10/chartex" xmlns:cx5="http://schemas.microsoft.com/office/drawing/2016/5/11/chartex" xmlns:cx6="http://schemas.microsoft.com/office/drawing/2016/5/12/chartex" xmlns:cx7="http://schemas.microsoft.com/office/drawing/2016/5/13/chartex" xmlns:cx8="http://schemas.microsoft.com/office/drawing/2016/5/14/chartex" xmlns:mc="http://schemas.openxmlformats.org/markup-compatibility/2006" xmlns:aink="http://schemas.microsoft.com/office/drawing/2016/ink" xmlns:am3d="http://schemas.microsoft.com/office/drawing/2017/model3d" xmlns:o="urn:schemas-microsoft-com:office:office" xmlns:r="http://schemas.openxmlformats.org/officeDocument/2006/relationships" xmlns:m="http://schemas.openxmlformats.org/officeDocument/2006/math" xmlns:v="urn:schemas-microsoft-com:vml" xmlns:wp14="http://schemas.microsoft.com/office/word/2010/wordprocessingDrawing" xmlns:wp="http://schemas.openxmlformats.org/drawingml/2006/wordprocessingDrawing" xmlns:w10="urn:schemas-microsoft-com:office:word" xmlns:w="http://schemas.openxmlformats.org/wordprocessingml/2006/main" xmlns:w14="http://schemas.microsoft.com/office/word/2010/wordml" xmlns:w15="http://schemas.microsoft.com/office/word/2012/wordml" xmlns:w16cex="http://schemas.microsoft.com/office/word/2018/wordml/cex" xmlns:w16cid="http://schemas.microsoft.com/office/word/2016/wordml/cid" xmlns:w16="http://schemas.microsoft.com/office/word/2018/wordml" xmlns:w16se="http://schemas.microsoft.com/office/word/2015/wordml/symex" xmlns:wpg="http://schemas.microsoft.com/office/word/2010/wordprocessingGroup" xmlns:wpi="http://schemas.microsoft.com/office/word/2010/wordprocessingInk" xmlns:wne="http://schemas.microsoft.com/office/word/2006/wordml" xmlns:wps="http://schemas.microsoft.com/office/word/2010/wordprocessingShape" mc:Ignorable="w14 w15 w16se w16cid w16 w16cex wp14">
   <w:footnote w:type="separator" w:id="-1">
     <w:p>
       <w:pPr>
@@ -6475,7 +6579,7 @@
 </file>
 
 <file path=word/header1.xml><?xml version="1.0" encoding="utf-8"?>
-<w:hdr xmlns:wpc="http://schemas.microsoft.com/office/word/2010/wordprocessingCanvas" xmlns:cx="http://schemas.microsoft.com/office/drawing/2014/chartex" xmlns:cx1="http://schemas.microsoft.com/office/drawing/2015/9/8/chartex" xmlns:cx2="http://schemas.microsoft.com/office/drawing/2015/10/21/chartex" xmlns:cx3="http://schemas.microsoft.com/office/drawing/2016/5/9/chartex" xmlns:cx4="http://schemas.microsoft.com/office/drawing/2016/5/10/chartex" xmlns:cx5="http://schemas.microsoft.com/office/drawing/2016/5/11/chartex" xmlns:cx6="http://schemas.microsoft.com/office/drawing/2016/5/12/chartex" xmlns:cx7="http://schemas.microsoft.com/office/drawing/2016/5/13/chartex" xmlns:cx8="http://schemas.microsoft.com/office/drawing/2016/5/14/chartex" xmlns:mc="http://schemas.openxmlformats.org/markup-compatibility/2006" xmlns:aink="http://schemas.microsoft.com/office/drawing/2016/ink" xmlns:am3d="http://schemas.microsoft.com/office/drawing/2017/model3d" xmlns:o="urn:schemas-microsoft-com:office:office" xmlns:oel="http://schemas.microsoft.com/office/2019/extlst" xmlns:r="http://schemas.openxmlformats.org/officeDocument/2006/relationships" xmlns:m="http://schemas.openxmlformats.org/officeDocument/2006/math" xmlns:v="urn:schemas-microsoft-com:vml" xmlns:wp14="http://schemas.microsoft.com/office/word/2010/wordprocessingDrawing" xmlns:wp="http://schemas.openxmlformats.org/drawingml/2006/wordprocessingDrawing" xmlns:w10="urn:schemas-microsoft-com:office:word" xmlns:w="http://schemas.openxmlformats.org/wordprocessingml/2006/main" xmlns:w14="http://schemas.microsoft.com/office/word/2010/wordml" xmlns:w15="http://schemas.microsoft.com/office/word/2012/wordml" xmlns:w16cex="http://schemas.microsoft.com/office/word/2018/wordml/cex" xmlns:w16cid="http://schemas.microsoft.com/office/word/2016/wordml/cid" xmlns:w16="http://schemas.microsoft.com/office/word/2018/wordml" xmlns:w16du="http://schemas.microsoft.com/office/word/2023/wordml/word16du" xmlns:w16sdtdh="http://schemas.microsoft.com/office/word/2020/wordml/sdtdatahash" xmlns:w16sdtfl="http://schemas.microsoft.com/office/word/2024/wordml/sdtformatlock" xmlns:w16se="http://schemas.microsoft.com/office/word/2015/wordml/symex" xmlns:wpg="http://schemas.microsoft.com/office/word/2010/wordprocessingGroup" xmlns:wpi="http://schemas.microsoft.com/office/word/2010/wordprocessingInk" xmlns:wne="http://schemas.microsoft.com/office/word/2006/wordml" xmlns:wps="http://schemas.microsoft.com/office/word/2010/wordprocessingShape" mc:Ignorable="w14 w15 w16se w16cid w16 w16cex w16sdtdh w16sdtfl w16du wp14">
+<w:hdr xmlns:wpc="http://schemas.microsoft.com/office/word/2010/wordprocessingCanvas" xmlns:cx="http://schemas.microsoft.com/office/drawing/2014/chartex" xmlns:cx1="http://schemas.microsoft.com/office/drawing/2015/9/8/chartex" xmlns:cx2="http://schemas.microsoft.com/office/drawing/2015/10/21/chartex" xmlns:cx3="http://schemas.microsoft.com/office/drawing/2016/5/9/chartex" xmlns:cx4="http://schemas.microsoft.com/office/drawing/2016/5/10/chartex" xmlns:cx5="http://schemas.microsoft.com/office/drawing/2016/5/11/chartex" xmlns:cx6="http://schemas.microsoft.com/office/drawing/2016/5/12/chartex" xmlns:cx7="http://schemas.microsoft.com/office/drawing/2016/5/13/chartex" xmlns:cx8="http://schemas.microsoft.com/office/drawing/2016/5/14/chartex" xmlns:mc="http://schemas.openxmlformats.org/markup-compatibility/2006" xmlns:aink="http://schemas.microsoft.com/office/drawing/2016/ink" xmlns:am3d="http://schemas.microsoft.com/office/drawing/2017/model3d" xmlns:o="urn:schemas-microsoft-com:office:office" xmlns:r="http://schemas.openxmlformats.org/officeDocument/2006/relationships" xmlns:m="http://schemas.openxmlformats.org/officeDocument/2006/math" xmlns:v="urn:schemas-microsoft-com:vml" xmlns:wp14="http://schemas.microsoft.com/office/word/2010/wordprocessingDrawing" xmlns:wp="http://schemas.openxmlformats.org/drawingml/2006/wordprocessingDrawing" xmlns:w10="urn:schemas-microsoft-com:office:word" xmlns:w="http://schemas.openxmlformats.org/wordprocessingml/2006/main" xmlns:w14="http://schemas.microsoft.com/office/word/2010/wordml" xmlns:w15="http://schemas.microsoft.com/office/word/2012/wordml" xmlns:w16cex="http://schemas.microsoft.com/office/word/2018/wordml/cex" xmlns:w16cid="http://schemas.microsoft.com/office/word/2016/wordml/cid" xmlns:w16="http://schemas.microsoft.com/office/word/2018/wordml" xmlns:w16se="http://schemas.microsoft.com/office/word/2015/wordml/symex" xmlns:wpg="http://schemas.microsoft.com/office/word/2010/wordprocessingGroup" xmlns:wpi="http://schemas.microsoft.com/office/word/2010/wordprocessingInk" xmlns:wne="http://schemas.microsoft.com/office/word/2006/wordml" xmlns:wps="http://schemas.microsoft.com/office/word/2010/wordprocessingShape" mc:Ignorable="w14 w15 w16se w16cid w16 w16cex wp14">
   <w:p>
     <w:pPr>
       <w:pStyle w:val="Encabezado"/>
@@ -6495,7 +6599,7 @@
 </file>
 
 <file path=word/numbering.xml><?xml version="1.0" encoding="utf-8"?>
-<w:numbering xmlns:wpc="http://schemas.microsoft.com/office/word/2010/wordprocessingCanvas" xmlns:cx="http://schemas.microsoft.com/office/drawing/2014/chartex" xmlns:cx1="http://schemas.microsoft.com/office/drawing/2015/9/8/chartex" xmlns:cx2="http://schemas.microsoft.com/office/drawing/2015/10/21/chartex" xmlns:cx3="http://schemas.microsoft.com/office/drawing/2016/5/9/chartex" xmlns:cx4="http://schemas.microsoft.com/office/drawing/2016/5/10/chartex" xmlns:cx5="http://schemas.microsoft.com/office/drawing/2016/5/11/chartex" xmlns:cx6="http://schemas.microsoft.com/office/drawing/2016/5/12/chartex" xmlns:cx7="http://schemas.microsoft.com/office/drawing/2016/5/13/chartex" xmlns:cx8="http://schemas.microsoft.com/office/drawing/2016/5/14/chartex" xmlns:mc="http://schemas.openxmlformats.org/markup-compatibility/2006" xmlns:aink="http://schemas.microsoft.com/office/drawing/2016/ink" xmlns:am3d="http://schemas.microsoft.com/office/drawing/2017/model3d" xmlns:o="urn:schemas-microsoft-com:office:office" xmlns:oel="http://schemas.microsoft.com/office/2019/extlst" xmlns:r="http://schemas.openxmlformats.org/officeDocument/2006/relationships" xmlns:m="http://schemas.openxmlformats.org/officeDocument/2006/math" xmlns:v="urn:schemas-microsoft-com:vml" xmlns:wp14="http://schemas.microsoft.com/office/word/2010/wordprocessingDrawing" xmlns:wp="http://schemas.openxmlformats.org/drawingml/2006/wordprocessingDrawing" xmlns:w10="urn:schemas-microsoft-com:office:word" xmlns:w="http://schemas.openxmlformats.org/wordprocessingml/2006/main" xmlns:w14="http://schemas.microsoft.com/office/word/2010/wordml" xmlns:w15="http://schemas.microsoft.com/office/word/2012/wordml" xmlns:w16cex="http://schemas.microsoft.com/office/word/2018/wordml/cex" xmlns:w16cid="http://schemas.microsoft.com/office/word/2016/wordml/cid" xmlns:w16="http://schemas.microsoft.com/office/word/2018/wordml" xmlns:w16du="http://schemas.microsoft.com/office/word/2023/wordml/word16du" xmlns:w16sdtdh="http://schemas.microsoft.com/office/word/2020/wordml/sdtdatahash" xmlns:w16sdtfl="http://schemas.microsoft.com/office/word/2024/wordml/sdtformatlock" xmlns:w16se="http://schemas.microsoft.com/office/word/2015/wordml/symex" xmlns:wpg="http://schemas.microsoft.com/office/word/2010/wordprocessingGroup" xmlns:wpi="http://schemas.microsoft.com/office/word/2010/wordprocessingInk" xmlns:wne="http://schemas.microsoft.com/office/word/2006/wordml" xmlns:wps="http://schemas.microsoft.com/office/word/2010/wordprocessingShape" mc:Ignorable="w14 w15 w16se w16cid w16 w16cex w16sdtdh w16sdtfl w16du wp14">
+<w:numbering xmlns:wpc="http://schemas.microsoft.com/office/word/2010/wordprocessingCanvas" xmlns:cx="http://schemas.microsoft.com/office/drawing/2014/chartex" xmlns:cx1="http://schemas.microsoft.com/office/drawing/2015/9/8/chartex" xmlns:cx2="http://schemas.microsoft.com/office/drawing/2015/10/21/chartex" xmlns:cx3="http://schemas.microsoft.com/office/drawing/2016/5/9/chartex" xmlns:cx4="http://schemas.microsoft.com/office/drawing/2016/5/10/chartex" xmlns:cx5="http://schemas.microsoft.com/office/drawing/2016/5/11/chartex" xmlns:cx6="http://schemas.microsoft.com/office/drawing/2016/5/12/chartex" xmlns:cx7="http://schemas.microsoft.com/office/drawing/2016/5/13/chartex" xmlns:cx8="http://schemas.microsoft.com/office/drawing/2016/5/14/chartex" xmlns:mc="http://schemas.openxmlformats.org/markup-compatibility/2006" xmlns:aink="http://schemas.microsoft.com/office/drawing/2016/ink" xmlns:am3d="http://schemas.microsoft.com/office/drawing/2017/model3d" xmlns:o="urn:schemas-microsoft-com:office:office" xmlns:r="http://schemas.openxmlformats.org/officeDocument/2006/relationships" xmlns:m="http://schemas.openxmlformats.org/officeDocument/2006/math" xmlns:v="urn:schemas-microsoft-com:vml" xmlns:wp14="http://schemas.microsoft.com/office/word/2010/wordprocessingDrawing" xmlns:wp="http://schemas.openxmlformats.org/drawingml/2006/wordprocessingDrawing" xmlns:w10="urn:schemas-microsoft-com:office:word" xmlns:w="http://schemas.openxmlformats.org/wordprocessingml/2006/main" xmlns:w14="http://schemas.microsoft.com/office/word/2010/wordml" xmlns:w15="http://schemas.microsoft.com/office/word/2012/wordml" xmlns:w16cex="http://schemas.microsoft.com/office/word/2018/wordml/cex" xmlns:w16cid="http://schemas.microsoft.com/office/word/2016/wordml/cid" xmlns:w16="http://schemas.microsoft.com/office/word/2018/wordml" xmlns:w16se="http://schemas.microsoft.com/office/word/2015/wordml/symex" xmlns:wpg="http://schemas.microsoft.com/office/word/2010/wordprocessingGroup" xmlns:wpi="http://schemas.microsoft.com/office/word/2010/wordprocessingInk" xmlns:wne="http://schemas.microsoft.com/office/word/2006/wordml" xmlns:wps="http://schemas.microsoft.com/office/word/2010/wordprocessingShape" mc:Ignorable="w14 w15 w16se w16cid w16 w16cex wp14">
   <w:abstractNum w:abstractNumId="0" w15:restartNumberingAfterBreak="0">
     <w:nsid w:val="015D0DF7"/>
     <w:multiLevelType w:val="hybridMultilevel"/>
@@ -7218,22 +7322,22 @@
       </w:rPr>
     </w:lvl>
   </w:abstractNum>
-  <w:num w:numId="1" w16cid:durableId="1738044990">
+  <w:num w:numId="1">
     <w:abstractNumId w:val="2"/>
   </w:num>
-  <w:num w:numId="2" w16cid:durableId="540703310">
+  <w:num w:numId="2">
     <w:abstractNumId w:val="3"/>
   </w:num>
-  <w:num w:numId="3" w16cid:durableId="1128817035">
+  <w:num w:numId="3">
     <w:abstractNumId w:val="4"/>
   </w:num>
-  <w:num w:numId="4" w16cid:durableId="1427582414">
+  <w:num w:numId="4">
     <w:abstractNumId w:val="5"/>
   </w:num>
-  <w:num w:numId="5" w16cid:durableId="1987196975">
+  <w:num w:numId="5">
     <w:abstractNumId w:val="1"/>
   </w:num>
-  <w:num w:numId="6" w16cid:durableId="68234209">
+  <w:num w:numId="6">
     <w:abstractNumId w:val="0"/>
   </w:num>
   <w:numIdMacAtCleanup w:val="2"/>
@@ -7241,7 +7345,7 @@
 </file>
 
 <file path=word/styles.xml><?xml version="1.0" encoding="utf-8"?>
-<w:styles xmlns:mc="http://schemas.openxmlformats.org/markup-compatibility/2006" xmlns:r="http://schemas.openxmlformats.org/officeDocument/2006/relationships" xmlns:w="http://schemas.openxmlformats.org/wordprocessingml/2006/main" xmlns:w14="http://schemas.microsoft.com/office/word/2010/wordml" xmlns:w15="http://schemas.microsoft.com/office/word/2012/wordml" xmlns:w16cex="http://schemas.microsoft.com/office/word/2018/wordml/cex" xmlns:w16cid="http://schemas.microsoft.com/office/word/2016/wordml/cid" xmlns:w16="http://schemas.microsoft.com/office/word/2018/wordml" xmlns:w16du="http://schemas.microsoft.com/office/word/2023/wordml/word16du" xmlns:w16sdtdh="http://schemas.microsoft.com/office/word/2020/wordml/sdtdatahash" xmlns:w16sdtfl="http://schemas.microsoft.com/office/word/2024/wordml/sdtformatlock" xmlns:w16se="http://schemas.microsoft.com/office/word/2015/wordml/symex" mc:Ignorable="w14 w15 w16se w16cid w16 w16cex w16sdtdh w16sdtfl w16du">
+<w:styles xmlns:mc="http://schemas.openxmlformats.org/markup-compatibility/2006" xmlns:r="http://schemas.openxmlformats.org/officeDocument/2006/relationships" xmlns:w="http://schemas.openxmlformats.org/wordprocessingml/2006/main" xmlns:w14="http://schemas.microsoft.com/office/word/2010/wordml" xmlns:w15="http://schemas.microsoft.com/office/word/2012/wordml" xmlns:w16cex="http://schemas.microsoft.com/office/word/2018/wordml/cex" xmlns:w16cid="http://schemas.microsoft.com/office/word/2016/wordml/cid" xmlns:w16="http://schemas.microsoft.com/office/word/2018/wordml" xmlns:w16se="http://schemas.microsoft.com/office/word/2015/wordml/symex" mc:Ignorable="w14 w15 w16se w16cid w16 w16cex">
   <w:docDefaults>
     <w:rPrDefault>
       <w:rPr>
@@ -7663,6 +7767,7 @@
   <w:style w:type="character" w:default="1" w:styleId="Fuentedeprrafopredeter">
     <w:name w:val="Default Paragraph Font"/>
     <w:uiPriority w:val="1"/>
+    <w:semiHidden/>
     <w:unhideWhenUsed/>
   </w:style>
   <w:style w:type="table" w:default="1" w:styleId="Tablanormal">
@@ -7884,6 +7989,17 @@
       <w:sz w:val="24"/>
       <w:szCs w:val="24"/>
       <w:lang w:eastAsia="es-PE"/>
+    </w:rPr>
+  </w:style>
+  <w:style w:type="character" w:styleId="Textoennegrita">
+    <w:name w:val="Strong"/>
+    <w:basedOn w:val="Fuentedeprrafopredeter"/>
+    <w:uiPriority w:val="22"/>
+    <w:qFormat/>
+    <w:rsid w:val="00210A1C"/>
+    <w:rPr>
+      <w:b/>
+      <w:bCs/>
     </w:rPr>
   </w:style>
 </w:styles>

</xml_diff>

<commit_message>
Informe de Factibilidad 01.pdf #5
</commit_message>
<xml_diff>
--- a/FD01-EPIS-Informe de Factibilidad.docx
+++ b/FD01-EPIS-Informe de Factibilidad.docx
@@ -1316,7 +1316,7 @@
                 <w:noProof/>
                 <w:webHidden/>
               </w:rPr>
-              <w:t>3</w:t>
+              <w:t>4</w:t>
             </w:r>
             <w:r>
               <w:rPr>
@@ -1406,7 +1406,7 @@
                 <w:noProof/>
                 <w:webHidden/>
               </w:rPr>
-              <w:t>3</w:t>
+              <w:t>5</w:t>
             </w:r>
             <w:r>
               <w:rPr>
@@ -1496,7 +1496,7 @@
                 <w:noProof/>
                 <w:webHidden/>
               </w:rPr>
-              <w:t>3</w:t>
+              <w:t>5</w:t>
             </w:r>
             <w:r>
               <w:rPr>
@@ -1591,7 +1591,7 @@
                 <w:noProof/>
                 <w:webHidden/>
               </w:rPr>
-              <w:t>3</w:t>
+              <w:t>6</w:t>
             </w:r>
             <w:r>
               <w:rPr>
@@ -1677,7 +1677,7 @@
                 <w:noProof/>
                 <w:webHidden/>
               </w:rPr>
-              <w:t>4</w:t>
+              <w:t>6</w:t>
             </w:r>
             <w:r>
               <w:rPr>
@@ -1763,7 +1763,7 @@
                 <w:noProof/>
                 <w:webHidden/>
               </w:rPr>
-              <w:t>4</w:t>
+              <w:t>7</w:t>
             </w:r>
             <w:r>
               <w:rPr>
@@ -1849,7 +1849,7 @@
                 <w:noProof/>
                 <w:webHidden/>
               </w:rPr>
-              <w:t>4</w:t>
+              <w:t>9</w:t>
             </w:r>
             <w:r>
               <w:rPr>
@@ -1935,7 +1935,7 @@
                 <w:noProof/>
                 <w:webHidden/>
               </w:rPr>
-              <w:t>4</w:t>
+              <w:t>9</w:t>
             </w:r>
             <w:r>
               <w:rPr>
@@ -2021,7 +2021,7 @@
                 <w:noProof/>
                 <w:webHidden/>
               </w:rPr>
-              <w:t>5</w:t>
+              <w:t>10</w:t>
             </w:r>
             <w:r>
               <w:rPr>
@@ -2107,7 +2107,7 @@
                 <w:noProof/>
                 <w:webHidden/>
               </w:rPr>
-              <w:t>5</w:t>
+              <w:t>10</w:t>
             </w:r>
             <w:r>
               <w:rPr>
@@ -2193,7 +2193,7 @@
                 <w:noProof/>
                 <w:webHidden/>
               </w:rPr>
-              <w:t>5</w:t>
+              <w:t>10</w:t>
             </w:r>
             <w:r>
               <w:rPr>
@@ -2281,7 +2281,7 @@
                 <w:noProof/>
                 <w:webHidden/>
               </w:rPr>
-              <w:t>5</w:t>
+              <w:t>14</w:t>
             </w:r>
             <w:r>
               <w:rPr>

</xml_diff>